<commit_message>
#Actualización del Plan de Proyecto, con agregado en Anexo de la referencia web sobre cuadrados mínimos para cálculo de Proyección de Métricas Numéricas
Story_3 - Estadisticas de Agentes
https://wolof.southworksinc.com/selfmanagement/stories/765a2be0-ae54-012d-d908-12313b10030a
</commit_message>
<xml_diff>
--- a/projectPlan.docx
+++ b/projectPlan.docx
@@ -52,23 +52,7 @@
                 <w:rFonts w:ascii="Franklin Gothic Book" w:hAnsi="Franklin Gothic Book"/>
                 <w:lang w:val="es-ES"/>
               </w:rPr>
-              <w:t xml:space="preserve">Proyecto </w:t>
-            </w:r>
-            <w:proofErr w:type="spellStart"/>
-            <w:r>
-              <w:rPr>
-                <w:rFonts w:ascii="Franklin Gothic Book" w:hAnsi="Franklin Gothic Book"/>
-                <w:lang w:val="es-ES"/>
-              </w:rPr>
-              <w:t>SelfManagement</w:t>
-            </w:r>
-            <w:proofErr w:type="spellEnd"/>
-            <w:r>
-              <w:rPr>
-                <w:rFonts w:ascii="Franklin Gothic Book" w:hAnsi="Franklin Gothic Book"/>
-                <w:lang w:val="es-ES"/>
-              </w:rPr>
-              <w:t xml:space="preserve"> – Grupo 6</w:t>
+              <w:t>Proyecto SelfManagement – Grupo 6</w:t>
             </w:r>
           </w:p>
         </w:tc>
@@ -247,7 +231,7 @@
                 <wp:lineTo x="8735" y="0"/>
               </wp:wrapPolygon>
             </wp:wrapTight>
-            <wp:docPr id="1" name="1 Imagen" descr="selfmanagement_logo2.png"/>
+            <wp:docPr id="13" name="1 Imagen" descr="selfmanagement_logo2.png"/>
             <wp:cNvGraphicFramePr>
               <a:graphicFrameLocks xmlns:a="http://schemas.openxmlformats.org/drawingml/2006/main" noChangeAspect="1"/>
             </wp:cNvGraphicFramePr>
@@ -261,7 +245,7 @@
                     </pic:cNvPicPr>
                   </pic:nvPicPr>
                   <pic:blipFill>
-                    <a:blip r:embed="rId8" cstate="print"/>
+                    <a:blip r:embed="rId8"/>
                     <a:srcRect/>
                     <a:stretch>
                       <a:fillRect/>
@@ -309,12 +293,11 @@
       </w:pPr>
       <w:bookmarkStart w:id="0" w:name="_Toc264447345"/>
       <w:bookmarkStart w:id="1" w:name="_Toc272680717"/>
-      <w:bookmarkStart w:id="2" w:name="_Toc273480124"/>
-      <w:r>
-        <w:rPr>
-          <w:lang w:val="es-AR"/>
-        </w:rPr>
-        <w:lastRenderedPageBreak/>
+      <w:bookmarkStart w:id="2" w:name="_Toc275010642"/>
+      <w:r>
+        <w:rPr>
+          <w:lang w:val="es-AR"/>
+        </w:rPr>
         <w:t>Historial de Revisiones</w:t>
       </w:r>
       <w:bookmarkEnd w:id="0"/>
@@ -620,35 +603,7 @@
               <w:rPr>
                 <w:lang w:val="es-AR"/>
               </w:rPr>
-              <w:t xml:space="preserve">, Alcance, Equipo de Trabajo, </w:t>
-            </w:r>
-            <w:proofErr w:type="spellStart"/>
-            <w:r>
-              <w:rPr>
-                <w:lang w:val="es-AR"/>
-              </w:rPr>
-              <w:t>Adm</w:t>
-            </w:r>
-            <w:proofErr w:type="spellEnd"/>
-            <w:r>
-              <w:rPr>
-                <w:lang w:val="es-AR"/>
-              </w:rPr>
-              <w:t xml:space="preserve">. </w:t>
-            </w:r>
-            <w:proofErr w:type="gramStart"/>
-            <w:r>
-              <w:rPr>
-                <w:lang w:val="es-AR"/>
-              </w:rPr>
-              <w:t>del</w:t>
-            </w:r>
-            <w:proofErr w:type="gramEnd"/>
-            <w:r>
-              <w:rPr>
-                <w:lang w:val="es-AR"/>
-              </w:rPr>
-              <w:t xml:space="preserve"> Proyecto</w:t>
+              <w:t>, Alcance, Equipo de Trabajo, Adm. del Proyecto</w:t>
             </w:r>
             <w:r>
               <w:rPr>
@@ -755,33 +710,11 @@
               </w:rPr>
               <w:t xml:space="preserve">secciones </w:t>
             </w:r>
-            <w:proofErr w:type="spellStart"/>
             <w:r>
               <w:rPr>
                 <w:lang w:val="es-AR"/>
               </w:rPr>
-              <w:t>Adm</w:t>
-            </w:r>
-            <w:proofErr w:type="spellEnd"/>
-            <w:r>
-              <w:rPr>
-                <w:lang w:val="es-AR"/>
-              </w:rPr>
-              <w:t xml:space="preserve">. </w:t>
-            </w:r>
-            <w:proofErr w:type="gramStart"/>
-            <w:r>
-              <w:rPr>
-                <w:lang w:val="es-AR"/>
-              </w:rPr>
-              <w:t>de</w:t>
-            </w:r>
-            <w:proofErr w:type="gramEnd"/>
-            <w:r>
-              <w:rPr>
-                <w:lang w:val="es-AR"/>
-              </w:rPr>
-              <w:t xml:space="preserve"> Riesgos</w:t>
+              <w:t>Adm. de Riesgos</w:t>
             </w:r>
             <w:r>
               <w:rPr>
@@ -1141,7 +1074,13 @@
               <w:rPr>
                 <w:lang w:val="es-AR"/>
               </w:rPr>
-              <w:t>Actualice el Cronograma y algunos estilos en el documento</w:t>
+              <w:t>Actualicé</w:t>
+            </w:r>
+            <w:r>
+              <w:rPr>
+                <w:lang w:val="es-AR"/>
+              </w:rPr>
+              <w:t xml:space="preserve"> el Cronograma y algunos estilos en el documento</w:t>
             </w:r>
           </w:p>
         </w:tc>
@@ -1165,16 +1104,89 @@
               <w:rPr>
                 <w:lang w:val="es-AR"/>
               </w:rPr>
-              <w:t xml:space="preserve">Mariano </w:t>
+              <w:t>Mariano Convert</w:t>
             </w:r>
-            <w:proofErr w:type="spellStart"/>
             <w:r>
               <w:rPr>
                 <w:lang w:val="es-AR"/>
               </w:rPr>
-              <w:t>Convert</w:t>
+              <w:t>i</w:t>
             </w:r>
-            <w:proofErr w:type="spellEnd"/>
+          </w:p>
+        </w:tc>
+      </w:tr>
+      <w:tr>
+        <w:tc>
+          <w:tcPr>
+            <w:tcW w:w="787" w:type="pct"/>
+            <w:tcBorders>
+              <w:top w:val="single" w:sz="8" w:space="0" w:color="6EA0B0"/>
+              <w:left w:val="single" w:sz="8" w:space="0" w:color="6EA0B0"/>
+              <w:bottom w:val="single" w:sz="8" w:space="0" w:color="6EA0B0"/>
+            </w:tcBorders>
+          </w:tcPr>
+          <w:p>
+            <w:pPr>
+              <w:spacing w:after="0" w:line="240" w:lineRule="auto"/>
+              <w:rPr>
+                <w:bCs/>
+                <w:lang w:val="es-AR"/>
+              </w:rPr>
+            </w:pPr>
+            <w:r>
+              <w:rPr>
+                <w:bCs/>
+                <w:lang w:val="es-AR"/>
+              </w:rPr>
+              <w:t>16/10/2010</w:t>
+            </w:r>
+          </w:p>
+        </w:tc>
+        <w:tc>
+          <w:tcPr>
+            <w:tcW w:w="2717" w:type="pct"/>
+            <w:tcBorders>
+              <w:top w:val="single" w:sz="8" w:space="0" w:color="6EA0B0"/>
+              <w:bottom w:val="single" w:sz="8" w:space="0" w:color="6EA0B0"/>
+            </w:tcBorders>
+          </w:tcPr>
+          <w:p>
+            <w:pPr>
+              <w:spacing w:after="0" w:line="240" w:lineRule="auto"/>
+              <w:rPr>
+                <w:lang w:val="es-AR"/>
+              </w:rPr>
+            </w:pPr>
+            <w:r>
+              <w:rPr>
+                <w:lang w:val="es-AR"/>
+              </w:rPr>
+              <w:t>Actualización Anexo con referencia web de cuadrados mínimos.</w:t>
+            </w:r>
+          </w:p>
+        </w:tc>
+        <w:tc>
+          <w:tcPr>
+            <w:tcW w:w="1496" w:type="pct"/>
+            <w:tcBorders>
+              <w:top w:val="single" w:sz="8" w:space="0" w:color="6EA0B0"/>
+              <w:bottom w:val="single" w:sz="8" w:space="0" w:color="6EA0B0"/>
+              <w:right w:val="single" w:sz="8" w:space="0" w:color="6EA0B0"/>
+            </w:tcBorders>
+          </w:tcPr>
+          <w:p>
+            <w:pPr>
+              <w:spacing w:after="0" w:line="240" w:lineRule="auto"/>
+              <w:rPr>
+                <w:lang w:val="es-AR"/>
+              </w:rPr>
+            </w:pPr>
+            <w:r>
+              <w:rPr>
+                <w:lang w:val="es-AR"/>
+              </w:rPr>
+              <w:t>Jonathan Levy</w:t>
+            </w:r>
           </w:p>
         </w:tc>
       </w:tr>
@@ -1197,7 +1209,7 @@
       </w:pPr>
       <w:bookmarkStart w:id="3" w:name="_Toc264447346"/>
       <w:bookmarkStart w:id="4" w:name="_Toc272680718"/>
-      <w:bookmarkStart w:id="5" w:name="_Toc273480125"/>
+      <w:bookmarkStart w:id="5" w:name="_Toc275010643"/>
       <w:r>
         <w:rPr>
           <w:rStyle w:val="Ttulo1Car"/>
@@ -1435,14 +1447,11 @@
       <w:bookmarkStart w:id="6" w:name="_Toc518227004"/>
       <w:bookmarkStart w:id="7" w:name="_Toc6991205"/>
       <w:bookmarkStart w:id="8" w:name="_Toc6994794"/>
-      <w:bookmarkStart w:id="9" w:name="_Toc273480126"/>
-      <w:proofErr w:type="spellStart"/>
-      <w:r>
-        <w:lastRenderedPageBreak/>
+      <w:bookmarkStart w:id="9" w:name="_Toc275010644"/>
+      <w:r>
         <w:t>Contenido</w:t>
       </w:r>
       <w:bookmarkEnd w:id="9"/>
-      <w:proofErr w:type="spellEnd"/>
     </w:p>
     <w:p>
       <w:pPr>
@@ -1470,7 +1479,7 @@
       <w:r>
         <w:fldChar w:fldCharType="separate"/>
       </w:r>
-      <w:hyperlink w:anchor="_Toc273480124" w:history="1">
+      <w:hyperlink w:anchor="_Toc275010642" w:history="1">
         <w:r>
           <w:rPr>
             <w:rStyle w:val="Hipervnculo"/>
@@ -1498,7 +1507,7 @@
             <w:noProof/>
             <w:webHidden/>
           </w:rPr>
-          <w:instrText xml:space="preserve"> PAGEREF _Toc273480124 \h </w:instrText>
+          <w:instrText xml:space="preserve"> PAGEREF _Toc275010642 \h </w:instrText>
         </w:r>
         <w:r>
           <w:rPr>
@@ -1546,7 +1555,7 @@
           <w:lang w:val="es-AR" w:eastAsia="es-AR" w:bidi="ar-SA"/>
         </w:rPr>
       </w:pPr>
-      <w:hyperlink w:anchor="_Toc273480125" w:history="1">
+      <w:hyperlink w:anchor="_Toc275010643" w:history="1">
         <w:r>
           <w:rPr>
             <w:rStyle w:val="Hipervnculo"/>
@@ -1574,7 +1583,7 @@
             <w:noProof/>
             <w:webHidden/>
           </w:rPr>
-          <w:instrText xml:space="preserve"> PAGEREF _Toc273480125 \h </w:instrText>
+          <w:instrText xml:space="preserve"> PAGEREF _Toc275010643 \h </w:instrText>
         </w:r>
         <w:r>
           <w:rPr>
@@ -1622,7 +1631,7 @@
           <w:lang w:val="es-AR" w:eastAsia="es-AR" w:bidi="ar-SA"/>
         </w:rPr>
       </w:pPr>
-      <w:hyperlink w:anchor="_Toc273480126" w:history="1">
+      <w:hyperlink w:anchor="_Toc275010644" w:history="1">
         <w:r>
           <w:rPr>
             <w:rStyle w:val="Hipervnculo"/>
@@ -1649,7 +1658,7 @@
             <w:noProof/>
             <w:webHidden/>
           </w:rPr>
-          <w:instrText xml:space="preserve"> PAGEREF _Toc273480126 \h </w:instrText>
+          <w:instrText xml:space="preserve"> PAGEREF _Toc275010644 \h </w:instrText>
         </w:r>
         <w:r>
           <w:rPr>
@@ -1697,7 +1706,7 @@
           <w:lang w:val="es-AR" w:eastAsia="es-AR" w:bidi="ar-SA"/>
         </w:rPr>
       </w:pPr>
-      <w:hyperlink w:anchor="_Toc273480127" w:history="1">
+      <w:hyperlink w:anchor="_Toc275010645" w:history="1">
         <w:r>
           <w:rPr>
             <w:rStyle w:val="Hipervnculo"/>
@@ -1725,7 +1734,7 @@
             <w:noProof/>
             <w:webHidden/>
           </w:rPr>
-          <w:instrText xml:space="preserve"> PAGEREF _Toc273480127 \h </w:instrText>
+          <w:instrText xml:space="preserve"> PAGEREF _Toc275010645 \h </w:instrText>
         </w:r>
         <w:r>
           <w:rPr>
@@ -1773,7 +1782,7 @@
           <w:lang w:val="es-AR" w:eastAsia="es-AR" w:bidi="ar-SA"/>
         </w:rPr>
       </w:pPr>
-      <w:hyperlink w:anchor="_Toc273480128" w:history="1">
+      <w:hyperlink w:anchor="_Toc275010646" w:history="1">
         <w:r>
           <w:rPr>
             <w:rStyle w:val="Hipervnculo"/>
@@ -1801,7 +1810,7 @@
             <w:noProof/>
             <w:webHidden/>
           </w:rPr>
-          <w:instrText xml:space="preserve"> PAGEREF _Toc273480128 \h </w:instrText>
+          <w:instrText xml:space="preserve"> PAGEREF _Toc275010646 \h </w:instrText>
         </w:r>
         <w:r>
           <w:rPr>
@@ -1849,7 +1858,7 @@
           <w:lang w:val="es-AR" w:eastAsia="es-AR" w:bidi="ar-SA"/>
         </w:rPr>
       </w:pPr>
-      <w:hyperlink w:anchor="_Toc273480129" w:history="1">
+      <w:hyperlink w:anchor="_Toc275010647" w:history="1">
         <w:r>
           <w:rPr>
             <w:rStyle w:val="Hipervnculo"/>
@@ -1877,7 +1886,7 @@
             <w:noProof/>
             <w:webHidden/>
           </w:rPr>
-          <w:instrText xml:space="preserve"> PAGEREF _Toc273480129 \h </w:instrText>
+          <w:instrText xml:space="preserve"> PAGEREF _Toc275010647 \h </w:instrText>
         </w:r>
         <w:r>
           <w:rPr>
@@ -1925,7 +1934,7 @@
           <w:lang w:val="es-AR" w:eastAsia="es-AR" w:bidi="ar-SA"/>
         </w:rPr>
       </w:pPr>
-      <w:hyperlink w:anchor="_Toc273480130" w:history="1">
+      <w:hyperlink w:anchor="_Toc275010648" w:history="1">
         <w:r>
           <w:rPr>
             <w:rStyle w:val="Hipervnculo"/>
@@ -1953,7 +1962,7 @@
             <w:noProof/>
             <w:webHidden/>
           </w:rPr>
-          <w:instrText xml:space="preserve"> PAGEREF _Toc273480130 \h </w:instrText>
+          <w:instrText xml:space="preserve"> PAGEREF _Toc275010648 \h </w:instrText>
         </w:r>
         <w:r>
           <w:rPr>
@@ -1999,7 +2008,7 @@
           <w:lang w:val="es-AR" w:eastAsia="es-AR" w:bidi="ar-SA"/>
         </w:rPr>
       </w:pPr>
-      <w:hyperlink w:anchor="_Toc273480131" w:history="1">
+      <w:hyperlink w:anchor="_Toc275010649" w:history="1">
         <w:r>
           <w:rPr>
             <w:rStyle w:val="Hipervnculo"/>
@@ -2027,7 +2036,7 @@
             <w:noProof/>
             <w:webHidden/>
           </w:rPr>
-          <w:instrText xml:space="preserve"> PAGEREF _Toc273480131 \h </w:instrText>
+          <w:instrText xml:space="preserve"> PAGEREF _Toc275010649 \h </w:instrText>
         </w:r>
         <w:r>
           <w:rPr>
@@ -2075,7 +2084,7 @@
           <w:lang w:val="es-AR" w:eastAsia="es-AR" w:bidi="ar-SA"/>
         </w:rPr>
       </w:pPr>
-      <w:hyperlink w:anchor="_Toc273480132" w:history="1">
+      <w:hyperlink w:anchor="_Toc275010650" w:history="1">
         <w:r>
           <w:rPr>
             <w:rStyle w:val="Hipervnculo"/>
@@ -2103,7 +2112,7 @@
             <w:noProof/>
             <w:webHidden/>
           </w:rPr>
-          <w:instrText xml:space="preserve"> PAGEREF _Toc273480132 \h </w:instrText>
+          <w:instrText xml:space="preserve"> PAGEREF _Toc275010650 \h </w:instrText>
         </w:r>
         <w:r>
           <w:rPr>
@@ -2149,7 +2158,7 @@
           <w:lang w:val="es-AR" w:eastAsia="es-AR" w:bidi="ar-SA"/>
         </w:rPr>
       </w:pPr>
-      <w:hyperlink w:anchor="_Toc273480133" w:history="1">
+      <w:hyperlink w:anchor="_Toc275010651" w:history="1">
         <w:r>
           <w:rPr>
             <w:rStyle w:val="Hipervnculo"/>
@@ -2177,7 +2186,7 @@
             <w:noProof/>
             <w:webHidden/>
           </w:rPr>
-          <w:instrText xml:space="preserve"> PAGEREF _Toc273480133 \h </w:instrText>
+          <w:instrText xml:space="preserve"> PAGEREF _Toc275010651 \h </w:instrText>
         </w:r>
         <w:r>
           <w:rPr>
@@ -2224,7 +2233,7 @@
           <w:lang w:val="es-AR" w:eastAsia="es-AR" w:bidi="ar-SA"/>
         </w:rPr>
       </w:pPr>
-      <w:hyperlink w:anchor="_Toc273480134" w:history="1">
+      <w:hyperlink w:anchor="_Toc275010652" w:history="1">
         <w:r>
           <w:rPr>
             <w:rStyle w:val="Hipervnculo"/>
@@ -2252,7 +2261,7 @@
             <w:noProof/>
             <w:webHidden/>
           </w:rPr>
-          <w:instrText xml:space="preserve"> PAGEREF _Toc273480134 \h </w:instrText>
+          <w:instrText xml:space="preserve"> PAGEREF _Toc275010652 \h </w:instrText>
         </w:r>
         <w:r>
           <w:rPr>
@@ -2299,7 +2308,7 @@
           <w:lang w:val="es-AR" w:eastAsia="es-AR" w:bidi="ar-SA"/>
         </w:rPr>
       </w:pPr>
-      <w:hyperlink w:anchor="_Toc273480135" w:history="1">
+      <w:hyperlink w:anchor="_Toc275010653" w:history="1">
         <w:r>
           <w:rPr>
             <w:rStyle w:val="Hipervnculo"/>
@@ -2327,7 +2336,7 @@
             <w:noProof/>
             <w:webHidden/>
           </w:rPr>
-          <w:instrText xml:space="preserve"> PAGEREF _Toc273480135 \h </w:instrText>
+          <w:instrText xml:space="preserve"> PAGEREF _Toc275010653 \h </w:instrText>
         </w:r>
         <w:r>
           <w:rPr>
@@ -2373,7 +2382,7 @@
           <w:lang w:val="es-AR" w:eastAsia="es-AR" w:bidi="ar-SA"/>
         </w:rPr>
       </w:pPr>
-      <w:hyperlink w:anchor="_Toc273480136" w:history="1">
+      <w:hyperlink w:anchor="_Toc275010654" w:history="1">
         <w:r>
           <w:rPr>
             <w:rStyle w:val="Hipervnculo"/>
@@ -2401,7 +2410,7 @@
             <w:noProof/>
             <w:webHidden/>
           </w:rPr>
-          <w:instrText xml:space="preserve"> PAGEREF _Toc273480136 \h </w:instrText>
+          <w:instrText xml:space="preserve"> PAGEREF _Toc275010654 \h </w:instrText>
         </w:r>
         <w:r>
           <w:rPr>
@@ -2448,7 +2457,7 @@
           <w:lang w:val="es-AR" w:eastAsia="es-AR" w:bidi="ar-SA"/>
         </w:rPr>
       </w:pPr>
-      <w:hyperlink w:anchor="_Toc273480137" w:history="1">
+      <w:hyperlink w:anchor="_Toc275010655" w:history="1">
         <w:r>
           <w:rPr>
             <w:rStyle w:val="Hipervnculo"/>
@@ -2476,7 +2485,7 @@
             <w:noProof/>
             <w:webHidden/>
           </w:rPr>
-          <w:instrText xml:space="preserve"> PAGEREF _Toc273480137 \h </w:instrText>
+          <w:instrText xml:space="preserve"> PAGEREF _Toc275010655 \h </w:instrText>
         </w:r>
         <w:r>
           <w:rPr>
@@ -2524,7 +2533,7 @@
           <w:lang w:val="es-AR" w:eastAsia="es-AR" w:bidi="ar-SA"/>
         </w:rPr>
       </w:pPr>
-      <w:hyperlink w:anchor="_Toc273480138" w:history="1">
+      <w:hyperlink w:anchor="_Toc275010656" w:history="1">
         <w:r>
           <w:rPr>
             <w:rStyle w:val="Hipervnculo"/>
@@ -2552,7 +2561,7 @@
             <w:noProof/>
             <w:webHidden/>
           </w:rPr>
-          <w:instrText xml:space="preserve"> PAGEREF _Toc273480138 \h </w:instrText>
+          <w:instrText xml:space="preserve"> PAGEREF _Toc275010656 \h </w:instrText>
         </w:r>
         <w:r>
           <w:rPr>
@@ -2600,7 +2609,7 @@
           <w:lang w:val="es-AR" w:eastAsia="es-AR" w:bidi="ar-SA"/>
         </w:rPr>
       </w:pPr>
-      <w:hyperlink w:anchor="_Toc273480139" w:history="1">
+      <w:hyperlink w:anchor="_Toc275010657" w:history="1">
         <w:r>
           <w:rPr>
             <w:rStyle w:val="Hipervnculo"/>
@@ -2628,7 +2637,7 @@
             <w:noProof/>
             <w:webHidden/>
           </w:rPr>
-          <w:instrText xml:space="preserve"> PAGEREF _Toc273480139 \h </w:instrText>
+          <w:instrText xml:space="preserve"> PAGEREF _Toc275010657 \h </w:instrText>
         </w:r>
         <w:r>
           <w:rPr>
@@ -2674,7 +2683,7 @@
           <w:lang w:val="es-AR" w:eastAsia="es-AR" w:bidi="ar-SA"/>
         </w:rPr>
       </w:pPr>
-      <w:hyperlink w:anchor="_Toc273480140" w:history="1">
+      <w:hyperlink w:anchor="_Toc275010658" w:history="1">
         <w:r>
           <w:rPr>
             <w:rStyle w:val="Hipervnculo"/>
@@ -2702,7 +2711,7 @@
             <w:noProof/>
             <w:webHidden/>
           </w:rPr>
-          <w:instrText xml:space="preserve"> PAGEREF _Toc273480140 \h </w:instrText>
+          <w:instrText xml:space="preserve"> PAGEREF _Toc275010658 \h </w:instrText>
         </w:r>
         <w:r>
           <w:rPr>
@@ -2748,7 +2757,7 @@
           <w:lang w:val="es-AR" w:eastAsia="es-AR" w:bidi="ar-SA"/>
         </w:rPr>
       </w:pPr>
-      <w:hyperlink w:anchor="_Toc273480141" w:history="1">
+      <w:hyperlink w:anchor="_Toc275010659" w:history="1">
         <w:r>
           <w:rPr>
             <w:rStyle w:val="Hipervnculo"/>
@@ -2776,7 +2785,7 @@
             <w:noProof/>
             <w:webHidden/>
           </w:rPr>
-          <w:instrText xml:space="preserve"> PAGEREF _Toc273480141 \h </w:instrText>
+          <w:instrText xml:space="preserve"> PAGEREF _Toc275010659 \h </w:instrText>
         </w:r>
         <w:r>
           <w:rPr>
@@ -2822,7 +2831,7 @@
           <w:lang w:val="es-AR" w:eastAsia="es-AR" w:bidi="ar-SA"/>
         </w:rPr>
       </w:pPr>
-      <w:hyperlink w:anchor="_Toc273480142" w:history="1">
+      <w:hyperlink w:anchor="_Toc275010660" w:history="1">
         <w:r>
           <w:rPr>
             <w:rStyle w:val="Hipervnculo"/>
@@ -2850,7 +2859,7 @@
             <w:noProof/>
             <w:webHidden/>
           </w:rPr>
-          <w:instrText xml:space="preserve"> PAGEREF _Toc273480142 \h </w:instrText>
+          <w:instrText xml:space="preserve"> PAGEREF _Toc275010660 \h </w:instrText>
         </w:r>
         <w:r>
           <w:rPr>
@@ -2896,7 +2905,7 @@
           <w:lang w:val="es-AR" w:eastAsia="es-AR" w:bidi="ar-SA"/>
         </w:rPr>
       </w:pPr>
-      <w:hyperlink w:anchor="_Toc273480143" w:history="1">
+      <w:hyperlink w:anchor="_Toc275010661" w:history="1">
         <w:r>
           <w:rPr>
             <w:rStyle w:val="Hipervnculo"/>
@@ -2924,7 +2933,7 @@
             <w:noProof/>
             <w:webHidden/>
           </w:rPr>
-          <w:instrText xml:space="preserve"> PAGEREF _Toc273480143 \h </w:instrText>
+          <w:instrText xml:space="preserve"> PAGEREF _Toc275010661 \h </w:instrText>
         </w:r>
         <w:r>
           <w:rPr>
@@ -2970,7 +2979,7 @@
           <w:lang w:val="es-AR" w:eastAsia="es-AR" w:bidi="ar-SA"/>
         </w:rPr>
       </w:pPr>
-      <w:hyperlink w:anchor="_Toc273480144" w:history="1">
+      <w:hyperlink w:anchor="_Toc275010662" w:history="1">
         <w:r>
           <w:rPr>
             <w:rStyle w:val="Hipervnculo"/>
@@ -2998,7 +3007,7 @@
             <w:noProof/>
             <w:webHidden/>
           </w:rPr>
-          <w:instrText xml:space="preserve"> PAGEREF _Toc273480144 \h </w:instrText>
+          <w:instrText xml:space="preserve"> PAGEREF _Toc275010662 \h </w:instrText>
         </w:r>
         <w:r>
           <w:rPr>
@@ -3044,7 +3053,7 @@
           <w:lang w:val="es-AR" w:eastAsia="es-AR" w:bidi="ar-SA"/>
         </w:rPr>
       </w:pPr>
-      <w:hyperlink w:anchor="_Toc273480145" w:history="1">
+      <w:hyperlink w:anchor="_Toc275010663" w:history="1">
         <w:r>
           <w:rPr>
             <w:rStyle w:val="Hipervnculo"/>
@@ -3072,7 +3081,7 @@
             <w:noProof/>
             <w:webHidden/>
           </w:rPr>
-          <w:instrText xml:space="preserve"> PAGEREF _Toc273480145 \h </w:instrText>
+          <w:instrText xml:space="preserve"> PAGEREF _Toc275010663 \h </w:instrText>
         </w:r>
         <w:r>
           <w:rPr>
@@ -3118,7 +3127,7 @@
           <w:lang w:val="es-AR" w:eastAsia="es-AR" w:bidi="ar-SA"/>
         </w:rPr>
       </w:pPr>
-      <w:hyperlink w:anchor="_Toc273480146" w:history="1">
+      <w:hyperlink w:anchor="_Toc275010664" w:history="1">
         <w:r>
           <w:rPr>
             <w:rStyle w:val="Hipervnculo"/>
@@ -3147,7 +3156,7 @@
             <w:noProof/>
             <w:webHidden/>
           </w:rPr>
-          <w:instrText xml:space="preserve"> PAGEREF _Toc273480146 \h </w:instrText>
+          <w:instrText xml:space="preserve"> PAGEREF _Toc275010664 \h </w:instrText>
         </w:r>
         <w:r>
           <w:rPr>
@@ -3193,7 +3202,7 @@
           <w:lang w:val="es-AR" w:eastAsia="es-AR" w:bidi="ar-SA"/>
         </w:rPr>
       </w:pPr>
-      <w:hyperlink w:anchor="_Toc273480147" w:history="1">
+      <w:hyperlink w:anchor="_Toc275010665" w:history="1">
         <w:r>
           <w:rPr>
             <w:rStyle w:val="Hipervnculo"/>
@@ -3222,7 +3231,7 @@
             <w:noProof/>
             <w:webHidden/>
           </w:rPr>
-          <w:instrText xml:space="preserve"> PAGEREF _Toc273480147 \h </w:instrText>
+          <w:instrText xml:space="preserve"> PAGEREF _Toc275010665 \h </w:instrText>
         </w:r>
         <w:r>
           <w:rPr>
@@ -3270,7 +3279,7 @@
           <w:lang w:val="es-AR" w:eastAsia="es-AR" w:bidi="ar-SA"/>
         </w:rPr>
       </w:pPr>
-      <w:hyperlink w:anchor="_Toc273480148" w:history="1">
+      <w:hyperlink w:anchor="_Toc275010666" w:history="1">
         <w:r>
           <w:rPr>
             <w:rStyle w:val="Hipervnculo"/>
@@ -3298,7 +3307,7 @@
             <w:noProof/>
             <w:webHidden/>
           </w:rPr>
-          <w:instrText xml:space="preserve"> PAGEREF _Toc273480148 \h </w:instrText>
+          <w:instrText xml:space="preserve"> PAGEREF _Toc275010666 \h </w:instrText>
         </w:r>
         <w:r>
           <w:rPr>
@@ -3344,7 +3353,7 @@
           <w:lang w:val="es-AR" w:eastAsia="es-AR" w:bidi="ar-SA"/>
         </w:rPr>
       </w:pPr>
-      <w:hyperlink w:anchor="_Toc273480149" w:history="1">
+      <w:hyperlink w:anchor="_Toc275010667" w:history="1">
         <w:r>
           <w:rPr>
             <w:rStyle w:val="Hipervnculo"/>
@@ -3372,7 +3381,7 @@
             <w:noProof/>
             <w:webHidden/>
           </w:rPr>
-          <w:instrText xml:space="preserve"> PAGEREF _Toc273480149 \h </w:instrText>
+          <w:instrText xml:space="preserve"> PAGEREF _Toc275010667 \h </w:instrText>
         </w:r>
         <w:r>
           <w:rPr>
@@ -3418,7 +3427,7 @@
           <w:lang w:val="es-AR" w:eastAsia="es-AR" w:bidi="ar-SA"/>
         </w:rPr>
       </w:pPr>
-      <w:hyperlink w:anchor="_Toc273480150" w:history="1">
+      <w:hyperlink w:anchor="_Toc275010668" w:history="1">
         <w:r>
           <w:rPr>
             <w:rStyle w:val="Hipervnculo"/>
@@ -3446,7 +3455,7 @@
             <w:noProof/>
             <w:webHidden/>
           </w:rPr>
-          <w:instrText xml:space="preserve"> PAGEREF _Toc273480150 \h </w:instrText>
+          <w:instrText xml:space="preserve"> PAGEREF _Toc275010668 \h </w:instrText>
         </w:r>
         <w:r>
           <w:rPr>
@@ -3492,7 +3501,7 @@
           <w:lang w:val="es-AR" w:eastAsia="es-AR" w:bidi="ar-SA"/>
         </w:rPr>
       </w:pPr>
-      <w:hyperlink w:anchor="_Toc273480151" w:history="1">
+      <w:hyperlink w:anchor="_Toc275010669" w:history="1">
         <w:r>
           <w:rPr>
             <w:rStyle w:val="Hipervnculo"/>
@@ -3520,7 +3529,7 @@
             <w:noProof/>
             <w:webHidden/>
           </w:rPr>
-          <w:instrText xml:space="preserve"> PAGEREF _Toc273480151 \h </w:instrText>
+          <w:instrText xml:space="preserve"> PAGEREF _Toc275010669 \h </w:instrText>
         </w:r>
         <w:r>
           <w:rPr>
@@ -3566,7 +3575,7 @@
           <w:lang w:val="es-AR" w:eastAsia="es-AR" w:bidi="ar-SA"/>
         </w:rPr>
       </w:pPr>
-      <w:hyperlink w:anchor="_Toc273480152" w:history="1">
+      <w:hyperlink w:anchor="_Toc275010670" w:history="1">
         <w:r>
           <w:rPr>
             <w:rStyle w:val="Hipervnculo"/>
@@ -3594,7 +3603,7 @@
             <w:noProof/>
             <w:webHidden/>
           </w:rPr>
-          <w:instrText xml:space="preserve"> PAGEREF _Toc273480152 \h </w:instrText>
+          <w:instrText xml:space="preserve"> PAGEREF _Toc275010670 \h </w:instrText>
         </w:r>
         <w:r>
           <w:rPr>
@@ -3640,7 +3649,7 @@
           <w:lang w:val="es-AR" w:eastAsia="es-AR" w:bidi="ar-SA"/>
         </w:rPr>
       </w:pPr>
-      <w:hyperlink w:anchor="_Toc273480153" w:history="1">
+      <w:hyperlink w:anchor="_Toc275010671" w:history="1">
         <w:r>
           <w:rPr>
             <w:rStyle w:val="Hipervnculo"/>
@@ -3668,7 +3677,7 @@
             <w:noProof/>
             <w:webHidden/>
           </w:rPr>
-          <w:instrText xml:space="preserve"> PAGEREF _Toc273480153 \h </w:instrText>
+          <w:instrText xml:space="preserve"> PAGEREF _Toc275010671 \h </w:instrText>
         </w:r>
         <w:r>
           <w:rPr>
@@ -3715,7 +3724,7 @@
           <w:lang w:val="es-AR" w:eastAsia="es-AR" w:bidi="ar-SA"/>
         </w:rPr>
       </w:pPr>
-      <w:hyperlink w:anchor="_Toc273480154" w:history="1">
+      <w:hyperlink w:anchor="_Toc275010672" w:history="1">
         <w:r>
           <w:rPr>
             <w:rStyle w:val="Hipervnculo"/>
@@ -3743,7 +3752,7 @@
             <w:noProof/>
             <w:webHidden/>
           </w:rPr>
-          <w:instrText xml:space="preserve"> PAGEREF _Toc273480154 \h </w:instrText>
+          <w:instrText xml:space="preserve"> PAGEREF _Toc275010672 \h </w:instrText>
         </w:r>
         <w:r>
           <w:rPr>
@@ -3789,7 +3798,7 @@
           <w:lang w:val="es-AR" w:eastAsia="es-AR" w:bidi="ar-SA"/>
         </w:rPr>
       </w:pPr>
-      <w:hyperlink w:anchor="_Toc273480155" w:history="1">
+      <w:hyperlink w:anchor="_Toc275010673" w:history="1">
         <w:r>
           <w:rPr>
             <w:rStyle w:val="Hipervnculo"/>
@@ -3817,7 +3826,7 @@
             <w:noProof/>
             <w:webHidden/>
           </w:rPr>
-          <w:instrText xml:space="preserve"> PAGEREF _Toc273480155 \h </w:instrText>
+          <w:instrText xml:space="preserve"> PAGEREF _Toc275010673 \h </w:instrText>
         </w:r>
         <w:r>
           <w:rPr>
@@ -3863,30 +3872,90 @@
           <w:lang w:val="es-AR" w:eastAsia="es-AR" w:bidi="ar-SA"/>
         </w:rPr>
       </w:pPr>
-      <w:hyperlink w:anchor="_Toc273480156" w:history="1">
+      <w:hyperlink w:anchor="_Toc275010674" w:history="1">
         <w:r>
           <w:rPr>
             <w:rStyle w:val="Hipervnculo"/>
             <w:noProof/>
             <w:lang w:val="es-AR"/>
           </w:rPr>
-          <w:t>Cronogra</w:t>
-        </w:r>
+          <w:t>Cronograma</w:t>
+        </w:r>
+        <w:r>
+          <w:rPr>
+            <w:noProof/>
+            <w:webHidden/>
+          </w:rPr>
+          <w:tab/>
+        </w:r>
+        <w:r>
+          <w:rPr>
+            <w:noProof/>
+            <w:webHidden/>
+          </w:rPr>
+          <w:fldChar w:fldCharType="begin"/>
+        </w:r>
+        <w:r>
+          <w:rPr>
+            <w:noProof/>
+            <w:webHidden/>
+          </w:rPr>
+          <w:instrText xml:space="preserve"> PAGEREF _Toc275010674 \h </w:instrText>
+        </w:r>
+        <w:r>
+          <w:rPr>
+            <w:noProof/>
+            <w:webHidden/>
+          </w:rPr>
+        </w:r>
+        <w:r>
+          <w:rPr>
+            <w:noProof/>
+            <w:webHidden/>
+          </w:rPr>
+          <w:fldChar w:fldCharType="separate"/>
+        </w:r>
+        <w:r>
+          <w:rPr>
+            <w:noProof/>
+            <w:webHidden/>
+          </w:rPr>
+          <w:t>11</w:t>
+        </w:r>
+        <w:r>
+          <w:rPr>
+            <w:noProof/>
+            <w:webHidden/>
+          </w:rPr>
+          <w:fldChar w:fldCharType="end"/>
+        </w:r>
+      </w:hyperlink>
+    </w:p>
+    <w:p>
+      <w:pPr>
+        <w:pStyle w:val="TDC1"/>
+        <w:tabs>
+          <w:tab w:val="right" w:leader="dot" w:pos="8495"/>
+        </w:tabs>
+        <w:rPr>
+          <w:rFonts w:asciiTheme="minorHAnsi" w:eastAsiaTheme="minorEastAsia" w:hAnsiTheme="minorHAnsi" w:cstheme="minorBidi"/>
+          <w:b w:val="0"/>
+          <w:bCs w:val="0"/>
+          <w:caps w:val="0"/>
+          <w:noProof/>
+          <w:sz w:val="22"/>
+          <w:szCs w:val="22"/>
+          <w:lang w:val="es-AR" w:eastAsia="es-AR" w:bidi="ar-SA"/>
+        </w:rPr>
+      </w:pPr>
+      <w:hyperlink w:anchor="_Toc275010675" w:history="1">
         <w:r>
           <w:rPr>
             <w:rStyle w:val="Hipervnculo"/>
             <w:noProof/>
             <w:lang w:val="es-AR"/>
           </w:rPr>
-          <w:t>m</w:t>
-        </w:r>
-        <w:r>
-          <w:rPr>
-            <w:rStyle w:val="Hipervnculo"/>
-            <w:noProof/>
-            <w:lang w:val="es-AR"/>
-          </w:rPr>
-          <w:t>a</w:t>
+          <w:t>Anexo</w:t>
         </w:r>
         <w:r>
           <w:rPr>
@@ -3907,7 +3976,7 @@
             <w:noProof/>
             <w:webHidden/>
           </w:rPr>
-          <w:instrText xml:space="preserve"> PAGEREF _Toc273480156 \h </w:instrText>
+          <w:instrText xml:space="preserve"> PAGEREF _Toc275010675 \h </w:instrText>
         </w:r>
         <w:r>
           <w:rPr>
@@ -3984,12 +4053,11 @@
       <w:bookmarkStart w:id="12" w:name="_Toc259137206"/>
       <w:bookmarkStart w:id="13" w:name="_Toc264447348"/>
       <w:bookmarkStart w:id="14" w:name="_Toc272680719"/>
-      <w:bookmarkStart w:id="15" w:name="_Toc273480127"/>
-      <w:r>
-        <w:rPr>
-          <w:lang w:val="es-AR"/>
-        </w:rPr>
-        <w:lastRenderedPageBreak/>
+      <w:bookmarkStart w:id="15" w:name="_Toc275010645"/>
+      <w:r>
+        <w:rPr>
+          <w:lang w:val="es-AR"/>
+        </w:rPr>
         <w:t>Destinatarios</w:t>
       </w:r>
       <w:bookmarkEnd w:id="11"/>
@@ -4079,7 +4147,7 @@
       <w:bookmarkStart w:id="18" w:name="_Toc264447349"/>
       <w:bookmarkStart w:id="19" w:name="_Toc272680720"/>
       <w:bookmarkStart w:id="20" w:name="_Toc272776068"/>
-      <w:bookmarkStart w:id="21" w:name="_Toc273480128"/>
+      <w:bookmarkStart w:id="21" w:name="_Toc275010646"/>
       <w:r>
         <w:rPr>
           <w:lang w:val="es-AR"/>
@@ -4113,21 +4181,7 @@
         <w:rPr>
           <w:lang w:val="es-AR"/>
         </w:rPr>
-        <w:t xml:space="preserve">Los empleados del </w:t>
-      </w:r>
-      <w:proofErr w:type="spellStart"/>
-      <w:r>
-        <w:rPr>
-          <w:lang w:val="es-AR"/>
-        </w:rPr>
-        <w:t>Call</w:t>
-      </w:r>
-      <w:proofErr w:type="spellEnd"/>
-      <w:r>
-        <w:rPr>
-          <w:lang w:val="es-AR"/>
-        </w:rPr>
-        <w:t xml:space="preserve"> Center (jefes de cuentas, supervisores y agentes) disponen de un sistema de gestión de campañas que les permite mejorar el monitoreo de su desempeño día a día y tener una idea de cuál será su sueldo a fin de mes. </w:t>
+        <w:t xml:space="preserve">Los empleados del Call Center (jefes de cuentas, supervisores y agentes) disponen de un sistema de gestión de campañas que les permite mejorar el monitoreo de su desempeño día a día y tener una idea de cuál será su sueldo a fin de mes. </w:t>
       </w:r>
     </w:p>
     <w:p>
@@ -4150,7 +4204,7 @@
         </w:rPr>
       </w:pPr>
       <w:bookmarkStart w:id="22" w:name="_Toc272776069"/>
-      <w:bookmarkStart w:id="23" w:name="_Toc273480129"/>
+      <w:bookmarkStart w:id="23" w:name="_Toc275010647"/>
       <w:r>
         <w:rPr>
           <w:lang w:val="es-AR"/>
@@ -4178,21 +4232,7 @@
         <w:rPr>
           <w:lang w:val="es-AR"/>
         </w:rPr>
-        <w:t xml:space="preserve">l sistema </w:t>
-      </w:r>
-      <w:proofErr w:type="spellStart"/>
-      <w:r>
-        <w:rPr>
-          <w:lang w:val="es-AR"/>
-        </w:rPr>
-        <w:t>SelfManagement</w:t>
-      </w:r>
-      <w:proofErr w:type="spellEnd"/>
-      <w:r>
-        <w:rPr>
-          <w:lang w:val="es-AR"/>
-        </w:rPr>
-        <w:t xml:space="preserve"> </w:t>
+        <w:t xml:space="preserve">l sistema SelfManagement </w:t>
       </w:r>
       <w:r>
         <w:rPr>
@@ -4258,23 +4298,7 @@
           <w:rFonts w:cs="Arial"/>
           <w:lang w:val="es-AR" w:eastAsia="es-AR" w:bidi="ar-SA"/>
         </w:rPr>
-        <w:t xml:space="preserve">variable del sueldo de los agentes del </w:t>
-      </w:r>
-      <w:proofErr w:type="spellStart"/>
-      <w:r>
-        <w:rPr>
-          <w:rFonts w:cs="Arial"/>
-          <w:lang w:val="es-AR" w:eastAsia="es-AR" w:bidi="ar-SA"/>
-        </w:rPr>
-        <w:t>Call</w:t>
-      </w:r>
-      <w:proofErr w:type="spellEnd"/>
-      <w:r>
-        <w:rPr>
-          <w:rFonts w:cs="Arial"/>
-          <w:lang w:val="es-AR" w:eastAsia="es-AR" w:bidi="ar-SA"/>
-        </w:rPr>
-        <w:t xml:space="preserve"> Center basado en el </w:t>
+        <w:t xml:space="preserve">variable del sueldo de los agentes del Call Center basado en el </w:t>
       </w:r>
       <w:r>
         <w:rPr>
@@ -4396,7 +4420,7 @@
       <w:bookmarkStart w:id="25" w:name="_Toc259137208"/>
       <w:bookmarkStart w:id="26" w:name="_Toc264447350"/>
       <w:bookmarkStart w:id="27" w:name="_Toc272680721"/>
-      <w:bookmarkStart w:id="28" w:name="_Toc273480130"/>
+      <w:bookmarkStart w:id="28" w:name="_Toc275010648"/>
       <w:r>
         <w:rPr>
           <w:lang w:val="es-ES"/>
@@ -4423,21 +4447,7 @@
         <w:rPr>
           <w:lang w:val="es-ES"/>
         </w:rPr>
-        <w:t xml:space="preserve"> (</w:t>
-      </w:r>
-      <w:proofErr w:type="spellStart"/>
-      <w:r>
-        <w:rPr>
-          <w:lang w:val="es-ES"/>
-        </w:rPr>
-        <w:t>Stakeholders</w:t>
-      </w:r>
-      <w:proofErr w:type="spellEnd"/>
-      <w:r>
-        <w:rPr>
-          <w:lang w:val="es-ES"/>
-        </w:rPr>
-        <w:t>)</w:t>
+        <w:t xml:space="preserve"> (Stakeholders)</w:t>
       </w:r>
       <w:bookmarkEnd w:id="28"/>
     </w:p>
@@ -4467,7 +4477,7 @@
       <w:bookmarkStart w:id="30" w:name="_Toc259137209"/>
       <w:bookmarkStart w:id="31" w:name="_Toc264447351"/>
       <w:bookmarkStart w:id="32" w:name="_Toc272680722"/>
-      <w:bookmarkStart w:id="33" w:name="_Toc273480131"/>
+      <w:bookmarkStart w:id="33" w:name="_Toc275010649"/>
       <w:r>
         <w:rPr>
           <w:lang w:val="es-AR"/>
@@ -4529,25 +4539,7 @@
           <w:b/>
           <w:lang w:val="es-AR"/>
         </w:rPr>
-        <w:t xml:space="preserve"> del </w:t>
-      </w:r>
-      <w:proofErr w:type="spellStart"/>
-      <w:r>
-        <w:rPr>
-          <w:rFonts w:cs="Arial"/>
-          <w:b/>
-          <w:lang w:val="es-AR"/>
-        </w:rPr>
-        <w:t>Call</w:t>
-      </w:r>
-      <w:proofErr w:type="spellEnd"/>
-      <w:r>
-        <w:rPr>
-          <w:rFonts w:cs="Arial"/>
-          <w:b/>
-          <w:lang w:val="es-AR"/>
-        </w:rPr>
-        <w:t xml:space="preserve"> Center</w:t>
+        <w:t xml:space="preserve"> del Call Center</w:t>
       </w:r>
     </w:p>
     <w:p>
@@ -4788,14 +4780,20 @@
           <w:rFonts w:cs="Arial"/>
           <w:lang w:val="es-AR"/>
         </w:rPr>
-        <w:t xml:space="preserve">que contratan los servicios del </w:t>
-      </w:r>
-      <w:proofErr w:type="spellStart"/>
+        <w:t>que contratan los servicios del C</w:t>
+      </w:r>
       <w:r>
         <w:rPr>
           <w:rFonts w:cs="Arial"/>
           <w:lang w:val="es-AR"/>
         </w:rPr>
+        <w:t xml:space="preserve">all </w:t>
+      </w:r>
+      <w:r>
+        <w:rPr>
+          <w:rFonts w:cs="Arial"/>
+          <w:lang w:val="es-AR"/>
+        </w:rPr>
         <w:t>C</w:t>
       </w:r>
       <w:r>
@@ -4803,73 +4801,35 @@
           <w:rFonts w:cs="Arial"/>
           <w:lang w:val="es-AR"/>
         </w:rPr>
-        <w:t>all</w:t>
-      </w:r>
-      <w:proofErr w:type="spellEnd"/>
+        <w:t>enter. Por ej</w:t>
+      </w:r>
       <w:r>
         <w:rPr>
           <w:rFonts w:cs="Arial"/>
           <w:lang w:val="es-AR"/>
         </w:rPr>
-        <w:t xml:space="preserve"> </w:t>
+        <w:t>emplo, Tarjeta N</w:t>
       </w:r>
       <w:r>
         <w:rPr>
           <w:rFonts w:cs="Arial"/>
           <w:lang w:val="es-AR"/>
         </w:rPr>
-        <w:t>C</w:t>
+        <w:t>aranja contrata</w:t>
       </w:r>
       <w:r>
         <w:rPr>
           <w:rFonts w:cs="Arial"/>
           <w:lang w:val="es-AR"/>
         </w:rPr>
-        <w:t>enter. Por ej</w:t>
+        <w:t xml:space="preserve"> nuestro C</w:t>
       </w:r>
       <w:r>
         <w:rPr>
           <w:rFonts w:cs="Arial"/>
           <w:lang w:val="es-AR"/>
         </w:rPr>
-        <w:t>emplo, Tarjeta N</w:t>
-      </w:r>
-      <w:r>
-        <w:rPr>
-          <w:rFonts w:cs="Arial"/>
-          <w:lang w:val="es-AR"/>
-        </w:rPr>
-        <w:t>aranja contrata</w:t>
-      </w:r>
-      <w:r>
-        <w:rPr>
-          <w:rFonts w:cs="Arial"/>
-          <w:lang w:val="es-AR"/>
-        </w:rPr>
-        <w:t xml:space="preserve"> nuestro </w:t>
-      </w:r>
-      <w:proofErr w:type="spellStart"/>
-      <w:r>
-        <w:rPr>
-          <w:rFonts w:cs="Arial"/>
-          <w:lang w:val="es-AR"/>
-        </w:rPr>
-        <w:t>C</w:t>
-      </w:r>
-      <w:r>
-        <w:rPr>
-          <w:rFonts w:cs="Arial"/>
-          <w:lang w:val="es-AR"/>
-        </w:rPr>
-        <w:t>all</w:t>
-      </w:r>
-      <w:proofErr w:type="spellEnd"/>
-      <w:r>
-        <w:rPr>
-          <w:rFonts w:cs="Arial"/>
-          <w:lang w:val="es-AR"/>
-        </w:rPr>
-        <w:t xml:space="preserve"> para lanzar una campaña de venta de nuevas tarjetas de créditos.</w:t>
+        <w:t>all para lanzar una campaña de venta de nuevas tarjetas de créditos.</w:t>
       </w:r>
       <w:r>
         <w:rPr>
@@ -4942,21 +4902,7 @@
         <w:rPr>
           <w:lang w:val="es-AR"/>
         </w:rPr>
-        <w:t xml:space="preserve">, a fin de cargarla en </w:t>
-      </w:r>
-      <w:proofErr w:type="spellStart"/>
-      <w:r>
-        <w:rPr>
-          <w:lang w:val="es-AR"/>
-        </w:rPr>
-        <w:t>SelfManagement</w:t>
-      </w:r>
-      <w:proofErr w:type="spellEnd"/>
-      <w:r>
-        <w:rPr>
-          <w:lang w:val="es-AR"/>
-        </w:rPr>
-        <w:t>.</w:t>
+        <w:t>, a fin de cargarla en SelfManagement.</w:t>
       </w:r>
     </w:p>
     <w:p>
@@ -5011,23 +4957,7 @@
           <w:rFonts w:cs="Arial"/>
           <w:lang w:val="es-AR"/>
         </w:rPr>
-        <w:t xml:space="preserve">Los Jefes de Cuenta son los responsables frente a un cliente del </w:t>
-      </w:r>
-      <w:proofErr w:type="spellStart"/>
-      <w:r>
-        <w:rPr>
-          <w:rFonts w:cs="Arial"/>
-          <w:lang w:val="es-AR"/>
-        </w:rPr>
-        <w:t>Call</w:t>
-      </w:r>
-      <w:proofErr w:type="spellEnd"/>
-      <w:r>
-        <w:rPr>
-          <w:rFonts w:cs="Arial"/>
-          <w:lang w:val="es-AR"/>
-        </w:rPr>
-        <w:t xml:space="preserve"> Center. Están interesados en el sistema ya que desean conocer las métricas históricas a fin de tener más información para la asignación de supervisores a campañas.</w:t>
+        <w:t>Los Jefes de Cuenta son los responsables frente a un cliente del Call Center. Están interesados en el sistema ya que desean conocer las métricas históricas a fin de tener más información para la asignación de supervisores a campañas.</w:t>
       </w:r>
     </w:p>
     <w:p>
@@ -5305,21 +5235,7 @@
         <w:rPr>
           <w:lang w:val="es-AR"/>
         </w:rPr>
-        <w:t xml:space="preserve">s del </w:t>
-      </w:r>
-      <w:proofErr w:type="spellStart"/>
-      <w:r>
-        <w:rPr>
-          <w:lang w:val="es-AR"/>
-        </w:rPr>
-        <w:t>Call</w:t>
-      </w:r>
-      <w:proofErr w:type="spellEnd"/>
-      <w:r>
-        <w:rPr>
-          <w:lang w:val="es-AR"/>
-        </w:rPr>
-        <w:t xml:space="preserve"> Center </w:t>
+        <w:t xml:space="preserve">s del Call Center </w:t>
       </w:r>
       <w:r>
         <w:rPr>
@@ -5379,21 +5295,7 @@
         <w:rPr>
           <w:lang w:val="es-AR"/>
         </w:rPr>
-        <w:t xml:space="preserve"> con </w:t>
-      </w:r>
-      <w:proofErr w:type="spellStart"/>
-      <w:r>
-        <w:rPr>
-          <w:lang w:val="es-AR"/>
-        </w:rPr>
-        <w:t>SelfManagement</w:t>
-      </w:r>
-      <w:proofErr w:type="spellEnd"/>
-      <w:r>
-        <w:rPr>
-          <w:lang w:val="es-AR"/>
-        </w:rPr>
-        <w:t xml:space="preserve"> podrán </w:t>
+        <w:t xml:space="preserve"> con SelfManagement podrán </w:t>
       </w:r>
       <w:r>
         <w:rPr>
@@ -5489,7 +5391,7 @@
       <w:bookmarkStart w:id="35" w:name="_Toc259137211"/>
       <w:bookmarkStart w:id="36" w:name="_Toc264447352"/>
       <w:bookmarkStart w:id="37" w:name="_Toc272680723"/>
-      <w:bookmarkStart w:id="38" w:name="_Toc273480132"/>
+      <w:bookmarkStart w:id="38" w:name="_Toc275010650"/>
       <w:r>
         <w:rPr>
           <w:lang w:val="es-AR"/>
@@ -5516,47 +5418,11 @@
       <w:bookmarkStart w:id="40" w:name="_Toc259137212"/>
       <w:bookmarkStart w:id="41" w:name="_Toc264447353"/>
       <w:bookmarkStart w:id="42" w:name="_Toc272680724"/>
-      <w:proofErr w:type="spellStart"/>
-      <w:r>
-        <w:rPr>
-          <w:lang w:val="es-AR"/>
-        </w:rPr>
-        <w:t>SelfManagement</w:t>
-      </w:r>
-      <w:proofErr w:type="spellEnd"/>
-      <w:r>
-        <w:rPr>
-          <w:lang w:val="es-AR"/>
-        </w:rPr>
-        <w:t xml:space="preserve"> deberá ser una aplicación para el </w:t>
-      </w:r>
-      <w:proofErr w:type="spellStart"/>
-      <w:r>
-        <w:rPr>
-          <w:lang w:val="es-AR"/>
-        </w:rPr>
-        <w:t>Call</w:t>
-      </w:r>
-      <w:proofErr w:type="spellEnd"/>
-      <w:r>
-        <w:rPr>
-          <w:lang w:val="es-AR"/>
-        </w:rPr>
-        <w:t xml:space="preserve"> Center que permita liquidar los sueldos de los agentes de manera automática, basándose en métricas que recibirá como inputs de los diferentes sistemas para liquidar el componente variable de los mismos. Así mismo permitirá a los agentes del </w:t>
-      </w:r>
-      <w:proofErr w:type="spellStart"/>
-      <w:r>
-        <w:rPr>
-          <w:lang w:val="es-AR"/>
-        </w:rPr>
-        <w:t>call</w:t>
-      </w:r>
-      <w:proofErr w:type="spellEnd"/>
-      <w:r>
-        <w:rPr>
-          <w:lang w:val="es-AR"/>
-        </w:rPr>
-        <w:t xml:space="preserve"> center monitorear el estado actual de sus métricas y cuál sería su salario de seguir la misma tendencia.</w:t>
+      <w:r>
+        <w:rPr>
+          <w:lang w:val="es-AR"/>
+        </w:rPr>
+        <w:t>SelfManagement deberá ser una aplicación para el Call Center que permita liquidar los sueldos de los agentes de manera automática, basándose en métricas que recibirá como inputs de los diferentes sistemas para liquidar el componente variable de los mismos. Así mismo permitirá a los agentes del call center monitorear el estado actual de sus métricas y cuál sería su salario de seguir la misma tendencia.</w:t>
       </w:r>
     </w:p>
     <w:p>
@@ -5578,7 +5444,7 @@
           <w:lang w:val="es-AR"/>
         </w:rPr>
       </w:pPr>
-      <w:bookmarkStart w:id="43" w:name="_Toc273480133"/>
+      <w:bookmarkStart w:id="43" w:name="_Toc275010651"/>
       <w:r>
         <w:rPr>
           <w:lang w:val="es-AR"/>
@@ -5603,7 +5469,7 @@
       <w:bookmarkStart w:id="45" w:name="_Toc259137213"/>
       <w:bookmarkStart w:id="46" w:name="_Toc264447354"/>
       <w:bookmarkStart w:id="47" w:name="_Toc272680725"/>
-      <w:bookmarkStart w:id="48" w:name="_Toc273480134"/>
+      <w:bookmarkStart w:id="48" w:name="_Toc275010652"/>
       <w:r>
         <w:rPr>
           <w:lang w:val="es-AR"/>
@@ -5626,33 +5492,11 @@
           <w:lang w:val="es-AR"/>
         </w:rPr>
       </w:pPr>
-      <w:proofErr w:type="spellStart"/>
-      <w:r>
-        <w:rPr>
-          <w:lang w:val="es-AR"/>
-        </w:rPr>
-        <w:t>SelfManagement</w:t>
-      </w:r>
-      <w:proofErr w:type="spellEnd"/>
-      <w:r>
-        <w:rPr>
-          <w:lang w:val="es-AR"/>
-        </w:rPr>
-        <w:t xml:space="preserve"> deberá permitir la creación de campañas para los clientes del </w:t>
-      </w:r>
-      <w:proofErr w:type="spellStart"/>
-      <w:r>
-        <w:rPr>
-          <w:lang w:val="es-AR"/>
-        </w:rPr>
-        <w:t>call</w:t>
-      </w:r>
-      <w:proofErr w:type="spellEnd"/>
-      <w:r>
-        <w:rPr>
-          <w:lang w:val="es-AR"/>
-        </w:rPr>
-        <w:t xml:space="preserve"> y determinar los agentes que operarán en cada una de estas, dado que cada campaña liquida los componentes variables del sueldo en base a determinadas métricas y valores umbrales.</w:t>
+      <w:r>
+        <w:rPr>
+          <w:lang w:val="es-AR"/>
+        </w:rPr>
+        <w:t>SelfManagement deberá permitir la creación de campañas para los clientes del call y determinar los agentes que operarán en cada una de estas, dado que cada campaña liquida los componentes variables del sueldo en base a determinadas métricas y valores umbrales.</w:t>
       </w:r>
     </w:p>
     <w:p>
@@ -5669,21 +5513,7 @@
         <w:rPr>
           <w:lang w:val="es-AR"/>
         </w:rPr>
-        <w:t xml:space="preserve">Siguiendo los lineamientos definidos en el contrato establecido entre el </w:t>
-      </w:r>
-      <w:proofErr w:type="spellStart"/>
-      <w:r>
-        <w:rPr>
-          <w:lang w:val="es-AR"/>
-        </w:rPr>
-        <w:t>call</w:t>
-      </w:r>
-      <w:proofErr w:type="spellEnd"/>
-      <w:r>
-        <w:rPr>
-          <w:lang w:val="es-AR"/>
-        </w:rPr>
-        <w:t xml:space="preserve"> center y sus clientes es que se definen qué métricas se utilizarán y cuáles serán los valores umbrales de dichas métricas para una campaña específica. Las métricas estarán predefinidas en el sistema.</w:t>
+        <w:t>Siguiendo los lineamientos definidos en el contrato establecido entre el call center y sus clientes es que se definen qué métricas se utilizarán y cuáles serán los valores umbrales de dichas métricas para una campaña específica. Las métricas estarán predefinidas en el sistema.</w:t>
       </w:r>
     </w:p>
     <w:p>
@@ -5728,56 +5558,15 @@
           <w:rFonts w:eastAsia="Lucida Sans Unicode"/>
           <w:lang w:val="es-AR"/>
         </w:rPr>
-        <w:t xml:space="preserve">Para un mayor detalle del sistema, ver el </w:t>
-      </w:r>
-      <w:proofErr w:type="spellStart"/>
+        <w:t>Para un mayor detalle del sistema, ver el Product Backlog en</w:t>
+      </w:r>
       <w:r>
         <w:rPr>
           <w:rFonts w:eastAsia="Lucida Sans Unicode"/>
           <w:lang w:val="es-AR"/>
         </w:rPr>
-        <w:t>Product</w:t>
-      </w:r>
-      <w:proofErr w:type="spellEnd"/>
-      <w:r>
-        <w:rPr>
-          <w:rFonts w:eastAsia="Lucida Sans Unicode"/>
-          <w:lang w:val="es-AR"/>
-        </w:rPr>
-        <w:t xml:space="preserve"> </w:t>
-      </w:r>
-      <w:proofErr w:type="spellStart"/>
-      <w:r>
-        <w:rPr>
-          <w:rFonts w:eastAsia="Lucida Sans Unicode"/>
-          <w:lang w:val="es-AR"/>
-        </w:rPr>
-        <w:t>Backlog</w:t>
-      </w:r>
-      <w:proofErr w:type="spellEnd"/>
-      <w:r>
-        <w:rPr>
-          <w:rFonts w:eastAsia="Lucida Sans Unicode"/>
-          <w:lang w:val="es-AR"/>
-        </w:rPr>
-        <w:t xml:space="preserve"> en</w:t>
-      </w:r>
-      <w:r>
-        <w:rPr>
-          <w:rFonts w:eastAsia="Lucida Sans Unicode"/>
-          <w:lang w:val="es-AR"/>
-        </w:rPr>
-        <w:t xml:space="preserve"> </w:t>
-      </w:r>
-      <w:proofErr w:type="spellStart"/>
-      <w:r>
-        <w:rPr>
-          <w:rFonts w:eastAsia="Lucida Sans Unicode"/>
-          <w:lang w:val="es-AR"/>
-        </w:rPr>
-        <w:t>Wolof</w:t>
-      </w:r>
-      <w:proofErr w:type="spellEnd"/>
+        <w:t xml:space="preserve"> Wolof</w:t>
+      </w:r>
       <w:r>
         <w:rPr>
           <w:rFonts w:eastAsia="Lucida Sans Unicode"/>
@@ -5838,7 +5627,7 @@
         </w:rPr>
       </w:pPr>
       <w:bookmarkStart w:id="52" w:name="_Toc272680726"/>
-      <w:bookmarkStart w:id="53" w:name="_Toc273480135"/>
+      <w:bookmarkStart w:id="53" w:name="_Toc275010653"/>
       <w:r>
         <w:rPr>
           <w:lang w:val="es-AR"/>
@@ -5874,21 +5663,7 @@
         <w:rPr>
           <w:lang w:val="es-AR"/>
         </w:rPr>
-        <w:t xml:space="preserve">vía Web como requisito puesto por el </w:t>
-      </w:r>
-      <w:proofErr w:type="spellStart"/>
-      <w:r>
-        <w:rPr>
-          <w:lang w:val="es-AR"/>
-        </w:rPr>
-        <w:t>Call</w:t>
-      </w:r>
-      <w:proofErr w:type="spellEnd"/>
-      <w:r>
-        <w:rPr>
-          <w:lang w:val="es-AR"/>
-        </w:rPr>
-        <w:t xml:space="preserve"> Center.</w:t>
+        <w:t>vía Web como requisito puesto por el Call Center.</w:t>
       </w:r>
     </w:p>
     <w:p>
@@ -5911,7 +5686,7 @@
       <w:bookmarkStart w:id="55" w:name="_Toc259137215"/>
       <w:bookmarkStart w:id="56" w:name="_Toc264447356"/>
       <w:bookmarkStart w:id="57" w:name="_Toc272680727"/>
-      <w:bookmarkStart w:id="58" w:name="_Toc273480136"/>
+      <w:bookmarkStart w:id="58" w:name="_Toc275010654"/>
       <w:r>
         <w:rPr>
           <w:lang w:val="es-AR"/>
@@ -5937,7 +5712,7 @@
       <w:bookmarkStart w:id="61" w:name="_Toc259137216"/>
       <w:bookmarkStart w:id="62" w:name="_Toc264447357"/>
       <w:bookmarkStart w:id="63" w:name="_Toc272680728"/>
-      <w:bookmarkStart w:id="64" w:name="_Toc273480137"/>
+      <w:bookmarkStart w:id="64" w:name="_Toc275010655"/>
       <w:r>
         <w:rPr>
           <w:lang w:val="es-AR"/>
@@ -5964,23 +5739,7 @@
           <w:rFonts w:eastAsia="Lucida Sans Unicode"/>
           <w:lang w:val="es-AR"/>
         </w:rPr>
-        <w:t xml:space="preserve">Se entregará un manual de usuario que explicará cómo se utiliza el sistema, dirigido tanto a los Agentes, Supervisores y Jefes de Cuentas del </w:t>
-      </w:r>
-      <w:proofErr w:type="spellStart"/>
-      <w:r>
-        <w:rPr>
-          <w:rFonts w:eastAsia="Lucida Sans Unicode"/>
-          <w:lang w:val="es-AR"/>
-        </w:rPr>
-        <w:t>Call</w:t>
-      </w:r>
-      <w:proofErr w:type="spellEnd"/>
-      <w:r>
-        <w:rPr>
-          <w:rFonts w:eastAsia="Lucida Sans Unicode"/>
-          <w:lang w:val="es-AR"/>
-        </w:rPr>
-        <w:t xml:space="preserve"> Center.</w:t>
+        <w:t>Se entregará un manual de usuario que explicará cómo se utiliza el sistema, dirigido tanto a los Agentes, Supervisores y Jefes de Cuentas del Call Center.</w:t>
       </w:r>
     </w:p>
     <w:p>
@@ -6004,7 +5763,7 @@
       <w:bookmarkStart w:id="66" w:name="_Toc259137219"/>
       <w:bookmarkStart w:id="67" w:name="_Toc264447358"/>
       <w:bookmarkStart w:id="68" w:name="_Toc272680729"/>
-      <w:bookmarkStart w:id="69" w:name="_Toc273480138"/>
+      <w:bookmarkStart w:id="69" w:name="_Toc275010656"/>
       <w:r>
         <w:rPr>
           <w:lang w:val="es-AR"/>
@@ -6052,7 +5811,6 @@
                 <w:szCs w:val="20"/>
               </w:rPr>
             </w:pPr>
-            <w:proofErr w:type="spellStart"/>
             <w:r>
               <w:rPr>
                 <w:b/>
@@ -6061,7 +5819,6 @@
               </w:rPr>
               <w:t>Nombre</w:t>
             </w:r>
-            <w:proofErr w:type="spellEnd"/>
           </w:p>
         </w:tc>
         <w:tc>
@@ -6082,7 +5839,6 @@
                 <w:szCs w:val="20"/>
               </w:rPr>
             </w:pPr>
-            <w:proofErr w:type="spellStart"/>
             <w:r>
               <w:rPr>
                 <w:b/>
@@ -6091,7 +5847,6 @@
               </w:rPr>
               <w:t>Rol</w:t>
             </w:r>
-            <w:proofErr w:type="spellEnd"/>
           </w:p>
         </w:tc>
       </w:tr>
@@ -6122,18 +5877,8 @@
                 <w:sz w:val="20"/>
                 <w:szCs w:val="20"/>
               </w:rPr>
-              <w:t xml:space="preserve">Carolina </w:t>
+              <w:t>Carolina Pernaut</w:t>
             </w:r>
-            <w:proofErr w:type="spellStart"/>
-            <w:r>
-              <w:rPr>
-                <w:color w:val="365F91"/>
-                <w:sz w:val="20"/>
-                <w:szCs w:val="20"/>
-              </w:rPr>
-              <w:t>Pernaut</w:t>
-            </w:r>
-            <w:proofErr w:type="spellEnd"/>
           </w:p>
         </w:tc>
         <w:tc>
@@ -6182,34 +5927,14 @@
                 <w:szCs w:val="20"/>
               </w:rPr>
             </w:pPr>
-            <w:proofErr w:type="spellStart"/>
             <w:r>
               <w:rPr>
                 <w:color w:val="365F91"/>
                 <w:sz w:val="20"/>
                 <w:szCs w:val="20"/>
               </w:rPr>
-              <w:t>Marcio</w:t>
+              <w:t>Marcio Degiovannini</w:t>
             </w:r>
-            <w:proofErr w:type="spellEnd"/>
-            <w:r>
-              <w:rPr>
-                <w:color w:val="365F91"/>
-                <w:sz w:val="20"/>
-                <w:szCs w:val="20"/>
-              </w:rPr>
-              <w:t xml:space="preserve"> </w:t>
-            </w:r>
-            <w:proofErr w:type="spellStart"/>
-            <w:r>
-              <w:rPr>
-                <w:color w:val="365F91"/>
-                <w:sz w:val="20"/>
-                <w:szCs w:val="20"/>
-              </w:rPr>
-              <w:t>Degiovannini</w:t>
-            </w:r>
-            <w:proofErr w:type="spellEnd"/>
           </w:p>
         </w:tc>
         <w:tc>
@@ -6264,18 +5989,8 @@
                 <w:sz w:val="20"/>
                 <w:szCs w:val="20"/>
               </w:rPr>
-              <w:t xml:space="preserve">Carlos </w:t>
+              <w:t>Carlos Fontela</w:t>
             </w:r>
-            <w:proofErr w:type="spellStart"/>
-            <w:r>
-              <w:rPr>
-                <w:color w:val="365F91"/>
-                <w:sz w:val="20"/>
-                <w:szCs w:val="20"/>
-              </w:rPr>
-              <w:t>Fontela</w:t>
-            </w:r>
-            <w:proofErr w:type="spellEnd"/>
           </w:p>
         </w:tc>
         <w:tc>
@@ -6354,36 +6069,8 @@
                 <w:sz w:val="20"/>
                 <w:szCs w:val="20"/>
               </w:rPr>
-              <w:t xml:space="preserve">Cliente – </w:t>
+              <w:t>Cliente – Product Owner</w:t>
             </w:r>
-            <w:proofErr w:type="spellStart"/>
-            <w:r>
-              <w:rPr>
-                <w:color w:val="365F91"/>
-                <w:sz w:val="20"/>
-                <w:szCs w:val="20"/>
-              </w:rPr>
-              <w:t>Product</w:t>
-            </w:r>
-            <w:proofErr w:type="spellEnd"/>
-            <w:r>
-              <w:rPr>
-                <w:color w:val="365F91"/>
-                <w:sz w:val="20"/>
-                <w:szCs w:val="20"/>
-              </w:rPr>
-              <w:t xml:space="preserve"> </w:t>
-            </w:r>
-            <w:proofErr w:type="spellStart"/>
-            <w:r>
-              <w:rPr>
-                <w:color w:val="365F91"/>
-                <w:sz w:val="20"/>
-                <w:szCs w:val="20"/>
-              </w:rPr>
-              <w:t>Owner</w:t>
-            </w:r>
-            <w:proofErr w:type="spellEnd"/>
           </w:p>
         </w:tc>
       </w:tr>
@@ -6437,52 +6124,14 @@
                 <w:szCs w:val="20"/>
               </w:rPr>
             </w:pPr>
-            <w:proofErr w:type="spellStart"/>
             <w:r>
               <w:rPr>
                 <w:color w:val="365F91"/>
                 <w:sz w:val="20"/>
                 <w:szCs w:val="20"/>
               </w:rPr>
-              <w:t>Scrum</w:t>
+              <w:t>Scrum Master – Desarrollador – Tester</w:t>
             </w:r>
-            <w:proofErr w:type="spellEnd"/>
-            <w:r>
-              <w:rPr>
-                <w:color w:val="365F91"/>
-                <w:sz w:val="20"/>
-                <w:szCs w:val="20"/>
-              </w:rPr>
-              <w:t xml:space="preserve"> </w:t>
-            </w:r>
-            <w:proofErr w:type="spellStart"/>
-            <w:r>
-              <w:rPr>
-                <w:color w:val="365F91"/>
-                <w:sz w:val="20"/>
-                <w:szCs w:val="20"/>
-              </w:rPr>
-              <w:t>Master</w:t>
-            </w:r>
-            <w:proofErr w:type="spellEnd"/>
-            <w:r>
-              <w:rPr>
-                <w:color w:val="365F91"/>
-                <w:sz w:val="20"/>
-                <w:szCs w:val="20"/>
-              </w:rPr>
-              <w:t xml:space="preserve"> – Desarrollador – </w:t>
-            </w:r>
-            <w:proofErr w:type="spellStart"/>
-            <w:r>
-              <w:rPr>
-                <w:color w:val="365F91"/>
-                <w:sz w:val="20"/>
-                <w:szCs w:val="20"/>
-              </w:rPr>
-              <w:t>Tester</w:t>
-            </w:r>
-            <w:proofErr w:type="spellEnd"/>
           </w:p>
         </w:tc>
       </w:tr>
@@ -6537,18 +6186,8 @@
                 <w:sz w:val="20"/>
                 <w:szCs w:val="20"/>
               </w:rPr>
-              <w:t xml:space="preserve">Desarrollador – </w:t>
+              <w:t>Desarrollador – Tester</w:t>
             </w:r>
-            <w:proofErr w:type="spellStart"/>
-            <w:r>
-              <w:rPr>
-                <w:color w:val="365F91"/>
-                <w:sz w:val="20"/>
-                <w:szCs w:val="20"/>
-              </w:rPr>
-              <w:t>Tester</w:t>
-            </w:r>
-            <w:proofErr w:type="spellEnd"/>
           </w:p>
         </w:tc>
       </w:tr>
@@ -6608,18 +6247,8 @@
                 <w:sz w:val="20"/>
                 <w:szCs w:val="20"/>
               </w:rPr>
-              <w:t xml:space="preserve">Desarrollador – </w:t>
+              <w:t>Desarrollador – Tester</w:t>
             </w:r>
-            <w:proofErr w:type="spellStart"/>
-            <w:r>
-              <w:rPr>
-                <w:color w:val="365F91"/>
-                <w:sz w:val="20"/>
-                <w:szCs w:val="20"/>
-              </w:rPr>
-              <w:t>Tester</w:t>
-            </w:r>
-            <w:proofErr w:type="spellEnd"/>
           </w:p>
         </w:tc>
       </w:tr>
@@ -6673,18 +6302,8 @@
                 <w:sz w:val="20"/>
                 <w:szCs w:val="20"/>
               </w:rPr>
-              <w:t xml:space="preserve">Desarrollador – </w:t>
+              <w:t>Desarrollador – Tester</w:t>
             </w:r>
-            <w:proofErr w:type="spellStart"/>
-            <w:r>
-              <w:rPr>
-                <w:color w:val="365F91"/>
-                <w:sz w:val="20"/>
-                <w:szCs w:val="20"/>
-              </w:rPr>
-              <w:t>Tester</w:t>
-            </w:r>
-            <w:proofErr w:type="spellEnd"/>
           </w:p>
         </w:tc>
       </w:tr>
@@ -6707,7 +6326,7 @@
           <w:lang w:val="es-AR"/>
         </w:rPr>
       </w:pPr>
-      <w:bookmarkStart w:id="74" w:name="_Toc273480139"/>
+      <w:bookmarkStart w:id="74" w:name="_Toc275010657"/>
       <w:r>
         <w:rPr>
           <w:lang w:val="es-AR"/>
@@ -6735,7 +6354,7 @@
       <w:bookmarkStart w:id="79" w:name="_Toc259137221"/>
       <w:bookmarkStart w:id="80" w:name="_Toc264447360"/>
       <w:bookmarkStart w:id="81" w:name="_Toc272680731"/>
-      <w:bookmarkStart w:id="82" w:name="_Toc273480140"/>
+      <w:bookmarkStart w:id="82" w:name="_Toc275010658"/>
       <w:r>
         <w:rPr>
           <w:lang w:val="es-AR"/>
@@ -7008,21 +6627,7 @@
         <w:rPr>
           <w:lang w:val="es-AR"/>
         </w:rPr>
-        <w:t xml:space="preserve">Ver planilla de riesgos en Google </w:t>
-      </w:r>
-      <w:proofErr w:type="spellStart"/>
-      <w:r>
-        <w:rPr>
-          <w:lang w:val="es-AR"/>
-        </w:rPr>
-        <w:t>Docs</w:t>
-      </w:r>
-      <w:proofErr w:type="spellEnd"/>
-      <w:r>
-        <w:rPr>
-          <w:lang w:val="es-AR"/>
-        </w:rPr>
-        <w:t xml:space="preserve">: </w:t>
+        <w:t xml:space="preserve">Ver planilla de riesgos en Google Docs: </w:t>
       </w:r>
       <w:hyperlink r:id="rId10" w:anchor="gid=0" w:history="1">
         <w:r>
@@ -7054,7 +6659,7 @@
       <w:bookmarkStart w:id="84" w:name="_Toc259137222"/>
       <w:bookmarkStart w:id="85" w:name="_Toc264447361"/>
       <w:bookmarkStart w:id="86" w:name="_Toc272680732"/>
-      <w:bookmarkStart w:id="87" w:name="_Toc273480141"/>
+      <w:bookmarkStart w:id="87" w:name="_Toc275010659"/>
       <w:r>
         <w:rPr>
           <w:lang w:val="es-AR"/>
@@ -7084,41 +6689,13 @@
         <w:rPr>
           <w:lang w:val="es-AR"/>
         </w:rPr>
-        <w:t xml:space="preserve">En cuanto al versionado se utilizará un repositorio SVN (Google </w:t>
-      </w:r>
-      <w:proofErr w:type="spellStart"/>
-      <w:r>
-        <w:rPr>
-          <w:lang w:val="es-AR"/>
-        </w:rPr>
-        <w:t>Code</w:t>
-      </w:r>
-      <w:proofErr w:type="spellEnd"/>
-      <w:r>
-        <w:rPr>
-          <w:lang w:val="es-AR"/>
-        </w:rPr>
-        <w:t>) para administrar el control de versiones del proyecto. Como client</w:t>
-      </w:r>
-      <w:r>
-        <w:rPr>
-          <w:lang w:val="es-AR"/>
-        </w:rPr>
-        <w:t xml:space="preserve">e vamos a utilizar </w:t>
-      </w:r>
-      <w:proofErr w:type="spellStart"/>
-      <w:r>
-        <w:rPr>
-          <w:lang w:val="es-AR"/>
-        </w:rPr>
-        <w:t>TortoiseSVN</w:t>
-      </w:r>
-      <w:proofErr w:type="spellEnd"/>
-      <w:r>
-        <w:rPr>
-          <w:lang w:val="es-AR"/>
-        </w:rPr>
-        <w:t>.</w:t>
+        <w:t>En cuanto al versionado se utilizará un repositorio SVN (Google Code) para administrar el control de versiones del proyecto. Como client</w:t>
+      </w:r>
+      <w:r>
+        <w:rPr>
+          <w:lang w:val="es-AR"/>
+        </w:rPr>
+        <w:t>e vamos a utilizar TortoiseSVN.</w:t>
       </w:r>
     </w:p>
     <w:p>
@@ -7133,21 +6710,7 @@
           <w:lang w:val="es-ES"/>
         </w:rPr>
         <w:lastRenderedPageBreak/>
-        <w:t xml:space="preserve">El repositorio del proyecto se encuentra en Google </w:t>
-      </w:r>
-      <w:proofErr w:type="spellStart"/>
-      <w:r>
-        <w:rPr>
-          <w:lang w:val="es-ES"/>
-        </w:rPr>
-        <w:t>Code</w:t>
-      </w:r>
-      <w:proofErr w:type="spellEnd"/>
-      <w:r>
-        <w:rPr>
-          <w:lang w:val="es-ES"/>
-        </w:rPr>
-        <w:t xml:space="preserve">: </w:t>
+        <w:t xml:space="preserve">El repositorio del proyecto se encuentra en Google Code: </w:t>
       </w:r>
       <w:hyperlink r:id="rId11" w:history="1">
         <w:r>
@@ -7226,7 +6789,7 @@
           <w:lang w:val="es-AR"/>
         </w:rPr>
       </w:pPr>
-      <w:bookmarkStart w:id="88" w:name="_Toc273480142"/>
+      <w:bookmarkStart w:id="88" w:name="_Toc275010660"/>
       <w:r>
         <w:rPr>
           <w:lang w:val="es-AR"/>
@@ -7247,35 +6810,7 @@
         <w:rPr>
           <w:lang w:val="es-AR"/>
         </w:rPr>
-        <w:t xml:space="preserve">La trazabilidad se manejará referenciando en cada actualización del repositorio a la </w:t>
-      </w:r>
-      <w:proofErr w:type="spellStart"/>
-      <w:r>
-        <w:rPr>
-          <w:lang w:val="es-AR"/>
-        </w:rPr>
-        <w:t>User</w:t>
-      </w:r>
-      <w:proofErr w:type="spellEnd"/>
-      <w:r>
-        <w:rPr>
-          <w:lang w:val="es-AR"/>
-        </w:rPr>
-        <w:t xml:space="preserve"> </w:t>
-      </w:r>
-      <w:proofErr w:type="spellStart"/>
-      <w:r>
-        <w:rPr>
-          <w:lang w:val="es-AR"/>
-        </w:rPr>
-        <w:t>Story</w:t>
-      </w:r>
-      <w:proofErr w:type="spellEnd"/>
-      <w:r>
-        <w:rPr>
-          <w:lang w:val="es-AR"/>
-        </w:rPr>
-        <w:t xml:space="preserve"> correspondiente</w:t>
+        <w:t>La trazabilidad se manejará referenciando en cada actualización del repositorio a la User Story correspondiente</w:t>
       </w:r>
       <w:r>
         <w:rPr>
@@ -7293,21 +6828,7 @@
         <w:rPr>
           <w:lang w:val="es-AR"/>
         </w:rPr>
-        <w:t xml:space="preserve">a </w:t>
-      </w:r>
-      <w:proofErr w:type="spellStart"/>
-      <w:r>
-        <w:rPr>
-          <w:lang w:val="es-AR"/>
-        </w:rPr>
-        <w:t>story</w:t>
-      </w:r>
-      <w:proofErr w:type="spellEnd"/>
-      <w:r>
-        <w:rPr>
-          <w:lang w:val="es-AR"/>
-        </w:rPr>
-        <w:t xml:space="preserve"> con una breve descripció</w:t>
+        <w:t>a story con una breve descripció</w:t>
       </w:r>
       <w:r>
         <w:rPr>
@@ -7325,21 +6846,7 @@
         <w:rPr>
           <w:lang w:val="es-AR"/>
         </w:rPr>
-        <w:t xml:space="preserve"> el link a la tarea en </w:t>
-      </w:r>
-      <w:proofErr w:type="spellStart"/>
-      <w:r>
-        <w:rPr>
-          <w:lang w:val="es-AR"/>
-        </w:rPr>
-        <w:t>wolof</w:t>
-      </w:r>
-      <w:proofErr w:type="spellEnd"/>
-      <w:r>
-        <w:rPr>
-          <w:lang w:val="es-AR"/>
-        </w:rPr>
-        <w:t xml:space="preserve">. </w:t>
+        <w:t xml:space="preserve"> el link a la tarea en wolof. </w:t>
       </w:r>
       <w:r>
         <w:rPr>
@@ -7384,23 +6891,7 @@
           <w:i/>
           <w:lang w:val="es-AR"/>
         </w:rPr>
-        <w:t xml:space="preserve"> un pequeño </w:t>
-      </w:r>
-      <w:proofErr w:type="spellStart"/>
-      <w:r>
-        <w:rPr>
-          <w:i/>
-          <w:lang w:val="es-AR"/>
-        </w:rPr>
-        <w:t>bug</w:t>
-      </w:r>
-      <w:proofErr w:type="spellEnd"/>
-      <w:r>
-        <w:rPr>
-          <w:i/>
-          <w:lang w:val="es-AR"/>
-        </w:rPr>
-        <w:t xml:space="preserve"> en la pantalla de alta de campañas</w:t>
+        <w:t xml:space="preserve"> un pequeño bug en la pantalla de alta de campañas</w:t>
       </w:r>
       <w:r>
         <w:rPr>
@@ -7455,21 +6946,7 @@
         <w:rPr>
           <w:lang w:val="es-AR"/>
         </w:rPr>
-        <w:t xml:space="preserve">Por otro lado, cada sprint estará en un </w:t>
-      </w:r>
-      <w:proofErr w:type="spellStart"/>
-      <w:r>
-        <w:rPr>
-          <w:lang w:val="es-AR"/>
-        </w:rPr>
-        <w:t>branch</w:t>
-      </w:r>
-      <w:proofErr w:type="spellEnd"/>
-      <w:r>
-        <w:rPr>
-          <w:lang w:val="es-AR"/>
-        </w:rPr>
-        <w:t xml:space="preserve"> distinto del repositorio, para tener agrupado lo realizado en cada iteración.</w:t>
+        <w:t>Por otro lado, cada sprint estará en un branch distinto del repositorio, para tener agrupado lo realizado en cada iteración.</w:t>
       </w:r>
     </w:p>
     <w:p>
@@ -7488,7 +6965,7 @@
           <w:lang w:val="es-AR"/>
         </w:rPr>
       </w:pPr>
-      <w:bookmarkStart w:id="89" w:name="_Toc273480143"/>
+      <w:bookmarkStart w:id="89" w:name="_Toc275010661"/>
       <w:r>
         <w:rPr>
           <w:lang w:val="es-AR"/>
@@ -7600,21 +7077,7 @@
         <w:rPr>
           <w:lang w:val="es-AR"/>
         </w:rPr>
-        <w:t xml:space="preserve">Asignación de Tareas y </w:t>
-      </w:r>
-      <w:proofErr w:type="spellStart"/>
-      <w:r>
-        <w:rPr>
-          <w:lang w:val="es-AR"/>
-        </w:rPr>
-        <w:t>TimeSheet</w:t>
-      </w:r>
-      <w:proofErr w:type="spellEnd"/>
-      <w:r>
-        <w:rPr>
-          <w:lang w:val="es-AR"/>
-        </w:rPr>
-        <w:t>:</w:t>
+        <w:t>Asignación de Tareas y TimeSheet:</w:t>
       </w:r>
     </w:p>
     <w:p>
@@ -7651,7 +7114,7 @@
           <w:lang w:val="es-AR"/>
         </w:rPr>
       </w:pPr>
-      <w:bookmarkStart w:id="90" w:name="_Toc273480144"/>
+      <w:bookmarkStart w:id="90" w:name="_Toc275010662"/>
       <w:r>
         <w:rPr>
           <w:lang w:val="es-AR"/>
@@ -7787,7 +7250,7 @@
       <w:bookmarkStart w:id="93" w:name="_Toc264447362"/>
       <w:bookmarkStart w:id="94" w:name="_Toc272680733"/>
       <w:bookmarkStart w:id="95" w:name="Calidad"/>
-      <w:bookmarkStart w:id="96" w:name="_Toc273480145"/>
+      <w:bookmarkStart w:id="96" w:name="_Toc275010663"/>
       <w:r>
         <w:rPr>
           <w:lang w:val="es-AR"/>
@@ -7812,49 +7275,7 @@
         <w:rPr>
           <w:lang w:val="es-AR"/>
         </w:rPr>
-        <w:t xml:space="preserve">Cada </w:t>
-      </w:r>
-      <w:proofErr w:type="spellStart"/>
-      <w:r>
-        <w:rPr>
-          <w:lang w:val="es-AR"/>
-        </w:rPr>
-        <w:t>User</w:t>
-      </w:r>
-      <w:proofErr w:type="spellEnd"/>
-      <w:r>
-        <w:rPr>
-          <w:lang w:val="es-AR"/>
-        </w:rPr>
-        <w:t xml:space="preserve"> </w:t>
-      </w:r>
-      <w:proofErr w:type="spellStart"/>
-      <w:r>
-        <w:rPr>
-          <w:lang w:val="es-AR"/>
-        </w:rPr>
-        <w:t>Story</w:t>
-      </w:r>
-      <w:proofErr w:type="spellEnd"/>
-      <w:r>
-        <w:rPr>
-          <w:lang w:val="es-AR"/>
-        </w:rPr>
-        <w:t xml:space="preserve">, estará acompañada de una serie de pruebas de aceptación de usuario (UAT) que serán ejecutadas al momento de la Sprint </w:t>
-      </w:r>
-      <w:proofErr w:type="spellStart"/>
-      <w:r>
-        <w:rPr>
-          <w:lang w:val="es-AR"/>
-        </w:rPr>
-        <w:t>Review</w:t>
-      </w:r>
-      <w:proofErr w:type="spellEnd"/>
-      <w:r>
-        <w:rPr>
-          <w:lang w:val="es-AR"/>
-        </w:rPr>
-        <w:t>. Estas pruebas permitirán verificar que la funcionalidad implementada satisface las necesidades del cliente y cumple sus expectativas.</w:t>
+        <w:t>Cada User Story, estará acompañada de una serie de pruebas de aceptación de usuario (UAT) que serán ejecutadas al momento de la Sprint Review. Estas pruebas permitirán verificar que la funcionalidad implementada satisface las necesidades del cliente y cumple sus expectativas.</w:t>
       </w:r>
     </w:p>
     <w:p>
@@ -7876,22 +7297,13 @@
       </w:pPr>
       <w:bookmarkStart w:id="97" w:name="_Toc264447363"/>
       <w:bookmarkStart w:id="98" w:name="_Toc272680734"/>
-      <w:bookmarkStart w:id="99" w:name="_Toc273480146"/>
-      <w:proofErr w:type="spellStart"/>
+      <w:bookmarkStart w:id="99" w:name="_Toc275010664"/>
       <w:r>
         <w:rPr>
           <w:rFonts w:eastAsia="Lucida Sans Unicode"/>
           <w:lang w:val="es-AR"/>
         </w:rPr>
-        <w:t>Bug</w:t>
-      </w:r>
-      <w:proofErr w:type="spellEnd"/>
-      <w:r>
-        <w:rPr>
-          <w:rFonts w:eastAsia="Lucida Sans Unicode"/>
-          <w:lang w:val="es-AR"/>
-        </w:rPr>
-        <w:t xml:space="preserve"> Tracking</w:t>
+        <w:t>Bug Tracking</w:t>
       </w:r>
       <w:bookmarkEnd w:id="97"/>
       <w:bookmarkEnd w:id="98"/>
@@ -7910,71 +7322,7 @@
           <w:rFonts w:eastAsia="Lucida Sans Unicode"/>
           <w:lang w:val="es-AR"/>
         </w:rPr>
-        <w:t xml:space="preserve">En la herramienta </w:t>
-      </w:r>
-      <w:proofErr w:type="spellStart"/>
-      <w:r>
-        <w:rPr>
-          <w:rFonts w:eastAsia="Lucida Sans Unicode"/>
-          <w:lang w:val="es-AR"/>
-        </w:rPr>
-        <w:t>Wolof</w:t>
-      </w:r>
-      <w:proofErr w:type="spellEnd"/>
-      <w:r>
-        <w:rPr>
-          <w:rFonts w:eastAsia="Lucida Sans Unicode"/>
-          <w:lang w:val="es-AR"/>
-        </w:rPr>
-        <w:t xml:space="preserve">, mantendremos actualizados los </w:t>
-      </w:r>
-      <w:proofErr w:type="spellStart"/>
-      <w:r>
-        <w:rPr>
-          <w:rFonts w:eastAsia="Lucida Sans Unicode"/>
-          <w:lang w:val="es-AR"/>
-        </w:rPr>
-        <w:t>bugs</w:t>
-      </w:r>
-      <w:proofErr w:type="spellEnd"/>
-      <w:r>
-        <w:rPr>
-          <w:rFonts w:eastAsia="Lucida Sans Unicode"/>
-          <w:lang w:val="es-AR"/>
-        </w:rPr>
-        <w:t xml:space="preserve"> detectados junto con su estado. A partir de esta información, informaremos en el reporte de avance la cantidad de </w:t>
-      </w:r>
-      <w:proofErr w:type="spellStart"/>
-      <w:r>
-        <w:rPr>
-          <w:rFonts w:eastAsia="Lucida Sans Unicode"/>
-          <w:lang w:val="es-AR"/>
-        </w:rPr>
-        <w:t>bugs</w:t>
-      </w:r>
-      <w:proofErr w:type="spellEnd"/>
-      <w:r>
-        <w:rPr>
-          <w:rFonts w:eastAsia="Lucida Sans Unicode"/>
-          <w:lang w:val="es-AR"/>
-        </w:rPr>
-        <w:t xml:space="preserve"> cerrados y la cantidad de </w:t>
-      </w:r>
-      <w:proofErr w:type="spellStart"/>
-      <w:r>
-        <w:rPr>
-          <w:rFonts w:eastAsia="Lucida Sans Unicode"/>
-          <w:lang w:val="es-AR"/>
-        </w:rPr>
-        <w:t>bugs</w:t>
-      </w:r>
-      <w:proofErr w:type="spellEnd"/>
-      <w:r>
-        <w:rPr>
-          <w:rFonts w:eastAsia="Lucida Sans Unicode"/>
-          <w:lang w:val="es-AR"/>
-        </w:rPr>
-        <w:t xml:space="preserve"> aún abiertos.</w:t>
+        <w:t>En la herramienta Wolof, mantendremos actualizados los bugs detectados junto con su estado. A partir de esta información, informaremos en el reporte de avance la cantidad de bugs cerrados y la cantidad de bugs aún abiertos.</w:t>
       </w:r>
     </w:p>
     <w:p>
@@ -7997,7 +7345,7 @@
       </w:pPr>
       <w:bookmarkStart w:id="100" w:name="_Toc264447364"/>
       <w:bookmarkStart w:id="101" w:name="_Toc272680735"/>
-      <w:bookmarkStart w:id="102" w:name="_Toc273480147"/>
+      <w:bookmarkStart w:id="102" w:name="_Toc275010665"/>
       <w:r>
         <w:rPr>
           <w:rFonts w:eastAsia="Lucida Sans Unicode"/>
@@ -8021,35 +7369,7 @@
         <w:rPr>
           <w:lang w:val="es-AR"/>
         </w:rPr>
-        <w:t xml:space="preserve">Además de las pruebas de aceptación de usuario, las capas de datos y servicios del sistema tendrán pruebas unitarias. Se medirá la cantidad de código cubierto por las pruebas utilizando el valor de </w:t>
-      </w:r>
-      <w:proofErr w:type="spellStart"/>
-      <w:r>
-        <w:rPr>
-          <w:lang w:val="es-AR"/>
-        </w:rPr>
-        <w:t>Code</w:t>
-      </w:r>
-      <w:proofErr w:type="spellEnd"/>
-      <w:r>
-        <w:rPr>
-          <w:lang w:val="es-AR"/>
-        </w:rPr>
-        <w:t xml:space="preserve"> </w:t>
-      </w:r>
-      <w:proofErr w:type="spellStart"/>
-      <w:r>
-        <w:rPr>
-          <w:lang w:val="es-AR"/>
-        </w:rPr>
-        <w:t>Coverage</w:t>
-      </w:r>
-      <w:proofErr w:type="spellEnd"/>
-      <w:r>
-        <w:rPr>
-          <w:lang w:val="es-AR"/>
-        </w:rPr>
-        <w:t xml:space="preserve"> que provee la herramienta de desarrollo (ver Métricas).</w:t>
+        <w:t>Además de las pruebas de aceptación de usuario, las capas de datos y servicios del sistema tendrán pruebas unitarias. Se medirá la cantidad de código cubierto por las pruebas utilizando el valor de Code Coverage que provee la herramienta de desarrollo (ver Métricas).</w:t>
       </w:r>
     </w:p>
     <w:p>
@@ -8067,9 +7387,9 @@
         </w:rPr>
         <w:drawing>
           <wp:inline distT="0" distB="0" distL="0" distR="0">
-            <wp:extent cx="4353117" cy="1201779"/>
-            <wp:effectExtent l="95250" t="57150" r="123633" b="36471"/>
-            <wp:docPr id="8" name="Picture 5"/>
+            <wp:extent cx="4356419" cy="1199620"/>
+            <wp:effectExtent l="95250" t="57150" r="120331" b="38630"/>
+            <wp:docPr id="2" name="Picture 5"/>
             <wp:cNvGraphicFramePr>
               <a:graphicFrameLocks xmlns:a="http://schemas.openxmlformats.org/drawingml/2006/main"/>
             </wp:cNvGraphicFramePr>
@@ -8092,7 +7412,7 @@
                   <pic:spPr bwMode="auto">
                     <a:xfrm>
                       <a:off x="0" y="0"/>
-                      <a:ext cx="4353117" cy="1201779"/>
+                      <a:ext cx="4356419" cy="1199620"/>
                     </a:xfrm>
                     <a:prstGeom prst="rect">
                       <a:avLst/>
@@ -8132,7 +7452,7 @@
           <wp:inline distT="0" distB="0" distL="0" distR="0">
             <wp:extent cx="4502785" cy="1552575"/>
             <wp:effectExtent l="0" t="0" r="0" b="0"/>
-            <wp:docPr id="7" name="Imagen 2"/>
+            <wp:docPr id="1" name="Imagen 2"/>
             <wp:cNvGraphicFramePr>
               <a:graphicFrameLocks xmlns:a="http://schemas.openxmlformats.org/drawingml/2006/main" noChangeAspect="1"/>
             </wp:cNvGraphicFramePr>
@@ -8146,7 +7466,7 @@
                     </pic:cNvPicPr>
                   </pic:nvPicPr>
                   <pic:blipFill>
-                    <a:blip r:embed="rId17" cstate="print"/>
+                    <a:blip r:embed="rId17"/>
                     <a:srcRect/>
                     <a:stretch>
                       <a:fillRect/>
@@ -8195,7 +7515,7 @@
       <w:bookmarkStart w:id="104" w:name="_Toc259137224"/>
       <w:bookmarkStart w:id="105" w:name="_Toc264447365"/>
       <w:bookmarkStart w:id="106" w:name="_Toc272680736"/>
-      <w:bookmarkStart w:id="107" w:name="_Toc273480148"/>
+      <w:bookmarkStart w:id="107" w:name="_Toc275010666"/>
       <w:r>
         <w:rPr>
           <w:lang w:val="es-AR"/>
@@ -8220,7 +7540,7 @@
       <w:bookmarkStart w:id="109" w:name="_Toc259137225"/>
       <w:bookmarkStart w:id="110" w:name="_Toc264447366"/>
       <w:bookmarkStart w:id="111" w:name="_Toc272680737"/>
-      <w:bookmarkStart w:id="112" w:name="_Toc273480149"/>
+      <w:bookmarkStart w:id="112" w:name="_Toc275010667"/>
       <w:r>
         <w:rPr>
           <w:lang w:val="es-AR"/>
@@ -8250,33 +7570,7 @@
           <w:color w:val="auto"/>
           <w:lang w:val="es-AR"/>
         </w:rPr>
-        <w:t xml:space="preserve">Se utilizará la metodología </w:t>
-      </w:r>
-      <w:proofErr w:type="spellStart"/>
-      <w:r>
-        <w:rPr>
-          <w:rStyle w:val="HelpText"/>
-          <w:rFonts w:cs="Arial"/>
-          <w:i w:val="0"/>
-          <w:iCs/>
-          <w:vanish w:val="0"/>
-          <w:color w:val="auto"/>
-          <w:lang w:val="es-AR"/>
-        </w:rPr>
-        <w:t>Scrum</w:t>
-      </w:r>
-      <w:proofErr w:type="spellEnd"/>
-      <w:r>
-        <w:rPr>
-          <w:rStyle w:val="HelpText"/>
-          <w:rFonts w:cs="Arial"/>
-          <w:i w:val="0"/>
-          <w:iCs/>
-          <w:vanish w:val="0"/>
-          <w:color w:val="auto"/>
-          <w:lang w:val="es-AR"/>
-        </w:rPr>
-        <w:t xml:space="preserve">. </w:t>
+        <w:t xml:space="preserve">Se utilizará la metodología Scrum. </w:t>
       </w:r>
       <w:r>
         <w:rPr>
@@ -8316,91 +7610,21 @@
         <w:rPr>
           <w:lang w:val="es-AR"/>
         </w:rPr>
-        <w:t xml:space="preserve">En esta metodología, catalogada dentro de las metodologías ágiles, el proyecto se divide en iteraciones, llamadas </w:t>
-      </w:r>
-      <w:proofErr w:type="spellStart"/>
-      <w:r>
-        <w:rPr>
-          <w:lang w:val="es-AR"/>
-        </w:rPr>
-        <w:t>sprints</w:t>
-      </w:r>
-      <w:proofErr w:type="spellEnd"/>
-      <w:r>
-        <w:rPr>
-          <w:lang w:val="es-AR"/>
-        </w:rPr>
-        <w:t>, y en cada iteración se crea un incremento entregable del producto. Cada iteración en este proyecto, tendrá una duración de dos emanas.</w:t>
-      </w:r>
-    </w:p>
-    <w:p>
-      <w:pPr>
-        <w:spacing w:after="0" w:line="240" w:lineRule="auto"/>
-        <w:rPr>
-          <w:lang w:val="es-AR"/>
-        </w:rPr>
-      </w:pPr>
-      <w:r>
-        <w:rPr>
-          <w:lang w:val="es-AR"/>
-        </w:rPr>
-        <w:t xml:space="preserve">Los requisitos se mantienen en una lista priorizada llamada </w:t>
-      </w:r>
-      <w:proofErr w:type="spellStart"/>
-      <w:r>
-        <w:rPr>
-          <w:lang w:val="es-AR"/>
-        </w:rPr>
-        <w:t>Product</w:t>
-      </w:r>
-      <w:proofErr w:type="spellEnd"/>
-      <w:r>
-        <w:rPr>
-          <w:lang w:val="es-AR"/>
-        </w:rPr>
-        <w:t xml:space="preserve"> </w:t>
-      </w:r>
-      <w:proofErr w:type="spellStart"/>
-      <w:r>
-        <w:rPr>
-          <w:lang w:val="es-AR"/>
-        </w:rPr>
-        <w:t>Backlog</w:t>
-      </w:r>
-      <w:proofErr w:type="spellEnd"/>
-      <w:r>
-        <w:rPr>
-          <w:lang w:val="es-AR"/>
-        </w:rPr>
-        <w:t xml:space="preserve">, el equipo al iniciar cada iteración (en la reunión de Sprint </w:t>
-      </w:r>
-      <w:proofErr w:type="spellStart"/>
-      <w:r>
-        <w:rPr>
-          <w:lang w:val="es-AR"/>
-        </w:rPr>
-        <w:t>Planning</w:t>
-      </w:r>
-      <w:proofErr w:type="spellEnd"/>
-      <w:r>
-        <w:rPr>
-          <w:lang w:val="es-AR"/>
-        </w:rPr>
-        <w:t xml:space="preserve">), el equipo toma del sprint </w:t>
-      </w:r>
-      <w:proofErr w:type="spellStart"/>
-      <w:r>
-        <w:rPr>
-          <w:lang w:val="es-AR"/>
-        </w:rPr>
-        <w:t>backlog</w:t>
-      </w:r>
-      <w:proofErr w:type="spellEnd"/>
-      <w:r>
-        <w:rPr>
-          <w:lang w:val="es-AR"/>
-        </w:rPr>
-        <w:t xml:space="preserve"> la cantidad de trabajo a la que se puede comprometer a terminar. El equipo trabaja durante el sprint, reuniéndose </w:t>
+        <w:t>En esta metodología, catalogada dentro de las metodologías ágiles, el proyecto se divide en iteraciones, llamadas sprints, y en cada iteración se crea un incremento entregable del producto. Cada iteración en este proyecto, tendrá una duración de dos emanas.</w:t>
+      </w:r>
+    </w:p>
+    <w:p>
+      <w:pPr>
+        <w:spacing w:after="0" w:line="240" w:lineRule="auto"/>
+        <w:rPr>
+          <w:lang w:val="es-AR"/>
+        </w:rPr>
+      </w:pPr>
+      <w:r>
+        <w:rPr>
+          <w:lang w:val="es-AR"/>
+        </w:rPr>
+        <w:t xml:space="preserve">Los requisitos se mantienen en una lista priorizada llamada Product Backlog, el equipo al iniciar cada iteración (en la reunión de Sprint Planning), el equipo toma del sprint backlog la cantidad de trabajo a la que se puede comprometer a terminar. El equipo trabaja durante el sprint, reuniéndose </w:t>
       </w:r>
       <w:r>
         <w:rPr>
@@ -8412,63 +7636,21 @@
         <w:rPr>
           <w:lang w:val="es-AR"/>
         </w:rPr>
-        <w:t xml:space="preserve">para revisar el estado del Sprint </w:t>
-      </w:r>
-      <w:proofErr w:type="spellStart"/>
-      <w:r>
-        <w:rPr>
-          <w:lang w:val="es-AR"/>
-        </w:rPr>
-        <w:t>Backlog</w:t>
-      </w:r>
-      <w:proofErr w:type="spellEnd"/>
-      <w:r>
-        <w:rPr>
-          <w:lang w:val="es-AR"/>
-        </w:rPr>
-        <w:t xml:space="preserve"> y presenta los resultados al cliente al final del sprint en la reunión Sprint </w:t>
-      </w:r>
-      <w:proofErr w:type="spellStart"/>
-      <w:r>
-        <w:rPr>
-          <w:lang w:val="es-AR"/>
-        </w:rPr>
-        <w:t>Review</w:t>
-      </w:r>
-      <w:proofErr w:type="spellEnd"/>
-      <w:r>
-        <w:rPr>
-          <w:lang w:val="es-AR"/>
-        </w:rPr>
-        <w:t>.</w:t>
-      </w:r>
-    </w:p>
-    <w:p>
-      <w:pPr>
-        <w:spacing w:after="0" w:line="240" w:lineRule="auto"/>
-        <w:rPr>
-          <w:lang w:val="es-AR"/>
-        </w:rPr>
-      </w:pPr>
-      <w:r>
-        <w:rPr>
-          <w:lang w:val="es-AR"/>
-        </w:rPr>
-        <w:t xml:space="preserve">En SCRUM es importante la participación del cliente para dar </w:t>
-      </w:r>
-      <w:proofErr w:type="spellStart"/>
-      <w:r>
-        <w:rPr>
-          <w:lang w:val="es-AR"/>
-        </w:rPr>
-        <w:t>feedback</w:t>
-      </w:r>
-      <w:proofErr w:type="spellEnd"/>
-      <w:r>
-        <w:rPr>
-          <w:lang w:val="es-AR"/>
-        </w:rPr>
-        <w:t xml:space="preserve"> el final de cada iteración y asegurarse de que lo que se está construyendo es lo que el cliente quiere.</w:t>
+        <w:t>para revisar el estado del Sprint Backlog y presenta los resultados al cliente al final del sprint en la reunión Sprint Review.</w:t>
+      </w:r>
+    </w:p>
+    <w:p>
+      <w:pPr>
+        <w:spacing w:after="0" w:line="240" w:lineRule="auto"/>
+        <w:rPr>
+          <w:lang w:val="es-AR"/>
+        </w:rPr>
+      </w:pPr>
+      <w:r>
+        <w:rPr>
+          <w:lang w:val="es-AR"/>
+        </w:rPr>
+        <w:t>En SCRUM es importante la participación del cliente para dar feedback el final de cada iteración y asegurarse de que lo que se está construyendo es lo que el cliente quiere.</w:t>
       </w:r>
     </w:p>
     <w:p>
@@ -8560,7 +7742,7 @@
       <w:bookmarkStart w:id="115" w:name="_Toc272776087"/>
       <w:bookmarkStart w:id="116" w:name="_Toc161721293"/>
       <w:bookmarkStart w:id="117" w:name="_Toc259137226"/>
-      <w:bookmarkStart w:id="118" w:name="_Toc273480150"/>
+      <w:bookmarkStart w:id="118" w:name="_Toc275010668"/>
       <w:r>
         <w:rPr>
           <w:lang w:val="es-AR"/>
@@ -8583,35 +7765,7 @@
         <w:rPr>
           <w:lang w:val="es-AR"/>
         </w:rPr>
-        <w:t xml:space="preserve">El análisis de requerimientos del sistema se realizará a través de </w:t>
-      </w:r>
-      <w:proofErr w:type="spellStart"/>
-      <w:r>
-        <w:rPr>
-          <w:lang w:val="es-AR"/>
-        </w:rPr>
-        <w:t>User</w:t>
-      </w:r>
-      <w:proofErr w:type="spellEnd"/>
-      <w:r>
-        <w:rPr>
-          <w:lang w:val="es-AR"/>
-        </w:rPr>
-        <w:t xml:space="preserve"> </w:t>
-      </w:r>
-      <w:proofErr w:type="spellStart"/>
-      <w:r>
-        <w:rPr>
-          <w:lang w:val="es-AR"/>
-        </w:rPr>
-        <w:t>Stories</w:t>
-      </w:r>
-      <w:proofErr w:type="spellEnd"/>
-      <w:r>
-        <w:rPr>
-          <w:lang w:val="es-AR"/>
-        </w:rPr>
-        <w:t xml:space="preserve"> (ver Apéndice para detalles de la técnica).</w:t>
+        <w:t>El análisis de requerimientos del sistema se realizará a través de User Stories (ver Apéndice para detalles de la técnica).</w:t>
       </w:r>
       <w:r>
         <w:rPr>
@@ -8635,25 +7789,7 @@
           <w:i/>
           <w:lang w:val="es-AR"/>
         </w:rPr>
-        <w:t xml:space="preserve">Ver en </w:t>
-      </w:r>
-      <w:proofErr w:type="spellStart"/>
-      <w:r>
-        <w:rPr>
-          <w:rFonts w:eastAsia="Lucida Sans Unicode"/>
-          <w:i/>
-          <w:lang w:val="es-AR"/>
-        </w:rPr>
-        <w:t>Wolof</w:t>
-      </w:r>
-      <w:proofErr w:type="spellEnd"/>
-      <w:r>
-        <w:rPr>
-          <w:rFonts w:eastAsia="Lucida Sans Unicode"/>
-          <w:i/>
-          <w:lang w:val="es-AR"/>
-        </w:rPr>
-        <w:t>:</w:t>
+        <w:t>Ver en Wolof:</w:t>
       </w:r>
       <w:r>
         <w:rPr>
@@ -8702,12 +7838,11 @@
           <w:lang w:val="es-AR"/>
         </w:rPr>
       </w:pPr>
-      <w:bookmarkStart w:id="122" w:name="_Toc273480151"/>
-      <w:r>
-        <w:rPr>
-          <w:lang w:val="es-AR"/>
-        </w:rPr>
-        <w:lastRenderedPageBreak/>
+      <w:bookmarkStart w:id="122" w:name="_Toc275010669"/>
+      <w:r>
+        <w:rPr>
+          <w:lang w:val="es-AR"/>
+        </w:rPr>
         <w:t>Diseño del Sistema</w:t>
       </w:r>
       <w:bookmarkEnd w:id="119"/>
@@ -8726,21 +7861,7 @@
         <w:rPr>
           <w:lang w:val="es-AR"/>
         </w:rPr>
-        <w:t xml:space="preserve">Arquitectura del sistema </w:t>
-      </w:r>
-      <w:proofErr w:type="spellStart"/>
-      <w:r>
-        <w:rPr>
-          <w:lang w:val="es-AR"/>
-        </w:rPr>
-        <w:t>SelfManagement</w:t>
-      </w:r>
-      <w:proofErr w:type="spellEnd"/>
-      <w:r>
-        <w:rPr>
-          <w:lang w:val="es-AR"/>
-        </w:rPr>
-        <w:t>:</w:t>
+        <w:t>Arquitectura del sistema SelfManagement:</w:t>
       </w:r>
     </w:p>
     <w:p>
@@ -8761,7 +7882,7 @@
           <wp:inline distT="0" distB="0" distL="0" distR="0">
             <wp:extent cx="5615940" cy="3381375"/>
             <wp:effectExtent l="0" t="0" r="3810" b="0"/>
-            <wp:docPr id="9" name="Imagen 8" descr="diagrama_arquitectura.png"/>
+            <wp:docPr id="5" name="Imagen 8" descr="diagrama_arquitectura.png"/>
             <wp:cNvGraphicFramePr>
               <a:graphicFrameLocks xmlns:a="http://schemas.openxmlformats.org/drawingml/2006/main" noChangeAspect="1"/>
             </wp:cNvGraphicFramePr>
@@ -8775,7 +7896,7 @@
                     </pic:cNvPicPr>
                   </pic:nvPicPr>
                   <pic:blipFill>
-                    <a:blip r:embed="rId18" cstate="print"/>
+                    <a:blip r:embed="rId18"/>
                     <a:srcRect/>
                     <a:stretch>
                       <a:fillRect/>
@@ -8833,7 +7954,7 @@
       <w:bookmarkStart w:id="123" w:name="_Toc264447369"/>
       <w:bookmarkStart w:id="124" w:name="_Toc272680740"/>
       <w:bookmarkStart w:id="125" w:name="_Toc272776089"/>
-      <w:bookmarkStart w:id="126" w:name="_Toc273480152"/>
+      <w:bookmarkStart w:id="126" w:name="_Toc275010670"/>
       <w:r>
         <w:rPr>
           <w:lang w:val="es-AR"/>
@@ -8888,23 +8009,7 @@
           <w:b/>
           <w:lang w:val="es-AR"/>
         </w:rPr>
-        <w:t xml:space="preserve">Sprint </w:t>
-      </w:r>
-      <w:proofErr w:type="spellStart"/>
-      <w:r>
-        <w:rPr>
-          <w:b/>
-          <w:lang w:val="es-AR"/>
-        </w:rPr>
-        <w:t>Burndown</w:t>
-      </w:r>
-      <w:proofErr w:type="spellEnd"/>
-      <w:r>
-        <w:rPr>
-          <w:b/>
-          <w:lang w:val="es-AR"/>
-        </w:rPr>
-        <w:t xml:space="preserve"> Chart</w:t>
+        <w:t>Sprint Burndown Chart</w:t>
       </w:r>
       <w:r>
         <w:rPr>
@@ -8924,7 +8029,6 @@
         </w:rPr>
         <w:t xml:space="preserve"> El seguimiento se encuentra en la carpeta </w:t>
       </w:r>
-      <w:proofErr w:type="spellStart"/>
       <w:r>
         <w:rPr>
           <w:i/>
@@ -8932,7 +8036,6 @@
         </w:rPr>
         <w:t>meetings</w:t>
       </w:r>
-      <w:proofErr w:type="spellEnd"/>
       <w:r>
         <w:rPr>
           <w:lang w:val="es-AR"/>
@@ -8958,17 +8061,8 @@
           <w:b/>
           <w:lang w:val="es-AR"/>
         </w:rPr>
-        <w:t xml:space="preserve">Cantidad de </w:t>
-      </w:r>
-      <w:proofErr w:type="spellStart"/>
-      <w:r>
-        <w:rPr>
-          <w:b/>
-          <w:lang w:val="es-AR"/>
-        </w:rPr>
-        <w:t>Bugs</w:t>
-      </w:r>
-      <w:proofErr w:type="spellEnd"/>
+        <w:t>Cantidad de Bugs</w:t>
+      </w:r>
       <w:r>
         <w:rPr>
           <w:b/>
@@ -9020,16 +8114,8 @@
         <w:rPr>
           <w:lang w:val="es-AR"/>
         </w:rPr>
-        <w:t xml:space="preserve">Se utilizará un indicador de cobertura de la prueba basado en </w:t>
-      </w:r>
-      <w:proofErr w:type="spellStart"/>
-      <w:r>
-        <w:rPr>
-          <w:lang w:val="es-AR"/>
-        </w:rPr>
-        <w:t>UATs</w:t>
-      </w:r>
-      <w:proofErr w:type="spellEnd"/>
+        <w:t>Se utilizará un indicador de cobertura de la prueba basado en UATs</w:t>
+      </w:r>
       <w:r>
         <w:rPr>
           <w:lang w:val="es-AR"/>
@@ -9048,7 +8134,6 @@
         </w:rPr>
         <w:t xml:space="preserve"> se encuentra en la carpeta </w:t>
       </w:r>
-      <w:proofErr w:type="spellStart"/>
       <w:r>
         <w:rPr>
           <w:i/>
@@ -9056,7 +8141,6 @@
         </w:rPr>
         <w:t>meetings</w:t>
       </w:r>
-      <w:proofErr w:type="spellEnd"/>
       <w:r>
         <w:rPr>
           <w:lang w:val="es-AR"/>
@@ -9077,50 +8161,18 @@
           <w:lang w:val="es-AR"/>
         </w:rPr>
       </w:pPr>
-      <w:proofErr w:type="spellStart"/>
       <w:r>
         <w:rPr>
           <w:b/>
           <w:lang w:val="es-AR"/>
         </w:rPr>
-        <w:t>Code</w:t>
-      </w:r>
-      <w:proofErr w:type="spellEnd"/>
-      <w:r>
-        <w:rPr>
-          <w:b/>
-          <w:lang w:val="es-AR"/>
-        </w:rPr>
-        <w:t xml:space="preserve"> </w:t>
-      </w:r>
-      <w:proofErr w:type="spellStart"/>
-      <w:r>
-        <w:rPr>
-          <w:b/>
-          <w:lang w:val="es-AR"/>
-        </w:rPr>
-        <w:t>Coverage</w:t>
-      </w:r>
-      <w:proofErr w:type="spellEnd"/>
-      <w:r>
-        <w:rPr>
-          <w:lang w:val="es-AR"/>
-        </w:rPr>
-        <w:t xml:space="preserve">: Esta métrica, obtenida automáticamente de la herramienta de desarrollo, indicará el porcentaje de bloques de código que están cubiertos por </w:t>
-      </w:r>
-      <w:proofErr w:type="spellStart"/>
-      <w:r>
-        <w:rPr>
-          <w:lang w:val="es-AR"/>
-        </w:rPr>
-        <w:t>tests</w:t>
-      </w:r>
-      <w:proofErr w:type="spellEnd"/>
-      <w:r>
-        <w:rPr>
-          <w:lang w:val="es-AR"/>
-        </w:rPr>
-        <w:t xml:space="preserve"> unitarios de las capas de datos y servicios de la aplicación.</w:t>
+        <w:t>Code Coverage</w:t>
+      </w:r>
+      <w:r>
+        <w:rPr>
+          <w:lang w:val="es-AR"/>
+        </w:rPr>
+        <w:t>: Esta métrica, obtenida automáticamente de la herramienta de desarrollo, indicará el porcentaje de bloques de código que están cubiertos por tests unitarios de las capas de datos y servicios de la aplicación.</w:t>
       </w:r>
     </w:p>
     <w:p>
@@ -9172,53 +8224,36 @@
         </w:rPr>
         <w:t xml:space="preserve">e </w:t>
       </w:r>
-      <w:proofErr w:type="spellStart"/>
-      <w:r>
-        <w:rPr>
-          <w:lang w:val="es-AR"/>
-        </w:rPr>
-        <w:t>Earned</w:t>
-      </w:r>
-      <w:proofErr w:type="spellEnd"/>
+      <w:r>
+        <w:rPr>
+          <w:lang w:val="es-AR"/>
+        </w:rPr>
+        <w:t>Earned Value</w:t>
+      </w:r>
+      <w:r>
+        <w:rPr>
+          <w:lang w:val="es-AR"/>
+        </w:rPr>
+        <w:t xml:space="preserve"> basada en horas</w:t>
+      </w:r>
+      <w:r>
+        <w:rPr>
+          <w:lang w:val="es-AR"/>
+        </w:rPr>
+        <w:t>.</w:t>
+      </w:r>
       <w:r>
         <w:rPr>
           <w:lang w:val="es-AR"/>
         </w:rPr>
         <w:t xml:space="preserve"> </w:t>
       </w:r>
-      <w:proofErr w:type="spellStart"/>
-      <w:r>
-        <w:rPr>
-          <w:lang w:val="es-AR"/>
-        </w:rPr>
-        <w:t>Value</w:t>
-      </w:r>
-      <w:proofErr w:type="spellEnd"/>
-      <w:r>
-        <w:rPr>
-          <w:lang w:val="es-AR"/>
-        </w:rPr>
-        <w:t xml:space="preserve"> basada en horas</w:t>
-      </w:r>
-      <w:r>
-        <w:rPr>
-          <w:lang w:val="es-AR"/>
-        </w:rPr>
-        <w:t>.</w:t>
-      </w:r>
-      <w:r>
-        <w:rPr>
-          <w:lang w:val="es-AR"/>
-        </w:rPr>
-        <w:t xml:space="preserve"> </w:t>
-      </w:r>
       <w:r>
         <w:rPr>
           <w:lang w:val="es-AR"/>
         </w:rPr>
         <w:t xml:space="preserve">El seguimiento se encuentra en la carpeta </w:t>
       </w:r>
-      <w:proofErr w:type="spellStart"/>
       <w:r>
         <w:rPr>
           <w:i/>
@@ -9226,7 +8261,6 @@
         </w:rPr>
         <w:t>meetings</w:t>
       </w:r>
-      <w:proofErr w:type="spellEnd"/>
       <w:r>
         <w:rPr>
           <w:lang w:val="es-AR"/>
@@ -9355,12 +8389,11 @@
       <w:bookmarkStart w:id="127" w:name="_Toc264447370"/>
       <w:bookmarkStart w:id="128" w:name="_Toc272680741"/>
       <w:bookmarkStart w:id="129" w:name="_Toc272776090"/>
-      <w:bookmarkStart w:id="130" w:name="_Toc273480153"/>
-      <w:r>
-        <w:rPr>
-          <w:lang w:val="es-AR"/>
-        </w:rPr>
-        <w:lastRenderedPageBreak/>
+      <w:bookmarkStart w:id="130" w:name="_Toc275010671"/>
+      <w:r>
+        <w:rPr>
+          <w:lang w:val="es-AR"/>
+        </w:rPr>
         <w:t>Tecnología</w:t>
       </w:r>
       <w:bookmarkEnd w:id="116"/>
@@ -9419,35 +8452,7 @@
         <w:rPr>
           <w:lang w:val="es-AR"/>
         </w:rPr>
-        <w:t xml:space="preserve">Servidor Web: Internet </w:t>
-      </w:r>
-      <w:proofErr w:type="spellStart"/>
-      <w:r>
-        <w:rPr>
-          <w:lang w:val="es-AR"/>
-        </w:rPr>
-        <w:t>Information</w:t>
-      </w:r>
-      <w:proofErr w:type="spellEnd"/>
-      <w:r>
-        <w:rPr>
-          <w:lang w:val="es-AR"/>
-        </w:rPr>
-        <w:t xml:space="preserve"> </w:t>
-      </w:r>
-      <w:proofErr w:type="spellStart"/>
-      <w:r>
-        <w:rPr>
-          <w:lang w:val="es-AR"/>
-        </w:rPr>
-        <w:t>Services</w:t>
-      </w:r>
-      <w:proofErr w:type="spellEnd"/>
-      <w:r>
-        <w:rPr>
-          <w:lang w:val="es-AR"/>
-        </w:rPr>
-        <w:t xml:space="preserve"> (IIS) 7</w:t>
+        <w:t>Servidor Web: Internet Information Services (IIS) 7</w:t>
       </w:r>
     </w:p>
     <w:p>
@@ -9514,7 +8519,7 @@
                 <wp:inline distT="0" distB="0" distL="0" distR="0">
                   <wp:extent cx="1242060" cy="327660"/>
                   <wp:effectExtent l="19050" t="0" r="0" b="0"/>
-                  <wp:docPr id="10" name="Imagen 3" descr="dotNet.png"/>
+                  <wp:docPr id="6" name="Imagen 3" descr="dotNet.png"/>
                   <wp:cNvGraphicFramePr>
                     <a:graphicFrameLocks xmlns:a="http://schemas.openxmlformats.org/drawingml/2006/main" noChangeAspect="1"/>
                   </wp:cNvGraphicFramePr>
@@ -9580,7 +8585,7 @@
                 <wp:inline distT="0" distB="0" distL="0" distR="0">
                   <wp:extent cx="560705" cy="362585"/>
                   <wp:effectExtent l="19050" t="0" r="0" b="0"/>
-                  <wp:docPr id="11" name="Imagen 6" descr="logoIIS.jpg"/>
+                  <wp:docPr id="7" name="Imagen 6" descr="logoIIS.jpg"/>
                   <wp:cNvGraphicFramePr>
                     <a:graphicFrameLocks xmlns:a="http://schemas.openxmlformats.org/drawingml/2006/main" noChangeAspect="1"/>
                   </wp:cNvGraphicFramePr>
@@ -9594,7 +8599,7 @@
                           </pic:cNvPicPr>
                         </pic:nvPicPr>
                         <pic:blipFill>
-                          <a:blip r:embed="rId20" cstate="print"/>
+                          <a:blip r:embed="rId20"/>
                           <a:srcRect/>
                           <a:stretch>
                             <a:fillRect/>
@@ -9646,7 +8651,7 @@
                 <wp:inline distT="0" distB="0" distL="0" distR="0">
                   <wp:extent cx="1578610" cy="448310"/>
                   <wp:effectExtent l="19050" t="0" r="0" b="0"/>
-                  <wp:docPr id="12" name="Imagen 3"/>
+                  <wp:docPr id="8" name="Imagen 3"/>
                   <wp:cNvGraphicFramePr>
                     <a:graphicFrameLocks xmlns:a="http://schemas.openxmlformats.org/drawingml/2006/main" noChangeAspect="1"/>
                   </wp:cNvGraphicFramePr>
@@ -9660,7 +8665,7 @@
                           </pic:cNvPicPr>
                         </pic:nvPicPr>
                         <pic:blipFill>
-                          <a:blip r:embed="rId21" cstate="print"/>
+                          <a:blip r:embed="rId21"/>
                           <a:srcRect/>
                           <a:stretch>
                             <a:fillRect/>
@@ -9708,7 +8713,7 @@
           <w:lang w:val="es-AR"/>
         </w:rPr>
       </w:pPr>
-      <w:bookmarkStart w:id="136" w:name="_Toc273480154"/>
+      <w:bookmarkStart w:id="136" w:name="_Toc275010672"/>
       <w:r>
         <w:rPr>
           <w:lang w:val="es-AR"/>
@@ -9732,7 +8737,6 @@
           <w:lang w:val="es-AR"/>
         </w:rPr>
       </w:pPr>
-      <w:proofErr w:type="spellStart"/>
       <w:r>
         <w:rPr>
           <w:b/>
@@ -9740,7 +8744,6 @@
         </w:rPr>
         <w:t>Wolof</w:t>
       </w:r>
-      <w:proofErr w:type="spellEnd"/>
       <w:r>
         <w:rPr>
           <w:b/>
@@ -9758,28 +8761,7 @@
         <w:rPr>
           <w:lang w:val="es-AR"/>
         </w:rPr>
-        <w:t xml:space="preserve">ermite administrar el </w:t>
-      </w:r>
-      <w:proofErr w:type="spellStart"/>
-      <w:r>
-        <w:rPr>
-          <w:lang w:val="es-AR"/>
-        </w:rPr>
-        <w:t>backlog</w:t>
-      </w:r>
-      <w:proofErr w:type="spellEnd"/>
-      <w:r>
-        <w:rPr>
-          <w:lang w:val="es-AR"/>
-        </w:rPr>
-        <w:t xml:space="preserve"> del proyecto, los </w:t>
-      </w:r>
-      <w:proofErr w:type="spellStart"/>
-      <w:r>
-        <w:rPr>
-          <w:lang w:val="es-AR"/>
-        </w:rPr>
-        <w:t>sprint</w:t>
+        <w:t>ermite administrar el backlog del proyecto, los sprint</w:t>
       </w:r>
       <w:r>
         <w:rPr>
@@ -9787,40 +8769,11 @@
         </w:rPr>
         <w:t>s</w:t>
       </w:r>
-      <w:proofErr w:type="spellEnd"/>
-      <w:r>
-        <w:rPr>
-          <w:lang w:val="es-AR"/>
-        </w:rPr>
-        <w:t xml:space="preserve">, las </w:t>
-      </w:r>
-      <w:proofErr w:type="spellStart"/>
-      <w:r>
-        <w:rPr>
-          <w:lang w:val="es-AR"/>
-        </w:rPr>
-        <w:t>user</w:t>
-      </w:r>
-      <w:proofErr w:type="spellEnd"/>
-      <w:r>
-        <w:rPr>
-          <w:lang w:val="es-AR"/>
-        </w:rPr>
-        <w:t xml:space="preserve"> </w:t>
-      </w:r>
-      <w:proofErr w:type="spellStart"/>
-      <w:r>
-        <w:rPr>
-          <w:lang w:val="es-AR"/>
-        </w:rPr>
-        <w:t>stories</w:t>
-      </w:r>
-      <w:proofErr w:type="spellEnd"/>
-      <w:r>
-        <w:rPr>
-          <w:lang w:val="es-AR"/>
-        </w:rPr>
-        <w:t xml:space="preserve"> y los en</w:t>
+      <w:r>
+        <w:rPr>
+          <w:lang w:val="es-AR"/>
+        </w:rPr>
+        <w:t>, las user stories y los en</w:t>
       </w:r>
       <w:r>
         <w:rPr>
@@ -9857,16 +8810,8 @@
         <w:rPr>
           <w:lang w:val="es-AR"/>
         </w:rPr>
-        <w:t xml:space="preserve">Orientada a </w:t>
-      </w:r>
-      <w:proofErr w:type="spellStart"/>
-      <w:r>
-        <w:rPr>
-          <w:lang w:val="es-AR"/>
-        </w:rPr>
-        <w:t>Scrum</w:t>
-      </w:r>
-      <w:proofErr w:type="spellEnd"/>
+        <w:t>Orientada a Scrum</w:t>
+      </w:r>
     </w:p>
     <w:p>
       <w:pPr>
@@ -9985,18 +8930,8 @@
             <w:b/>
             <w:lang w:val="es-AR"/>
           </w:rPr>
-          <w:t xml:space="preserve">Google </w:t>
-        </w:r>
-        <w:proofErr w:type="spellStart"/>
-        <w:r>
-          <w:rPr>
-            <w:rStyle w:val="Hipervnculo"/>
-            <w:b/>
-            <w:lang w:val="es-AR"/>
-          </w:rPr>
-          <w:t>Code</w:t>
-        </w:r>
-        <w:proofErr w:type="spellEnd"/>
+          <w:t>Google Code</w:t>
+        </w:r>
       </w:hyperlink>
       <w:r>
         <w:rPr>
@@ -10016,17 +8951,8 @@
           <w:b/>
           <w:lang w:val="es-AR"/>
         </w:rPr>
-        <w:t xml:space="preserve"> </w:t>
-      </w:r>
-      <w:proofErr w:type="spellStart"/>
-      <w:r>
-        <w:rPr>
-          <w:b/>
-          <w:lang w:val="es-AR"/>
-        </w:rPr>
-        <w:t>TortoiseSVN</w:t>
-      </w:r>
-      <w:proofErr w:type="spellEnd"/>
+        <w:t xml:space="preserve"> TortoiseSVN</w:t>
+      </w:r>
       <w:r>
         <w:rPr>
           <w:lang w:val="es-AR"/>
@@ -10062,21 +8988,7 @@
         <w:rPr>
           <w:lang w:val="es-ES_tradnl"/>
         </w:rPr>
-        <w:t xml:space="preserve">El </w:t>
-      </w:r>
-      <w:proofErr w:type="spellStart"/>
-      <w:r>
-        <w:rPr>
-          <w:lang w:val="es-ES_tradnl"/>
-        </w:rPr>
-        <w:t>framework</w:t>
-      </w:r>
-      <w:proofErr w:type="spellEnd"/>
-      <w:r>
-        <w:rPr>
-          <w:lang w:val="es-ES_tradnl"/>
-        </w:rPr>
-        <w:t xml:space="preserve"> de pruebas unitarias que </w:t>
+        <w:t xml:space="preserve">El framework de pruebas unitarias que </w:t>
       </w:r>
       <w:r>
         <w:rPr>
@@ -10133,17 +9045,8 @@
           <w:b/>
           <w:lang w:val="es-ES_tradnl"/>
         </w:rPr>
-        <w:t xml:space="preserve">Google </w:t>
-      </w:r>
-      <w:proofErr w:type="spellStart"/>
-      <w:r>
-        <w:rPr>
-          <w:b/>
-          <w:lang w:val="es-ES_tradnl"/>
-        </w:rPr>
-        <w:t>Docs</w:t>
-      </w:r>
-      <w:proofErr w:type="spellEnd"/>
+        <w:t>Google Docs</w:t>
+      </w:r>
       <w:r>
         <w:rPr>
           <w:lang w:val="es-ES_tradnl"/>
@@ -10178,7 +9081,7 @@
           <wp:inline distT="0" distB="0" distL="0" distR="0">
             <wp:extent cx="750570" cy="267335"/>
             <wp:effectExtent l="19050" t="0" r="0" b="0"/>
-            <wp:docPr id="13" name="Imagen 17" descr="wolof"/>
+            <wp:docPr id="9" name="Imagen 17" descr="wolof"/>
             <wp:cNvGraphicFramePr>
               <a:graphicFrameLocks xmlns:a="http://schemas.openxmlformats.org/drawingml/2006/main" noChangeAspect="1"/>
             </wp:cNvGraphicFramePr>
@@ -10192,7 +9095,7 @@
                     </pic:cNvPicPr>
                   </pic:nvPicPr>
                   <pic:blipFill>
-                    <a:blip r:embed="rId24" cstate="print"/>
+                    <a:blip r:embed="rId24"/>
                     <a:srcRect/>
                     <a:stretch>
                       <a:fillRect/>
@@ -10235,7 +9138,7 @@
           <wp:inline distT="0" distB="0" distL="0" distR="0">
             <wp:extent cx="1354455" cy="362585"/>
             <wp:effectExtent l="19050" t="0" r="0" b="0"/>
-            <wp:docPr id="14" name="Imagen 2" descr="AU_Visual_Studio_Pro_2010_Logo.png"/>
+            <wp:docPr id="10" name="Imagen 2" descr="AU_Visual_Studio_Pro_2010_Logo.png"/>
             <wp:cNvGraphicFramePr>
               <a:graphicFrameLocks xmlns:a="http://schemas.openxmlformats.org/drawingml/2006/main" noChangeAspect="1"/>
             </wp:cNvGraphicFramePr>
@@ -10249,7 +9152,7 @@
                     </pic:cNvPicPr>
                   </pic:nvPicPr>
                   <pic:blipFill>
-                    <a:blip r:embed="rId25" cstate="print"/>
+                    <a:blip r:embed="rId25"/>
                     <a:srcRect/>
                     <a:stretch>
                       <a:fillRect/>
@@ -10292,7 +9195,7 @@
           <wp:inline distT="0" distB="0" distL="0" distR="0">
             <wp:extent cx="1294130" cy="319405"/>
             <wp:effectExtent l="19050" t="0" r="1270" b="0"/>
-            <wp:docPr id="15" name="Imagen 19" descr="code_logo"/>
+            <wp:docPr id="11" name="Imagen 19" descr="code_logo"/>
             <wp:cNvGraphicFramePr>
               <a:graphicFrameLocks xmlns:a="http://schemas.openxmlformats.org/drawingml/2006/main" noChangeAspect="1"/>
             </wp:cNvGraphicFramePr>
@@ -10306,7 +9209,7 @@
                     </pic:cNvPicPr>
                   </pic:nvPicPr>
                   <pic:blipFill>
-                    <a:blip r:embed="rId26" cstate="print"/>
+                    <a:blip r:embed="rId26"/>
                     <a:srcRect/>
                     <a:stretch>
                       <a:fillRect/>
@@ -10349,7 +9252,7 @@
           <wp:inline distT="0" distB="0" distL="0" distR="0">
             <wp:extent cx="431165" cy="431165"/>
             <wp:effectExtent l="19050" t="0" r="6985" b="0"/>
-            <wp:docPr id="16" name="Imagen 20" descr="tortoise"/>
+            <wp:docPr id="12" name="Imagen 20" descr="tortoise"/>
             <wp:cNvGraphicFramePr>
               <a:graphicFrameLocks xmlns:a="http://schemas.openxmlformats.org/drawingml/2006/main" noChangeAspect="1"/>
             </wp:cNvGraphicFramePr>
@@ -10363,7 +9266,7 @@
                     </pic:cNvPicPr>
                   </pic:nvPicPr>
                   <pic:blipFill>
-                    <a:blip r:embed="rId27" cstate="print"/>
+                    <a:blip r:embed="rId27"/>
                     <a:srcRect/>
                     <a:stretch>
                       <a:fillRect/>
@@ -10414,7 +9317,7 @@
         </w:rPr>
       </w:pPr>
       <w:bookmarkStart w:id="141" w:name="_Toc272776092"/>
-      <w:bookmarkStart w:id="142" w:name="_Toc273480155"/>
+      <w:bookmarkStart w:id="142" w:name="_Toc275010673"/>
       <w:r>
         <w:rPr>
           <w:lang w:val="es-AR"/>
@@ -10439,49 +9342,7 @@
         <w:rPr>
           <w:lang w:val="es-AR"/>
         </w:rPr>
-        <w:t xml:space="preserve">Las estimaciones se harán mediante la técnica de </w:t>
-      </w:r>
-      <w:proofErr w:type="spellStart"/>
-      <w:r>
-        <w:rPr>
-          <w:lang w:val="es-AR"/>
-        </w:rPr>
-        <w:t>Planning</w:t>
-      </w:r>
-      <w:proofErr w:type="spellEnd"/>
-      <w:r>
-        <w:rPr>
-          <w:lang w:val="es-AR"/>
-        </w:rPr>
-        <w:t xml:space="preserve"> </w:t>
-      </w:r>
-      <w:proofErr w:type="spellStart"/>
-      <w:r>
-        <w:rPr>
-          <w:lang w:val="es-AR"/>
-        </w:rPr>
-        <w:t>Poker</w:t>
-      </w:r>
-      <w:proofErr w:type="spellEnd"/>
-      <w:r>
-        <w:rPr>
-          <w:lang w:val="es-AR"/>
-        </w:rPr>
-        <w:t xml:space="preserve">. Serán realizadas por el equipo de desarrollo y desarrolladas en cada reunión de Sprint </w:t>
-      </w:r>
-      <w:proofErr w:type="spellStart"/>
-      <w:r>
-        <w:rPr>
-          <w:lang w:val="es-AR"/>
-        </w:rPr>
-        <w:t>Planning</w:t>
-      </w:r>
-      <w:proofErr w:type="spellEnd"/>
-      <w:r>
-        <w:rPr>
-          <w:lang w:val="es-AR"/>
-        </w:rPr>
-        <w:t>.</w:t>
+        <w:t>Las estimaciones se harán mediante la técnica de Planning Poker. Serán realizadas por el equipo de desarrollo y desarrolladas en cada reunión de Sprint Planning.</w:t>
       </w:r>
     </w:p>
     <w:p>
@@ -10491,33 +9352,11 @@
           <w:lang w:val="es-ES"/>
         </w:rPr>
       </w:pPr>
-      <w:proofErr w:type="spellStart"/>
-      <w:r>
-        <w:rPr>
-          <w:lang w:val="es-AR"/>
-        </w:rPr>
-        <w:t>Planning</w:t>
-      </w:r>
-      <w:proofErr w:type="spellEnd"/>
-      <w:r>
-        <w:rPr>
-          <w:lang w:val="es-AR"/>
-        </w:rPr>
-        <w:t xml:space="preserve"> </w:t>
-      </w:r>
-      <w:proofErr w:type="spellStart"/>
-      <w:r>
-        <w:rPr>
-          <w:lang w:val="es-AR"/>
-        </w:rPr>
-        <w:t>Poker</w:t>
-      </w:r>
-      <w:proofErr w:type="spellEnd"/>
-      <w:r>
-        <w:rPr>
-          <w:lang w:val="es-AR"/>
-        </w:rPr>
-        <w:t xml:space="preserve"> es una técnica de estimación donde varias personas primero debaten, y luego estiman cierto esfuerzo utilizando cartas con valores predefinidos, y las muestran en simultáneo. Luego, si hay extremos, se discute el por qué de los mismos hasta llegar a un </w:t>
+      <w:r>
+        <w:rPr>
+          <w:lang w:val="es-AR"/>
+        </w:rPr>
+        <w:t xml:space="preserve">Planning Poker es una técnica de estimación donde varias personas primero debaten, y luego estiman cierto esfuerzo utilizando cartas con valores predefinidos, y las muestran en simultáneo. Luego, si hay extremos, se discute el por qué de los mismos hasta llegar a un </w:t>
       </w:r>
       <w:r>
         <w:rPr>
@@ -10548,25 +9387,7 @@
           <w:color w:val="000000"/>
           <w:lang w:val="es-ES"/>
         </w:rPr>
-        <w:t xml:space="preserve">Las estimaciones figuran en el sistema </w:t>
-      </w:r>
-      <w:proofErr w:type="spellStart"/>
-      <w:r>
-        <w:rPr>
-          <w:bCs/>
-          <w:color w:val="000000"/>
-          <w:lang w:val="es-ES"/>
-        </w:rPr>
-        <w:t>Wolof</w:t>
-      </w:r>
-      <w:proofErr w:type="spellEnd"/>
-      <w:r>
-        <w:rPr>
-          <w:bCs/>
-          <w:color w:val="000000"/>
-          <w:lang w:val="es-ES"/>
-        </w:rPr>
-        <w:t xml:space="preserve"> y 1 punto</w:t>
+        <w:t>Las estimaciones figuran en el sistema Wolof y 1 punto</w:t>
       </w:r>
       <w:r>
         <w:rPr>
@@ -10651,13 +9472,8 @@
         <w:t xml:space="preserve">Total de Horas: </w:t>
       </w:r>
       <w:r>
-        <w:t xml:space="preserve">~453 </w:t>
-      </w:r>
-      <w:proofErr w:type="spellStart"/>
-      <w:r>
-        <w:t>hs</w:t>
-      </w:r>
-      <w:proofErr w:type="spellEnd"/>
+        <w:t>~453 hs</w:t>
+      </w:r>
     </w:p>
     <w:p>
       <w:pPr>
@@ -10675,35 +9491,7 @@
         <w:rPr>
           <w:lang w:val="es-ES"/>
         </w:rPr>
-        <w:t xml:space="preserve">Horas de Análisis y Diseño (estimadas a partir de las </w:t>
-      </w:r>
-      <w:proofErr w:type="spellStart"/>
-      <w:r>
-        <w:rPr>
-          <w:lang w:val="es-ES"/>
-        </w:rPr>
-        <w:t>User</w:t>
-      </w:r>
-      <w:proofErr w:type="spellEnd"/>
-      <w:r>
-        <w:rPr>
-          <w:lang w:val="es-ES"/>
-        </w:rPr>
-        <w:t xml:space="preserve"> </w:t>
-      </w:r>
-      <w:proofErr w:type="spellStart"/>
-      <w:r>
-        <w:rPr>
-          <w:lang w:val="es-ES"/>
-        </w:rPr>
-        <w:t>Stories</w:t>
-      </w:r>
-      <w:proofErr w:type="spellEnd"/>
-      <w:r>
-        <w:rPr>
-          <w:lang w:val="es-ES"/>
-        </w:rPr>
-        <w:t xml:space="preserve">):  </w:t>
+        <w:t xml:space="preserve">Horas de Análisis y Diseño (estimadas a partir de las User Stories):  </w:t>
       </w:r>
       <w:r>
         <w:rPr>
@@ -10721,22 +9509,12 @@
         </w:numPr>
         <w:spacing w:after="0" w:line="240" w:lineRule="auto"/>
       </w:pPr>
-      <w:proofErr w:type="spellStart"/>
-      <w:r>
-        <w:t>Horas</w:t>
-      </w:r>
-      <w:proofErr w:type="spellEnd"/>
-      <w:r>
-        <w:t xml:space="preserve"> de Testing (+15%): </w:t>
-      </w:r>
-      <w:r>
-        <w:t xml:space="preserve">50 </w:t>
-      </w:r>
-      <w:proofErr w:type="spellStart"/>
-      <w:r>
-        <w:t>horas</w:t>
-      </w:r>
-      <w:proofErr w:type="spellEnd"/>
+      <w:r>
+        <w:t xml:space="preserve">Horas de Testing (+15%): </w:t>
+      </w:r>
+      <w:r>
+        <w:t>50 horas</w:t>
+      </w:r>
     </w:p>
     <w:p>
       <w:pPr>
@@ -10747,30 +9525,12 @@
         </w:numPr>
         <w:spacing w:after="0" w:line="240" w:lineRule="auto"/>
       </w:pPr>
-      <w:proofErr w:type="spellStart"/>
-      <w:r>
-        <w:t>Horas</w:t>
-      </w:r>
-      <w:proofErr w:type="spellEnd"/>
-      <w:r>
-        <w:t xml:space="preserve"> de </w:t>
-      </w:r>
-      <w:proofErr w:type="spellStart"/>
-      <w:r>
-        <w:t>Administración</w:t>
-      </w:r>
-      <w:proofErr w:type="spellEnd"/>
-      <w:r>
-        <w:t xml:space="preserve"> (+20%): </w:t>
-      </w:r>
-      <w:r>
-        <w:t xml:space="preserve">67 </w:t>
-      </w:r>
-      <w:proofErr w:type="spellStart"/>
-      <w:r>
-        <w:t>horas</w:t>
-      </w:r>
-      <w:proofErr w:type="spellEnd"/>
+      <w:r>
+        <w:t xml:space="preserve">Horas de Administración (+20%): </w:t>
+      </w:r>
+      <w:r>
+        <w:t>67 horas</w:t>
+      </w:r>
     </w:p>
     <w:p/>
     <w:p/>
@@ -10789,7 +9549,7 @@
       <w:bookmarkStart w:id="146" w:name="_Toc264447373"/>
       <w:bookmarkStart w:id="147" w:name="_Toc272680744"/>
       <w:bookmarkStart w:id="148" w:name="_Toc272776093"/>
-      <w:bookmarkStart w:id="149" w:name="_Toc273480156"/>
+      <w:bookmarkStart w:id="149" w:name="_Toc275010674"/>
       <w:r>
         <w:rPr>
           <w:lang w:val="es-AR"/>
@@ -10854,19 +9614,8 @@
                 <w:color w:val="FFFFFF"/>
                 <w:lang w:val="es-AR"/>
               </w:rPr>
-              <w:t>#</w:t>
+              <w:t>#It</w:t>
             </w:r>
-            <w:proofErr w:type="spellStart"/>
-            <w:r>
-              <w:rPr>
-                <w:b/>
-                <w:bCs/>
-                <w:color w:val="FFFFFF"/>
-                <w:lang w:val="es-AR"/>
-              </w:rPr>
-              <w:t>It</w:t>
-            </w:r>
-            <w:proofErr w:type="spellEnd"/>
           </w:p>
         </w:tc>
         <w:tc>
@@ -11097,7 +9846,6 @@
                 <w:lang w:val="es-ES" w:eastAsia="en-US" w:bidi="en-US"/>
               </w:rPr>
             </w:pPr>
-            <w:proofErr w:type="spellStart"/>
             <w:r>
               <w:rPr>
                 <w:rFonts w:ascii="Calibri" w:hAnsi="Calibri"/>
@@ -11105,9 +9853,8 @@
                 <w:szCs w:val="22"/>
                 <w:lang w:val="es-ES" w:eastAsia="en-US" w:bidi="en-US"/>
               </w:rPr>
-              <w:t>Mockups</w:t>
+              <w:t xml:space="preserve">Mockups de </w:t>
             </w:r>
-            <w:proofErr w:type="spellEnd"/>
             <w:r>
               <w:rPr>
                 <w:rFonts w:ascii="Calibri" w:hAnsi="Calibri"/>
@@ -11115,7 +9862,7 @@
                 <w:szCs w:val="22"/>
                 <w:lang w:val="es-ES" w:eastAsia="en-US" w:bidi="en-US"/>
               </w:rPr>
-              <w:t xml:space="preserve"> de </w:t>
+              <w:t xml:space="preserve">todas </w:t>
             </w:r>
             <w:r>
               <w:rPr>
@@ -11124,28 +9871,8 @@
                 <w:szCs w:val="22"/>
                 <w:lang w:val="es-ES" w:eastAsia="en-US" w:bidi="en-US"/>
               </w:rPr>
-              <w:t xml:space="preserve">todas </w:t>
+              <w:t>las pantallas del sistema SelfManagement</w:t>
             </w:r>
-            <w:r>
-              <w:rPr>
-                <w:rFonts w:ascii="Calibri" w:hAnsi="Calibri"/>
-                <w:sz w:val="22"/>
-                <w:szCs w:val="22"/>
-                <w:lang w:val="es-ES" w:eastAsia="en-US" w:bidi="en-US"/>
-              </w:rPr>
-              <w:t xml:space="preserve">las pantallas del sistema </w:t>
-            </w:r>
-            <w:proofErr w:type="spellStart"/>
-            <w:r>
-              <w:rPr>
-                <w:rFonts w:ascii="Calibri" w:hAnsi="Calibri"/>
-                <w:sz w:val="22"/>
-                <w:szCs w:val="22"/>
-                <w:lang w:val="es-ES" w:eastAsia="en-US" w:bidi="en-US"/>
-              </w:rPr>
-              <w:t>SelfManagement</w:t>
-            </w:r>
-            <w:proofErr w:type="spellEnd"/>
           </w:p>
           <w:p>
             <w:pPr>
@@ -11176,27 +9903,7 @@
                 <w:szCs w:val="22"/>
                 <w:lang w:val="es-ES" w:eastAsia="en-US" w:bidi="en-US"/>
               </w:rPr>
-              <w:t xml:space="preserve">base del sistema </w:t>
-            </w:r>
-            <w:proofErr w:type="spellStart"/>
-            <w:r>
-              <w:rPr>
-                <w:rFonts w:ascii="Calibri" w:hAnsi="Calibri"/>
-                <w:sz w:val="22"/>
-                <w:szCs w:val="22"/>
-                <w:lang w:val="es-ES" w:eastAsia="en-US" w:bidi="en-US"/>
-              </w:rPr>
-              <w:t>SelfManagement</w:t>
-            </w:r>
-            <w:proofErr w:type="spellEnd"/>
-            <w:r>
-              <w:rPr>
-                <w:rFonts w:ascii="Calibri" w:hAnsi="Calibri"/>
-                <w:sz w:val="22"/>
-                <w:szCs w:val="22"/>
-                <w:lang w:val="es-ES" w:eastAsia="en-US" w:bidi="en-US"/>
-              </w:rPr>
-              <w:t xml:space="preserve"> y estructura inicial de la solución</w:t>
+              <w:t>base del sistema SelfManagement y estructura inicial de la solución</w:t>
             </w:r>
           </w:p>
           <w:p>
@@ -11869,42 +10576,92 @@
     <w:p>
       <w:pPr>
         <w:rPr>
-          <w:lang w:val="es-AR"/>
-        </w:rPr>
-      </w:pPr>
-      <w:r>
-        <w:rPr>
-          <w:lang w:val="es-AR"/>
-        </w:rPr>
-        <w:t xml:space="preserve">El cronograma de entregables actualizado se encuentra en el sistema </w:t>
-      </w:r>
-      <w:proofErr w:type="spellStart"/>
-      <w:r>
-        <w:rPr>
-          <w:lang w:val="es-AR"/>
-        </w:rPr>
-        <w:t>Wolof</w:t>
-      </w:r>
-      <w:proofErr w:type="spellEnd"/>
-      <w:r>
-        <w:rPr>
-          <w:lang w:val="es-AR"/>
-        </w:rPr>
-        <w:t xml:space="preserve">: </w:t>
-      </w:r>
-      <w:r>
-        <w:rPr>
           <w:rStyle w:val="il"/>
           <w:color w:val="0000FF"/>
           <w:u w:val="single"/>
           <w:lang w:val="es-ES"/>
         </w:rPr>
-        <w:t>https://wolof.southworksinc.com/selfmanagement/deliverables</w:t>
+      </w:pPr>
+      <w:r>
+        <w:rPr>
+          <w:lang w:val="es-AR"/>
+        </w:rPr>
+        <w:t xml:space="preserve">El cronograma de entregables actualizado se encuentra en el sistema Wolof: </w:t>
+      </w:r>
+      <w:hyperlink r:id="rId29" w:history="1">
+        <w:r>
+          <w:rPr>
+            <w:rStyle w:val="Hipervnculo"/>
+            <w:lang w:val="es-ES"/>
+          </w:rPr>
+          <w:t>https://wolof.southworksinc.com/selfmanagement/deliverables</w:t>
+        </w:r>
+      </w:hyperlink>
+    </w:p>
+    <w:p>
+      <w:pPr>
+        <w:pStyle w:val="Ttulo1"/>
+        <w:spacing w:before="0" w:line="240" w:lineRule="auto"/>
+        <w:rPr>
+          <w:lang w:val="es-AR"/>
+        </w:rPr>
+      </w:pPr>
+    </w:p>
+    <w:p>
+      <w:pPr>
+        <w:pStyle w:val="Ttulo1"/>
+        <w:spacing w:before="0" w:line="240" w:lineRule="auto"/>
+        <w:rPr>
+          <w:lang w:val="es-AR"/>
+        </w:rPr>
+      </w:pPr>
+      <w:bookmarkStart w:id="151" w:name="_Toc275010675"/>
+      <w:r>
+        <w:rPr>
+          <w:lang w:val="es-AR"/>
+        </w:rPr>
+        <w:t>Anexo</w:t>
+      </w:r>
+      <w:bookmarkEnd w:id="151"/>
+    </w:p>
+    <w:p>
+      <w:pPr>
+        <w:numPr>
+          <w:ilvl w:val="0"/>
+          <w:numId w:val="33"/>
+        </w:numPr>
+        <w:rPr>
+          <w:rStyle w:val="il"/>
+          <w:color w:val="0000FF"/>
+          <w:u w:val="single"/>
+          <w:lang w:val="es-ES"/>
+        </w:rPr>
+      </w:pPr>
+      <w:r>
+        <w:rPr>
+          <w:lang w:val="es-AR"/>
+        </w:rPr>
+        <w:t>Referencia sobre cuadrados mínimos por regresión cuadrática (explicación y parte de código tomado):</w:t>
+      </w:r>
+      <w:r>
+        <w:rPr>
+          <w:lang w:val="es-AR"/>
+        </w:rPr>
+        <w:t xml:space="preserve"> </w:t>
+      </w:r>
+      <w:r>
+        <w:rPr>
+          <w:rStyle w:val="il"/>
+          <w:color w:val="0000FF"/>
+          <w:u w:val="single"/>
+          <w:lang w:val="es-ES"/>
+        </w:rPr>
+        <w:t xml:space="preserve">http://www.codeproject.com/KB/recipes/QuadraticRegression.aspx </w:t>
       </w:r>
     </w:p>
     <w:sectPr>
-      <w:headerReference w:type="default" r:id="rId29"/>
-      <w:footerReference w:type="default" r:id="rId30"/>
+      <w:headerReference w:type="default" r:id="rId30"/>
+      <w:footerReference w:type="default" r:id="rId31"/>
       <w:type w:val="continuous"/>
       <w:pgSz w:w="11907" w:h="16839" w:code="9"/>
       <w:pgMar w:top="1531" w:right="1701" w:bottom="1531" w:left="1701" w:header="794" w:footer="680" w:gutter="0"/>
@@ -11919,14 +10676,14 @@
 
 <file path=word/endnotes.xml><?xml version="1.0" encoding="utf-8"?>
 <w:endnotes xmlns:ve="http://schemas.openxmlformats.org/markup-compatibility/2006" xmlns:o="urn:schemas-microsoft-com:office:office" xmlns:r="http://schemas.openxmlformats.org/officeDocument/2006/relationships" xmlns:m="http://schemas.openxmlformats.org/officeDocument/2006/math" xmlns:v="urn:schemas-microsoft-com:vml" xmlns:wp="http://schemas.openxmlformats.org/drawingml/2006/wordprocessingDrawing" xmlns:w10="urn:schemas-microsoft-com:office:word" xmlns:w="http://schemas.openxmlformats.org/wordprocessingml/2006/main" xmlns:wne="http://schemas.microsoft.com/office/word/2006/wordml">
-  <w:endnote w:type="separator" w:id="-1">
+  <w:endnote w:type="separator" w:id="0">
     <w:p>
       <w:r>
         <w:separator/>
       </w:r>
     </w:p>
   </w:endnote>
-  <w:endnote w:type="continuationSeparator" w:id="0">
+  <w:endnote w:type="continuationSeparator" w:id="1">
     <w:p>
       <w:r>
         <w:continuationSeparator/>
@@ -11945,7 +10702,7 @@
     </w:pPr>
     <w:r>
       <w:pict>
-        <v:rect id="_x0000_i1028" style="width:441.9pt;height:1.5pt" o:hralign="center" o:hrstd="t" o:hr="t" fillcolor="#a0a0a0" stroked="f"/>
+        <v:rect id="_x0000_i1026" style="width:441.9pt;height:1.5pt" o:hralign="center" o:hrstd="t" o:hr="t" fillcolor="#a0a0a0" stroked="f"/>
       </w:pict>
     </w:r>
   </w:p>
@@ -11994,7 +10751,7 @@
         <w:sz w:val="20"/>
         <w:lang w:val="es-AR"/>
       </w:rPr>
-      <w:t>10</w:t>
+      <w:t>2</w:t>
     </w:r>
     <w:r>
       <w:rPr>
@@ -12020,14 +10777,14 @@
 
 <file path=word/footnotes.xml><?xml version="1.0" encoding="utf-8"?>
 <w:footnotes xmlns:ve="http://schemas.openxmlformats.org/markup-compatibility/2006" xmlns:o="urn:schemas-microsoft-com:office:office" xmlns:r="http://schemas.openxmlformats.org/officeDocument/2006/relationships" xmlns:m="http://schemas.openxmlformats.org/officeDocument/2006/math" xmlns:v="urn:schemas-microsoft-com:vml" xmlns:wp="http://schemas.openxmlformats.org/drawingml/2006/wordprocessingDrawing" xmlns:w10="urn:schemas-microsoft-com:office:word" xmlns:w="http://schemas.openxmlformats.org/wordprocessingml/2006/main" xmlns:wne="http://schemas.microsoft.com/office/word/2006/wordml">
-  <w:footnote w:type="separator" w:id="-1">
+  <w:footnote w:type="separator" w:id="0">
     <w:p>
       <w:r>
         <w:separator/>
       </w:r>
     </w:p>
   </w:footnote>
-  <w:footnote w:type="continuationSeparator" w:id="0">
+  <w:footnote w:type="continuationSeparator" w:id="1">
     <w:p>
       <w:r>
         <w:continuationSeparator/>
@@ -12229,7 +10986,6 @@
       </w:rPr>
       <w:t xml:space="preserve">Proyecto </w:t>
     </w:r>
-    <w:proofErr w:type="spellStart"/>
     <w:r>
       <w:rPr>
         <w:sz w:val="20"/>
@@ -12237,7 +10993,6 @@
       </w:rPr>
       <w:t>SelfManagement</w:t>
     </w:r>
-    <w:proofErr w:type="spellEnd"/>
   </w:p>
   <w:p>
     <w:pPr>
@@ -12293,7 +11048,7 @@
     </w:pPr>
     <w:r>
       <w:pict>
-        <v:rect id="_x0000_i1027" style="width:441.9pt;height:1.5pt" o:hralign="center" o:hrstd="t" o:hr="t" fillcolor="#a0a0a0" stroked="f"/>
+        <v:rect id="_x0000_i1025" style="width:441.9pt;height:1.5pt" o:hralign="center" o:hrstd="t" o:hr="t" fillcolor="#a0a0a0" stroked="f"/>
       </w:pict>
     </w:r>
   </w:p>
@@ -13068,6 +11823,119 @@
     </w:lvl>
   </w:abstractNum>
   <w:abstractNum w:abstractNumId="6">
+    <w:nsid w:val="25B139CB"/>
+    <w:multiLevelType w:val="hybridMultilevel"/>
+    <w:tmpl w:val="E07A5B5E"/>
+    <w:lvl w:ilvl="0" w:tplc="2C0A0001">
+      <w:start w:val="1"/>
+      <w:numFmt w:val="bullet"/>
+      <w:lvlText w:val=""/>
+      <w:lvlJc w:val="left"/>
+      <w:pPr>
+        <w:ind w:left="720" w:hanging="360"/>
+      </w:pPr>
+      <w:rPr>
+        <w:rFonts w:ascii="Symbol" w:hAnsi="Symbol" w:hint="default"/>
+      </w:rPr>
+    </w:lvl>
+    <w:lvl w:ilvl="1" w:tplc="2C0A0003" w:tentative="1">
+      <w:start w:val="1"/>
+      <w:numFmt w:val="bullet"/>
+      <w:lvlText w:val="o"/>
+      <w:lvlJc w:val="left"/>
+      <w:pPr>
+        <w:ind w:left="1440" w:hanging="360"/>
+      </w:pPr>
+      <w:rPr>
+        <w:rFonts w:ascii="Courier New" w:hAnsi="Courier New" w:cs="Courier New" w:hint="default"/>
+      </w:rPr>
+    </w:lvl>
+    <w:lvl w:ilvl="2" w:tplc="2C0A0005" w:tentative="1">
+      <w:start w:val="1"/>
+      <w:numFmt w:val="bullet"/>
+      <w:lvlText w:val=""/>
+      <w:lvlJc w:val="left"/>
+      <w:pPr>
+        <w:ind w:left="2160" w:hanging="360"/>
+      </w:pPr>
+      <w:rPr>
+        <w:rFonts w:ascii="Wingdings" w:hAnsi="Wingdings" w:hint="default"/>
+      </w:rPr>
+    </w:lvl>
+    <w:lvl w:ilvl="3" w:tplc="2C0A0001" w:tentative="1">
+      <w:start w:val="1"/>
+      <w:numFmt w:val="bullet"/>
+      <w:lvlText w:val=""/>
+      <w:lvlJc w:val="left"/>
+      <w:pPr>
+        <w:ind w:left="2880" w:hanging="360"/>
+      </w:pPr>
+      <w:rPr>
+        <w:rFonts w:ascii="Symbol" w:hAnsi="Symbol" w:hint="default"/>
+      </w:rPr>
+    </w:lvl>
+    <w:lvl w:ilvl="4" w:tplc="2C0A0003" w:tentative="1">
+      <w:start w:val="1"/>
+      <w:numFmt w:val="bullet"/>
+      <w:lvlText w:val="o"/>
+      <w:lvlJc w:val="left"/>
+      <w:pPr>
+        <w:ind w:left="3600" w:hanging="360"/>
+      </w:pPr>
+      <w:rPr>
+        <w:rFonts w:ascii="Courier New" w:hAnsi="Courier New" w:cs="Courier New" w:hint="default"/>
+      </w:rPr>
+    </w:lvl>
+    <w:lvl w:ilvl="5" w:tplc="2C0A0005" w:tentative="1">
+      <w:start w:val="1"/>
+      <w:numFmt w:val="bullet"/>
+      <w:lvlText w:val=""/>
+      <w:lvlJc w:val="left"/>
+      <w:pPr>
+        <w:ind w:left="4320" w:hanging="360"/>
+      </w:pPr>
+      <w:rPr>
+        <w:rFonts w:ascii="Wingdings" w:hAnsi="Wingdings" w:hint="default"/>
+      </w:rPr>
+    </w:lvl>
+    <w:lvl w:ilvl="6" w:tplc="2C0A0001" w:tentative="1">
+      <w:start w:val="1"/>
+      <w:numFmt w:val="bullet"/>
+      <w:lvlText w:val=""/>
+      <w:lvlJc w:val="left"/>
+      <w:pPr>
+        <w:ind w:left="5040" w:hanging="360"/>
+      </w:pPr>
+      <w:rPr>
+        <w:rFonts w:ascii="Symbol" w:hAnsi="Symbol" w:hint="default"/>
+      </w:rPr>
+    </w:lvl>
+    <w:lvl w:ilvl="7" w:tplc="2C0A0003" w:tentative="1">
+      <w:start w:val="1"/>
+      <w:numFmt w:val="bullet"/>
+      <w:lvlText w:val="o"/>
+      <w:lvlJc w:val="left"/>
+      <w:pPr>
+        <w:ind w:left="5760" w:hanging="360"/>
+      </w:pPr>
+      <w:rPr>
+        <w:rFonts w:ascii="Courier New" w:hAnsi="Courier New" w:cs="Courier New" w:hint="default"/>
+      </w:rPr>
+    </w:lvl>
+    <w:lvl w:ilvl="8" w:tplc="2C0A0005" w:tentative="1">
+      <w:start w:val="1"/>
+      <w:numFmt w:val="bullet"/>
+      <w:lvlText w:val=""/>
+      <w:lvlJc w:val="left"/>
+      <w:pPr>
+        <w:ind w:left="6480" w:hanging="360"/>
+      </w:pPr>
+      <w:rPr>
+        <w:rFonts w:ascii="Wingdings" w:hAnsi="Wingdings" w:hint="default"/>
+      </w:rPr>
+    </w:lvl>
+  </w:abstractNum>
+  <w:abstractNum w:abstractNumId="7">
     <w:nsid w:val="28EB76F8"/>
     <w:multiLevelType w:val="hybridMultilevel"/>
     <w:tmpl w:val="A4F6F1C6"/>
@@ -13181,7 +12049,7 @@
       </w:rPr>
     </w:lvl>
   </w:abstractNum>
-  <w:abstractNum w:abstractNumId="7">
+  <w:abstractNum w:abstractNumId="8">
     <w:nsid w:val="2AF534D5"/>
     <w:multiLevelType w:val="hybridMultilevel"/>
     <w:tmpl w:val="2B3AD4CE"/>
@@ -13294,7 +12162,7 @@
       </w:rPr>
     </w:lvl>
   </w:abstractNum>
-  <w:abstractNum w:abstractNumId="8">
+  <w:abstractNum w:abstractNumId="9">
     <w:nsid w:val="2B2A2791"/>
     <w:multiLevelType w:val="hybridMultilevel"/>
     <w:tmpl w:val="4314DB94"/>
@@ -13407,7 +12275,7 @@
       </w:rPr>
     </w:lvl>
   </w:abstractNum>
-  <w:abstractNum w:abstractNumId="9">
+  <w:abstractNum w:abstractNumId="10">
     <w:nsid w:val="360513A3"/>
     <w:multiLevelType w:val="hybridMultilevel"/>
     <w:tmpl w:val="1AC441C0"/>
@@ -13520,7 +12388,7 @@
       </w:rPr>
     </w:lvl>
   </w:abstractNum>
-  <w:abstractNum w:abstractNumId="10">
+  <w:abstractNum w:abstractNumId="11">
     <w:nsid w:val="3700300E"/>
     <w:multiLevelType w:val="hybridMultilevel"/>
     <w:tmpl w:val="A90E2618"/>
@@ -13633,7 +12501,7 @@
       </w:rPr>
     </w:lvl>
   </w:abstractNum>
-  <w:abstractNum w:abstractNumId="11">
+  <w:abstractNum w:abstractNumId="12">
     <w:nsid w:val="3B975F64"/>
     <w:multiLevelType w:val="hybridMultilevel"/>
     <w:tmpl w:val="A84631C2"/>
@@ -13746,7 +12614,7 @@
       </w:rPr>
     </w:lvl>
   </w:abstractNum>
-  <w:abstractNum w:abstractNumId="12">
+  <w:abstractNum w:abstractNumId="13">
     <w:nsid w:val="3DED0006"/>
     <w:multiLevelType w:val="hybridMultilevel"/>
     <w:tmpl w:val="98488DB2"/>
@@ -13859,7 +12727,7 @@
       </w:rPr>
     </w:lvl>
   </w:abstractNum>
-  <w:abstractNum w:abstractNumId="13">
+  <w:abstractNum w:abstractNumId="14">
     <w:nsid w:val="4A8D58A5"/>
     <w:multiLevelType w:val="hybridMultilevel"/>
     <w:tmpl w:val="06D21546"/>
@@ -13972,7 +12840,7 @@
       </w:rPr>
     </w:lvl>
   </w:abstractNum>
-  <w:abstractNum w:abstractNumId="14">
+  <w:abstractNum w:abstractNumId="15">
     <w:nsid w:val="4D131F67"/>
     <w:multiLevelType w:val="hybridMultilevel"/>
     <w:tmpl w:val="BC465500"/>
@@ -14085,7 +12953,7 @@
       </w:rPr>
     </w:lvl>
   </w:abstractNum>
-  <w:abstractNum w:abstractNumId="15">
+  <w:abstractNum w:abstractNumId="16">
     <w:nsid w:val="4EC35833"/>
     <w:multiLevelType w:val="hybridMultilevel"/>
     <w:tmpl w:val="E348F028"/>
@@ -14228,7 +13096,7 @@
       </w:rPr>
     </w:lvl>
   </w:abstractNum>
-  <w:abstractNum w:abstractNumId="16">
+  <w:abstractNum w:abstractNumId="17">
     <w:nsid w:val="578F4065"/>
     <w:multiLevelType w:val="hybridMultilevel"/>
     <w:tmpl w:val="D9622DBE"/>
@@ -14341,7 +13209,7 @@
       </w:rPr>
     </w:lvl>
   </w:abstractNum>
-  <w:abstractNum w:abstractNumId="17">
+  <w:abstractNum w:abstractNumId="18">
     <w:nsid w:val="59A27378"/>
     <w:multiLevelType w:val="hybridMultilevel"/>
     <w:tmpl w:val="37D67CAA"/>
@@ -14454,7 +13322,7 @@
       </w:rPr>
     </w:lvl>
   </w:abstractNum>
-  <w:abstractNum w:abstractNumId="18">
+  <w:abstractNum w:abstractNumId="19">
     <w:nsid w:val="5B866132"/>
     <w:multiLevelType w:val="multilevel"/>
     <w:tmpl w:val="20A83FDC"/>
@@ -14603,7 +13471,7 @@
       </w:rPr>
     </w:lvl>
   </w:abstractNum>
-  <w:abstractNum w:abstractNumId="19">
+  <w:abstractNum w:abstractNumId="20">
     <w:nsid w:val="5BF80002"/>
     <w:multiLevelType w:val="multilevel"/>
     <w:tmpl w:val="F9DC1C98"/>
@@ -14752,7 +13620,7 @@
       </w:rPr>
     </w:lvl>
   </w:abstractNum>
-  <w:abstractNum w:abstractNumId="20">
+  <w:abstractNum w:abstractNumId="21">
     <w:nsid w:val="5E147CC1"/>
     <w:multiLevelType w:val="hybridMultilevel"/>
     <w:tmpl w:val="A722623A"/>
@@ -14865,7 +13733,7 @@
       </w:rPr>
     </w:lvl>
   </w:abstractNum>
-  <w:abstractNum w:abstractNumId="21">
+  <w:abstractNum w:abstractNumId="22">
     <w:nsid w:val="5E5120FB"/>
     <w:multiLevelType w:val="hybridMultilevel"/>
     <w:tmpl w:val="6DEA3B60"/>
@@ -15005,7 +13873,7 @@
       </w:rPr>
     </w:lvl>
   </w:abstractNum>
-  <w:abstractNum w:abstractNumId="22">
+  <w:abstractNum w:abstractNumId="23">
     <w:nsid w:val="5FB61FF9"/>
     <w:multiLevelType w:val="hybridMultilevel"/>
     <w:tmpl w:val="9938A410"/>
@@ -15118,7 +13986,7 @@
       </w:rPr>
     </w:lvl>
   </w:abstractNum>
-  <w:abstractNum w:abstractNumId="23">
+  <w:abstractNum w:abstractNumId="24">
     <w:nsid w:val="639E0142"/>
     <w:multiLevelType w:val="multilevel"/>
     <w:tmpl w:val="E8F6B2E8"/>
@@ -15267,7 +14135,7 @@
       </w:rPr>
     </w:lvl>
   </w:abstractNum>
-  <w:abstractNum w:abstractNumId="24">
+  <w:abstractNum w:abstractNumId="25">
     <w:nsid w:val="64C65E5F"/>
     <w:multiLevelType w:val="hybridMultilevel"/>
     <w:tmpl w:val="D67E617A"/>
@@ -15379,7 +14247,7 @@
       </w:rPr>
     </w:lvl>
   </w:abstractNum>
-  <w:abstractNum w:abstractNumId="25">
+  <w:abstractNum w:abstractNumId="26">
     <w:nsid w:val="65FE7FEE"/>
     <w:multiLevelType w:val="hybridMultilevel"/>
     <w:tmpl w:val="56346E22"/>
@@ -15493,7 +14361,7 @@
       </w:rPr>
     </w:lvl>
   </w:abstractNum>
-  <w:abstractNum w:abstractNumId="26">
+  <w:abstractNum w:abstractNumId="27">
     <w:nsid w:val="678E0984"/>
     <w:multiLevelType w:val="hybridMultilevel"/>
     <w:tmpl w:val="9ABCAC96"/>
@@ -15606,7 +14474,7 @@
       </w:rPr>
     </w:lvl>
   </w:abstractNum>
-  <w:abstractNum w:abstractNumId="27">
+  <w:abstractNum w:abstractNumId="28">
     <w:nsid w:val="6D051C25"/>
     <w:multiLevelType w:val="hybridMultilevel"/>
     <w:tmpl w:val="9F4A8C1E"/>
@@ -15719,7 +14587,7 @@
       </w:rPr>
     </w:lvl>
   </w:abstractNum>
-  <w:abstractNum w:abstractNumId="28">
+  <w:abstractNum w:abstractNumId="29">
     <w:nsid w:val="6FA67C34"/>
     <w:multiLevelType w:val="hybridMultilevel"/>
     <w:tmpl w:val="4A2E1DD0"/>
@@ -15832,7 +14700,7 @@
       </w:rPr>
     </w:lvl>
   </w:abstractNum>
-  <w:abstractNum w:abstractNumId="29">
+  <w:abstractNum w:abstractNumId="30">
     <w:nsid w:val="70815BC2"/>
     <w:multiLevelType w:val="hybridMultilevel"/>
     <w:tmpl w:val="72688E00"/>
@@ -15945,7 +14813,7 @@
       </w:rPr>
     </w:lvl>
   </w:abstractNum>
-  <w:abstractNum w:abstractNumId="30">
+  <w:abstractNum w:abstractNumId="31">
     <w:nsid w:val="74971197"/>
     <w:multiLevelType w:val="hybridMultilevel"/>
     <w:tmpl w:val="DD188520"/>
@@ -16058,7 +14926,7 @@
       </w:rPr>
     </w:lvl>
   </w:abstractNum>
-  <w:abstractNum w:abstractNumId="31">
+  <w:abstractNum w:abstractNumId="32">
     <w:nsid w:val="75871527"/>
     <w:multiLevelType w:val="hybridMultilevel"/>
     <w:tmpl w:val="61A6A504"/>
@@ -16172,7 +15040,7 @@
     </w:lvl>
   </w:abstractNum>
   <w:num w:numId="1">
-    <w:abstractNumId w:val="21"/>
+    <w:abstractNumId w:val="22"/>
   </w:num>
   <w:num w:numId="2">
     <w:abstractNumId w:val="3"/>
@@ -16184,88 +15052,91 @@
     <w:abstractNumId w:val="5"/>
   </w:num>
   <w:num w:numId="5">
-    <w:abstractNumId w:val="15"/>
+    <w:abstractNumId w:val="16"/>
   </w:num>
   <w:num w:numId="6">
-    <w:abstractNumId w:val="24"/>
+    <w:abstractNumId w:val="25"/>
   </w:num>
   <w:num w:numId="7">
-    <w:abstractNumId w:val="29"/>
+    <w:abstractNumId w:val="30"/>
   </w:num>
   <w:num w:numId="8">
-    <w:abstractNumId w:val="16"/>
+    <w:abstractNumId w:val="17"/>
   </w:num>
   <w:num w:numId="9">
-    <w:abstractNumId w:val="25"/>
+    <w:abstractNumId w:val="26"/>
   </w:num>
   <w:num w:numId="10">
     <w:abstractNumId w:val="1"/>
   </w:num>
   <w:num w:numId="11">
-    <w:abstractNumId w:val="11"/>
+    <w:abstractNumId w:val="12"/>
   </w:num>
   <w:num w:numId="12">
-    <w:abstractNumId w:val="8"/>
+    <w:abstractNumId w:val="9"/>
   </w:num>
   <w:num w:numId="13">
-    <w:abstractNumId w:val="17"/>
+    <w:abstractNumId w:val="18"/>
   </w:num>
   <w:num w:numId="14">
-    <w:abstractNumId w:val="30"/>
+    <w:abstractNumId w:val="31"/>
   </w:num>
   <w:num w:numId="15">
-    <w:abstractNumId w:val="20"/>
+    <w:abstractNumId w:val="21"/>
   </w:num>
   <w:num w:numId="16">
     <w:abstractNumId w:val="0"/>
   </w:num>
   <w:num w:numId="17">
-    <w:abstractNumId w:val="31"/>
+    <w:abstractNumId w:val="32"/>
   </w:num>
   <w:num w:numId="18">
+    <w:abstractNumId w:val="14"/>
+  </w:num>
+  <w:num w:numId="19">
+    <w:abstractNumId w:val="8"/>
+  </w:num>
+  <w:num w:numId="20">
+    <w:abstractNumId w:val="10"/>
+  </w:num>
+  <w:num w:numId="21">
+    <w:abstractNumId w:val="15"/>
+  </w:num>
+  <w:num w:numId="22">
+    <w:abstractNumId w:val="23"/>
+  </w:num>
+  <w:num w:numId="23">
     <w:abstractNumId w:val="13"/>
   </w:num>
-  <w:num w:numId="19">
-    <w:abstractNumId w:val="7"/>
-  </w:num>
-  <w:num w:numId="20">
-    <w:abstractNumId w:val="9"/>
-  </w:num>
-  <w:num w:numId="21">
-    <w:abstractNumId w:val="14"/>
-  </w:num>
-  <w:num w:numId="22">
-    <w:abstractNumId w:val="22"/>
-  </w:num>
-  <w:num w:numId="23">
-    <w:abstractNumId w:val="12"/>
-  </w:num>
   <w:num w:numId="24">
-    <w:abstractNumId w:val="10"/>
+    <w:abstractNumId w:val="11"/>
   </w:num>
   <w:num w:numId="25">
-    <w:abstractNumId w:val="28"/>
+    <w:abstractNumId w:val="29"/>
   </w:num>
   <w:num w:numId="26">
     <w:abstractNumId w:val="2"/>
   </w:num>
   <w:num w:numId="27">
-    <w:abstractNumId w:val="23"/>
+    <w:abstractNumId w:val="24"/>
   </w:num>
   <w:num w:numId="28">
+    <w:abstractNumId w:val="20"/>
+  </w:num>
+  <w:num w:numId="29">
     <w:abstractNumId w:val="19"/>
   </w:num>
-  <w:num w:numId="29">
-    <w:abstractNumId w:val="18"/>
-  </w:num>
   <w:num w:numId="30">
-    <w:abstractNumId w:val="6"/>
+    <w:abstractNumId w:val="7"/>
   </w:num>
   <w:num w:numId="31">
+    <w:abstractNumId w:val="28"/>
+  </w:num>
+  <w:num w:numId="32">
     <w:abstractNumId w:val="27"/>
   </w:num>
-  <w:num w:numId="32">
-    <w:abstractNumId w:val="26"/>
+  <w:num w:numId="33">
+    <w:abstractNumId w:val="6"/>
   </w:num>
   <w:numIdMacAtCleanup w:val="5"/>
 </w:numbering>
@@ -17874,7 +16745,7 @@
 </file>
 
 <file path=customXml/itemProps1.xml><?xml version="1.0" encoding="utf-8"?>
-<ds:datastoreItem xmlns:ds="http://schemas.openxmlformats.org/officeDocument/2006/customXml" ds:itemID="{50100D83-39E7-4BDC-862F-9294B6DDADEB}">
+<ds:datastoreItem xmlns:ds="http://schemas.openxmlformats.org/officeDocument/2006/customXml" ds:itemID="{25216308-2E9C-4879-B1C0-78936BD7D88F}">
   <ds:schemaRefs>
     <ds:schemaRef ds:uri="http://schemas.openxmlformats.org/officeDocument/2006/bibliography"/>
   </ds:schemaRefs>

</xml_diff>

<commit_message>
# plan de proyecto actualizado
</commit_message>
<xml_diff>
--- a/projectPlan.docx
+++ b/projectPlan.docx
@@ -1344,6 +1344,81 @@
           </w:p>
         </w:tc>
       </w:tr>
+      <w:tr>
+        <w:tc>
+          <w:tcPr>
+            <w:tcW w:w="787" w:type="pct"/>
+            <w:tcBorders>
+              <w:top w:val="single" w:sz="8" w:space="0" w:color="6EA0B0"/>
+              <w:left w:val="single" w:sz="8" w:space="0" w:color="6EA0B0"/>
+              <w:bottom w:val="single" w:sz="8" w:space="0" w:color="6EA0B0"/>
+            </w:tcBorders>
+          </w:tcPr>
+          <w:p>
+            <w:pPr>
+              <w:spacing w:after="0" w:line="240" w:lineRule="auto"/>
+              <w:rPr>
+                <w:bCs/>
+                <w:lang w:val="es-AR"/>
+              </w:rPr>
+            </w:pPr>
+            <w:r>
+              <w:rPr>
+                <w:bCs/>
+                <w:lang w:val="es-AR"/>
+              </w:rPr>
+              <w:t>07/11/2010</w:t>
+            </w:r>
+          </w:p>
+        </w:tc>
+        <w:tc>
+          <w:tcPr>
+            <w:tcW w:w="2717" w:type="pct"/>
+            <w:tcBorders>
+              <w:top w:val="single" w:sz="8" w:space="0" w:color="6EA0B0"/>
+              <w:bottom w:val="single" w:sz="8" w:space="0" w:color="6EA0B0"/>
+            </w:tcBorders>
+          </w:tcPr>
+          <w:p>
+            <w:pPr>
+              <w:spacing w:after="0" w:line="240" w:lineRule="auto"/>
+              <w:rPr>
+                <w:lang w:val="es-AR"/>
+              </w:rPr>
+            </w:pPr>
+            <w:r>
+              <w:rPr>
+                <w:lang w:val="es-AR"/>
+              </w:rPr>
+              <w:t>Actualización del Cronograma para el Sprint 4.</w:t>
+            </w:r>
+          </w:p>
+        </w:tc>
+        <w:tc>
+          <w:tcPr>
+            <w:tcW w:w="1496" w:type="pct"/>
+            <w:tcBorders>
+              <w:top w:val="single" w:sz="8" w:space="0" w:color="6EA0B0"/>
+              <w:bottom w:val="single" w:sz="8" w:space="0" w:color="6EA0B0"/>
+              <w:right w:val="single" w:sz="8" w:space="0" w:color="6EA0B0"/>
+            </w:tcBorders>
+          </w:tcPr>
+          <w:p>
+            <w:pPr>
+              <w:spacing w:after="0" w:line="240" w:lineRule="auto"/>
+              <w:rPr>
+                <w:lang w:val="es-AR"/>
+              </w:rPr>
+            </w:pPr>
+            <w:r>
+              <w:rPr>
+                <w:lang w:val="es-AR"/>
+              </w:rPr>
+              <w:t>Mariano Converti</w:t>
+            </w:r>
+          </w:p>
+        </w:tc>
+      </w:tr>
     </w:tbl>
     <w:p>
       <w:pPr>
@@ -1598,16 +1673,16 @@
       <w:pPr>
         <w:pStyle w:val="Ttulo1"/>
       </w:pPr>
-      <w:bookmarkStart w:id="6" w:name="_Toc518227004"/>
-      <w:bookmarkStart w:id="7" w:name="_Toc6991205"/>
-      <w:bookmarkStart w:id="8" w:name="_Toc6994794"/>
-      <w:bookmarkStart w:id="9" w:name="_Toc275299442"/>
+      <w:bookmarkStart w:id="6" w:name="_Toc275299442"/>
+      <w:bookmarkStart w:id="7" w:name="_Toc518227004"/>
+      <w:bookmarkStart w:id="8" w:name="_Toc6991205"/>
+      <w:bookmarkStart w:id="9" w:name="_Toc6994794"/>
       <w:proofErr w:type="spellStart"/>
       <w:r>
         <w:lastRenderedPageBreak/>
         <w:t>Contenido</w:t>
       </w:r>
-      <w:bookmarkEnd w:id="9"/>
+      <w:bookmarkEnd w:id="6"/>
       <w:proofErr w:type="spellEnd"/>
     </w:p>
     <w:p>
@@ -4036,7 +4111,23 @@
             <w:noProof/>
             <w:lang w:val="es-AR"/>
           </w:rPr>
-          <w:t>Cronograma</w:t>
+          <w:t>Cronog</w:t>
+        </w:r>
+        <w:r>
+          <w:rPr>
+            <w:rStyle w:val="Hipervnculo"/>
+            <w:noProof/>
+            <w:lang w:val="es-AR"/>
+          </w:rPr>
+          <w:t>r</w:t>
+        </w:r>
+        <w:r>
+          <w:rPr>
+            <w:rStyle w:val="Hipervnculo"/>
+            <w:noProof/>
+            <w:lang w:val="es-AR"/>
+          </w:rPr>
+          <w:t>ama</w:t>
         </w:r>
         <w:r>
           <w:rPr>
@@ -4194,9 +4285,9 @@
         <w:br w:type="page"/>
       </w:r>
       <w:bookmarkStart w:id="10" w:name="_Toc152653709"/>
-      <w:bookmarkEnd w:id="6"/>
       <w:bookmarkEnd w:id="7"/>
       <w:bookmarkEnd w:id="8"/>
+      <w:bookmarkEnd w:id="9"/>
     </w:p>
     <w:p>
       <w:pPr>
@@ -7842,7 +7933,13 @@
         <w:t>https://spreadsheets.google.com/ccc?key=tIM9s0PCKsd3ORYiYitQl3Q&amp;hl=en#gid=0</w:t>
       </w:r>
     </w:p>
-    <w:p/>
+    <w:p>
+      <w:pPr>
+        <w:rPr>
+          <w:lang w:val="es-AR"/>
+        </w:rPr>
+      </w:pPr>
+    </w:p>
     <w:p>
       <w:pPr>
         <w:pStyle w:val="Ttulo2"/>
@@ -7986,8 +8083,8 @@
       <w:bookmarkStart w:id="92" w:name="_Toc259137223"/>
       <w:bookmarkStart w:id="93" w:name="_Toc264447362"/>
       <w:bookmarkStart w:id="94" w:name="_Toc272680733"/>
-      <w:bookmarkStart w:id="95" w:name="Calidad"/>
-      <w:bookmarkStart w:id="96" w:name="_Toc275299461"/>
+      <w:bookmarkStart w:id="95" w:name="_Toc275299461"/>
+      <w:bookmarkStart w:id="96" w:name="Calidad"/>
       <w:r>
         <w:rPr>
           <w:lang w:val="es-AR"/>
@@ -7998,9 +8095,9 @@
       <w:bookmarkEnd w:id="92"/>
       <w:bookmarkEnd w:id="93"/>
       <w:bookmarkEnd w:id="94"/>
-      <w:bookmarkEnd w:id="96"/>
-    </w:p>
-    <w:bookmarkEnd w:id="95"/>
+      <w:bookmarkEnd w:id="95"/>
+    </w:p>
+    <w:bookmarkEnd w:id="96"/>
     <w:p>
       <w:pPr>
         <w:spacing w:after="0" w:line="240" w:lineRule="auto"/>
@@ -8758,9 +8855,9 @@
       <w:bookmarkStart w:id="113" w:name="_Toc264447367"/>
       <w:bookmarkStart w:id="114" w:name="_Toc272680738"/>
       <w:bookmarkStart w:id="115" w:name="_Toc272776087"/>
-      <w:bookmarkStart w:id="116" w:name="_Toc161721293"/>
-      <w:bookmarkStart w:id="117" w:name="_Toc259137226"/>
-      <w:bookmarkStart w:id="118" w:name="_Toc275299466"/>
+      <w:bookmarkStart w:id="116" w:name="_Toc275299466"/>
+      <w:bookmarkStart w:id="117" w:name="_Toc161721293"/>
+      <w:bookmarkStart w:id="118" w:name="_Toc259137226"/>
       <w:r>
         <w:rPr>
           <w:lang w:val="es-AR"/>
@@ -8770,7 +8867,7 @@
       <w:bookmarkEnd w:id="113"/>
       <w:bookmarkEnd w:id="114"/>
       <w:bookmarkEnd w:id="115"/>
-      <w:bookmarkEnd w:id="118"/>
+      <w:bookmarkEnd w:id="116"/>
     </w:p>
     <w:p>
       <w:pPr>
@@ -9563,8 +9660,8 @@
         <w:lastRenderedPageBreak/>
         <w:t>Tecnología</w:t>
       </w:r>
-      <w:bookmarkEnd w:id="116"/>
       <w:bookmarkEnd w:id="117"/>
+      <w:bookmarkEnd w:id="118"/>
       <w:r>
         <w:rPr>
           <w:lang w:val="es-AR"/>
@@ -11757,6 +11854,14 @@
                 <w:lang w:val="es-AR"/>
               </w:rPr>
             </w:pPr>
+            <w:r>
+              <w:rPr>
+                <w:b/>
+                <w:bCs/>
+                <w:lang w:val="es-AR"/>
+              </w:rPr>
+              <w:t>3</w:t>
+            </w:r>
           </w:p>
         </w:tc>
         <w:tc>
@@ -11991,10 +12096,17 @@
               <w:rPr>
                 <w:b/>
                 <w:bCs/>
-                <w:highlight w:val="yellow"/>
                 <w:lang w:val="es-AR"/>
               </w:rPr>
             </w:pPr>
+            <w:r>
+              <w:rPr>
+                <w:b/>
+                <w:bCs/>
+                <w:lang w:val="es-AR"/>
+              </w:rPr>
+              <w:t>4</w:t>
+            </w:r>
           </w:p>
         </w:tc>
         <w:tc>
@@ -12012,10 +12124,33 @@
               <w:rPr>
                 <w:sz w:val="20"/>
                 <w:szCs w:val="20"/>
-                <w:highlight w:val="yellow"/>
                 <w:lang w:val="es-AR"/>
               </w:rPr>
             </w:pPr>
+            <w:r>
+              <w:rPr>
+                <w:sz w:val="20"/>
+                <w:szCs w:val="20"/>
+                <w:lang w:val="es-AR"/>
+              </w:rPr>
+              <w:t xml:space="preserve">02/11/2010 </w:t>
+            </w:r>
+            <w:r>
+              <w:rPr>
+                <w:sz w:val="20"/>
+                <w:szCs w:val="20"/>
+                <w:lang w:val="es-AR"/>
+              </w:rPr>
+              <w:sym w:font="Wingdings" w:char="F0E0"/>
+            </w:r>
+            <w:r>
+              <w:rPr>
+                <w:sz w:val="20"/>
+                <w:szCs w:val="20"/>
+                <w:lang w:val="es-AR"/>
+              </w:rPr>
+              <w:t xml:space="preserve"> 15/11/2010</w:t>
+            </w:r>
           </w:p>
         </w:tc>
         <w:tc>
@@ -12028,13 +12163,69 @@
           </w:tcPr>
           <w:p>
             <w:pPr>
+              <w:pStyle w:val="Prrafodelista"/>
+              <w:numPr>
+                <w:ilvl w:val="0"/>
+                <w:numId w:val="34"/>
+              </w:numPr>
               <w:spacing w:after="0" w:line="240" w:lineRule="auto"/>
+              <w:ind w:left="347" w:hanging="283"/>
               <w:rPr>
                 <w:sz w:val="20"/>
-                <w:highlight w:val="yellow"/>
                 <w:lang w:val="es-AR"/>
               </w:rPr>
             </w:pPr>
+            <w:r>
+              <w:rPr>
+                <w:sz w:val="20"/>
+                <w:lang w:val="es-AR"/>
+              </w:rPr>
+              <w:t>Implementar 3 nuevas métricas</w:t>
+            </w:r>
+          </w:p>
+          <w:p>
+            <w:pPr>
+              <w:pStyle w:val="Prrafodelista"/>
+              <w:numPr>
+                <w:ilvl w:val="0"/>
+                <w:numId w:val="34"/>
+              </w:numPr>
+              <w:spacing w:after="0" w:line="240" w:lineRule="auto"/>
+              <w:ind w:left="347" w:hanging="283"/>
+              <w:rPr>
+                <w:sz w:val="20"/>
+                <w:lang w:val="es-AR"/>
+              </w:rPr>
+            </w:pPr>
+            <w:r>
+              <w:rPr>
+                <w:sz w:val="20"/>
+                <w:lang w:val="es-AR"/>
+              </w:rPr>
+              <w:t>Cálculo de métricas acumuladas para las Campañas</w:t>
+            </w:r>
+          </w:p>
+          <w:p>
+            <w:pPr>
+              <w:pStyle w:val="Prrafodelista"/>
+              <w:numPr>
+                <w:ilvl w:val="0"/>
+                <w:numId w:val="34"/>
+              </w:numPr>
+              <w:spacing w:after="0" w:line="240" w:lineRule="auto"/>
+              <w:ind w:left="347" w:hanging="283"/>
+              <w:rPr>
+                <w:sz w:val="20"/>
+                <w:lang w:val="es-AR"/>
+              </w:rPr>
+            </w:pPr>
+            <w:r>
+              <w:rPr>
+                <w:sz w:val="20"/>
+                <w:lang w:val="es-AR"/>
+              </w:rPr>
+              <w:t>Cálculo de métricas acumuladas para los Supervisores</w:t>
+            </w:r>
           </w:p>
         </w:tc>
         <w:tc>
@@ -12047,11 +12238,50 @@
           <w:p>
             <w:pPr>
               <w:spacing w:after="0" w:line="240" w:lineRule="auto"/>
-              <w:rPr>
-                <w:highlight w:val="yellow"/>
-                <w:lang w:val="es-AR"/>
-              </w:rPr>
             </w:pPr>
+            <w:r>
+              <w:t>Story_2</w:t>
+            </w:r>
+          </w:p>
+          <w:p>
+            <w:pPr>
+              <w:spacing w:after="0" w:line="240" w:lineRule="auto"/>
+            </w:pPr>
+            <w:r>
+              <w:t>Story_3</w:t>
+            </w:r>
+          </w:p>
+          <w:p>
+            <w:pPr>
+              <w:spacing w:after="0" w:line="240" w:lineRule="auto"/>
+            </w:pPr>
+            <w:r>
+              <w:t>Story_5</w:t>
+            </w:r>
+          </w:p>
+          <w:p>
+            <w:pPr>
+              <w:spacing w:after="0" w:line="240" w:lineRule="auto"/>
+            </w:pPr>
+            <w:r>
+              <w:t>Story_6</w:t>
+            </w:r>
+          </w:p>
+          <w:p>
+            <w:pPr>
+              <w:spacing w:after="0" w:line="240" w:lineRule="auto"/>
+            </w:pPr>
+            <w:r>
+              <w:t>Story_8</w:t>
+            </w:r>
+          </w:p>
+          <w:p>
+            <w:pPr>
+              <w:spacing w:after="0" w:line="240" w:lineRule="auto"/>
+            </w:pPr>
+            <w:r>
+              <w:t>Story_9</w:t>
+            </w:r>
           </w:p>
         </w:tc>
       </w:tr>
@@ -12072,7 +12302,6 @@
                 <w:b/>
                 <w:bCs/>
                 <w:highlight w:val="yellow"/>
-                <w:lang w:val="es-AR"/>
               </w:rPr>
             </w:pPr>
           </w:p>
@@ -12094,7 +12323,6 @@
                 <w:sz w:val="20"/>
                 <w:szCs w:val="20"/>
                 <w:highlight w:val="yellow"/>
-                <w:lang w:val="es-AR"/>
               </w:rPr>
             </w:pPr>
           </w:p>
@@ -12114,7 +12342,6 @@
               <w:rPr>
                 <w:sz w:val="20"/>
                 <w:highlight w:val="yellow"/>
-                <w:lang w:val="es-AR"/>
               </w:rPr>
             </w:pPr>
           </w:p>
@@ -12132,7 +12359,6 @@
               <w:spacing w:after="0" w:line="240" w:lineRule="auto"/>
               <w:rPr>
                 <w:highlight w:val="yellow"/>
-                <w:lang w:val="es-AR"/>
               </w:rPr>
             </w:pPr>
           </w:p>
@@ -12154,7 +12380,6 @@
                 <w:b/>
                 <w:bCs/>
                 <w:highlight w:val="yellow"/>
-                <w:lang w:val="es-AR"/>
               </w:rPr>
             </w:pPr>
           </w:p>
@@ -12175,7 +12400,6 @@
                 <w:sz w:val="20"/>
                 <w:szCs w:val="20"/>
                 <w:highlight w:val="yellow"/>
-                <w:lang w:val="es-AR"/>
               </w:rPr>
             </w:pPr>
           </w:p>
@@ -12194,7 +12418,6 @@
               <w:rPr>
                 <w:sz w:val="20"/>
                 <w:highlight w:val="yellow"/>
-                <w:lang w:val="es-AR"/>
               </w:rPr>
             </w:pPr>
           </w:p>
@@ -12212,7 +12435,6 @@
               <w:rPr>
                 <w:b/>
                 <w:highlight w:val="yellow"/>
-                <w:lang w:val="es-AR"/>
               </w:rPr>
             </w:pPr>
           </w:p>
@@ -12223,9 +12445,6 @@
     <w:p>
       <w:pPr>
         <w:spacing w:after="0" w:line="240" w:lineRule="auto"/>
-        <w:rPr>
-          <w:lang w:val="es-AR"/>
-        </w:rPr>
       </w:pPr>
     </w:p>
     <w:p>
@@ -12267,7 +12486,13 @@
         </w:r>
       </w:hyperlink>
     </w:p>
-    <w:p/>
+    <w:p>
+      <w:pPr>
+        <w:rPr>
+          <w:lang w:val="es-AR"/>
+        </w:rPr>
+      </w:pPr>
+    </w:p>
     <w:p>
       <w:pPr>
         <w:pStyle w:val="Ttulo1"/>
@@ -12412,7 +12637,7 @@
         <w:sz w:val="20"/>
         <w:lang w:val="es-AR"/>
       </w:rPr>
-      <w:t>4</w:t>
+      <w:t>10</w:t>
     </w:r>
     <w:r>
       <w:rPr>
@@ -18527,7 +18752,7 @@
 </file>
 
 <file path=customXml/itemProps1.xml><?xml version="1.0" encoding="utf-8"?>
-<ds:datastoreItem xmlns:ds="http://schemas.openxmlformats.org/officeDocument/2006/customXml" ds:itemID="{E3FABFEB-C8F0-485C-A44F-A4CF49FD739A}">
+<ds:datastoreItem xmlns:ds="http://schemas.openxmlformats.org/officeDocument/2006/customXml" ds:itemID="{DA792FA9-FA75-4009-B0C8-E45765B10A50}">
   <ds:schemaRefs>
     <ds:schemaRef ds:uri="http://schemas.openxmlformats.org/officeDocument/2006/bibliography"/>
   </ds:schemaRefs>

</xml_diff>

<commit_message>
# actualice el documento de Plan de Proyecto
</commit_message>
<xml_diff>
--- a/projectPlan.docx
+++ b/projectPlan.docx
@@ -309,7 +309,7 @@
       </w:pPr>
       <w:bookmarkStart w:id="0" w:name="_Toc264447345"/>
       <w:bookmarkStart w:id="1" w:name="_Toc272680717"/>
-      <w:bookmarkStart w:id="2" w:name="_Toc275299440"/>
+      <w:bookmarkStart w:id="2" w:name="_Toc277199011"/>
       <w:r>
         <w:rPr>
           <w:lang w:val="es-AR"/>
@@ -1419,6 +1419,88 @@
           </w:p>
         </w:tc>
       </w:tr>
+      <w:tr>
+        <w:tc>
+          <w:tcPr>
+            <w:tcW w:w="787" w:type="pct"/>
+            <w:tcBorders>
+              <w:top w:val="single" w:sz="8" w:space="0" w:color="6EA0B0"/>
+              <w:left w:val="single" w:sz="8" w:space="0" w:color="6EA0B0"/>
+              <w:bottom w:val="single" w:sz="8" w:space="0" w:color="6EA0B0"/>
+            </w:tcBorders>
+          </w:tcPr>
+          <w:p>
+            <w:pPr>
+              <w:spacing w:after="0" w:line="240" w:lineRule="auto"/>
+              <w:rPr>
+                <w:bCs/>
+                <w:lang w:val="es-AR"/>
+              </w:rPr>
+            </w:pPr>
+            <w:r>
+              <w:rPr>
+                <w:bCs/>
+                <w:lang w:val="es-AR"/>
+              </w:rPr>
+              <w:t>11</w:t>
+            </w:r>
+            <w:r>
+              <w:rPr>
+                <w:bCs/>
+                <w:lang w:val="es-AR"/>
+              </w:rPr>
+              <w:t>/11/2010</w:t>
+            </w:r>
+          </w:p>
+        </w:tc>
+        <w:tc>
+          <w:tcPr>
+            <w:tcW w:w="2717" w:type="pct"/>
+            <w:tcBorders>
+              <w:top w:val="single" w:sz="8" w:space="0" w:color="6EA0B0"/>
+              <w:bottom w:val="single" w:sz="8" w:space="0" w:color="6EA0B0"/>
+            </w:tcBorders>
+          </w:tcPr>
+          <w:p>
+            <w:pPr>
+              <w:spacing w:after="0" w:line="240" w:lineRule="auto"/>
+              <w:rPr>
+                <w:lang w:val="es-AR"/>
+              </w:rPr>
+            </w:pPr>
+            <w:r>
+              <w:rPr>
+                <w:lang w:val="es-AR"/>
+              </w:rPr>
+              <w:t>Actualización del Cronograma para el Sprint 4.</w:t>
+            </w:r>
+          </w:p>
+        </w:tc>
+        <w:tc>
+          <w:tcPr>
+            <w:tcW w:w="1496" w:type="pct"/>
+            <w:tcBorders>
+              <w:top w:val="single" w:sz="8" w:space="0" w:color="6EA0B0"/>
+              <w:bottom w:val="single" w:sz="8" w:space="0" w:color="6EA0B0"/>
+              <w:right w:val="single" w:sz="8" w:space="0" w:color="6EA0B0"/>
+            </w:tcBorders>
+          </w:tcPr>
+          <w:p>
+            <w:pPr>
+              <w:spacing w:after="0" w:line="240" w:lineRule="auto"/>
+              <w:rPr>
+                <w:lang w:val="es-AR"/>
+              </w:rPr>
+            </w:pPr>
+            <w:r>
+              <w:rPr>
+                <w:lang w:val="es-AR"/>
+              </w:rPr>
+              <w:t>Mariano Converti</w:t>
+            </w:r>
+          </w:p>
+        </w:tc>
+      </w:tr>
     </w:tbl>
     <w:p>
       <w:pPr>
@@ -1438,7 +1520,7 @@
       </w:pPr>
       <w:bookmarkStart w:id="3" w:name="_Toc264447346"/>
       <w:bookmarkStart w:id="4" w:name="_Toc272680718"/>
-      <w:bookmarkStart w:id="5" w:name="_Toc275299441"/>
+      <w:bookmarkStart w:id="5" w:name="_Toc277199012"/>
       <w:r>
         <w:rPr>
           <w:rStyle w:val="Ttulo1Car"/>
@@ -1673,16 +1755,16 @@
       <w:pPr>
         <w:pStyle w:val="Ttulo1"/>
       </w:pPr>
-      <w:bookmarkStart w:id="6" w:name="_Toc275299442"/>
-      <w:bookmarkStart w:id="7" w:name="_Toc518227004"/>
-      <w:bookmarkStart w:id="8" w:name="_Toc6991205"/>
-      <w:bookmarkStart w:id="9" w:name="_Toc6994794"/>
+      <w:bookmarkStart w:id="6" w:name="_Toc518227004"/>
+      <w:bookmarkStart w:id="7" w:name="_Toc6991205"/>
+      <w:bookmarkStart w:id="8" w:name="_Toc6994794"/>
+      <w:bookmarkStart w:id="9" w:name="_Toc277199013"/>
       <w:proofErr w:type="spellStart"/>
       <w:r>
         <w:lastRenderedPageBreak/>
         <w:t>Contenido</w:t>
       </w:r>
-      <w:bookmarkEnd w:id="6"/>
+      <w:bookmarkEnd w:id="9"/>
       <w:proofErr w:type="spellEnd"/>
     </w:p>
     <w:p>
@@ -1711,7 +1793,7 @@
       <w:r>
         <w:fldChar w:fldCharType="separate"/>
       </w:r>
-      <w:hyperlink w:anchor="_Toc275299440" w:history="1">
+      <w:hyperlink w:anchor="_Toc277199011" w:history="1">
         <w:r>
           <w:rPr>
             <w:rStyle w:val="Hipervnculo"/>
@@ -1739,7 +1821,7 @@
             <w:noProof/>
             <w:webHidden/>
           </w:rPr>
-          <w:instrText xml:space="preserve"> PAGEREF _Toc275299440 \h </w:instrText>
+          <w:instrText xml:space="preserve"> PAGEREF _Toc277199011 \h </w:instrText>
         </w:r>
         <w:r>
           <w:rPr>
@@ -1787,7 +1869,7 @@
           <w:lang w:val="es-AR" w:eastAsia="es-AR" w:bidi="ar-SA"/>
         </w:rPr>
       </w:pPr>
-      <w:hyperlink w:anchor="_Toc275299441" w:history="1">
+      <w:hyperlink w:anchor="_Toc277199012" w:history="1">
         <w:r>
           <w:rPr>
             <w:rStyle w:val="Hipervnculo"/>
@@ -1815,7 +1897,7 @@
             <w:noProof/>
             <w:webHidden/>
           </w:rPr>
-          <w:instrText xml:space="preserve"> PAGEREF _Toc275299441 \h </w:instrText>
+          <w:instrText xml:space="preserve"> PAGEREF _Toc277199012 \h </w:instrText>
         </w:r>
         <w:r>
           <w:rPr>
@@ -1863,7 +1945,7 @@
           <w:lang w:val="es-AR" w:eastAsia="es-AR" w:bidi="ar-SA"/>
         </w:rPr>
       </w:pPr>
-      <w:hyperlink w:anchor="_Toc275299442" w:history="1">
+      <w:hyperlink w:anchor="_Toc277199013" w:history="1">
         <w:r>
           <w:rPr>
             <w:rStyle w:val="Hipervnculo"/>
@@ -1890,7 +1972,7 @@
             <w:noProof/>
             <w:webHidden/>
           </w:rPr>
-          <w:instrText xml:space="preserve"> PAGEREF _Toc275299442 \h </w:instrText>
+          <w:instrText xml:space="preserve"> PAGEREF _Toc277199013 \h </w:instrText>
         </w:r>
         <w:r>
           <w:rPr>
@@ -1938,7 +2020,7 @@
           <w:lang w:val="es-AR" w:eastAsia="es-AR" w:bidi="ar-SA"/>
         </w:rPr>
       </w:pPr>
-      <w:hyperlink w:anchor="_Toc275299443" w:history="1">
+      <w:hyperlink w:anchor="_Toc277199014" w:history="1">
         <w:r>
           <w:rPr>
             <w:rStyle w:val="Hipervnculo"/>
@@ -1966,7 +2048,7 @@
             <w:noProof/>
             <w:webHidden/>
           </w:rPr>
-          <w:instrText xml:space="preserve"> PAGEREF _Toc275299443 \h </w:instrText>
+          <w:instrText xml:space="preserve"> PAGEREF _Toc277199014 \h </w:instrText>
         </w:r>
         <w:r>
           <w:rPr>
@@ -2014,7 +2096,7 @@
           <w:lang w:val="es-AR" w:eastAsia="es-AR" w:bidi="ar-SA"/>
         </w:rPr>
       </w:pPr>
-      <w:hyperlink w:anchor="_Toc275299444" w:history="1">
+      <w:hyperlink w:anchor="_Toc277199015" w:history="1">
         <w:r>
           <w:rPr>
             <w:rStyle w:val="Hipervnculo"/>
@@ -2042,7 +2124,7 @@
             <w:noProof/>
             <w:webHidden/>
           </w:rPr>
-          <w:instrText xml:space="preserve"> PAGEREF _Toc275299444 \h </w:instrText>
+          <w:instrText xml:space="preserve"> PAGEREF _Toc277199015 \h </w:instrText>
         </w:r>
         <w:r>
           <w:rPr>
@@ -2090,7 +2172,7 @@
           <w:lang w:val="es-AR" w:eastAsia="es-AR" w:bidi="ar-SA"/>
         </w:rPr>
       </w:pPr>
-      <w:hyperlink w:anchor="_Toc275299445" w:history="1">
+      <w:hyperlink w:anchor="_Toc277199016" w:history="1">
         <w:r>
           <w:rPr>
             <w:rStyle w:val="Hipervnculo"/>
@@ -2118,7 +2200,7 @@
             <w:noProof/>
             <w:webHidden/>
           </w:rPr>
-          <w:instrText xml:space="preserve"> PAGEREF _Toc275299445 \h </w:instrText>
+          <w:instrText xml:space="preserve"> PAGEREF _Toc277199016 \h </w:instrText>
         </w:r>
         <w:r>
           <w:rPr>
@@ -2166,7 +2248,7 @@
           <w:lang w:val="es-AR" w:eastAsia="es-AR" w:bidi="ar-SA"/>
         </w:rPr>
       </w:pPr>
-      <w:hyperlink w:anchor="_Toc275299446" w:history="1">
+      <w:hyperlink w:anchor="_Toc277199017" w:history="1">
         <w:r>
           <w:rPr>
             <w:rStyle w:val="Hipervnculo"/>
@@ -2194,7 +2276,7 @@
             <w:noProof/>
             <w:webHidden/>
           </w:rPr>
-          <w:instrText xml:space="preserve"> PAGEREF _Toc275299446 \h </w:instrText>
+          <w:instrText xml:space="preserve"> PAGEREF _Toc277199017 \h </w:instrText>
         </w:r>
         <w:r>
           <w:rPr>
@@ -2240,7 +2322,7 @@
           <w:lang w:val="es-AR" w:eastAsia="es-AR" w:bidi="ar-SA"/>
         </w:rPr>
       </w:pPr>
-      <w:hyperlink w:anchor="_Toc275299447" w:history="1">
+      <w:hyperlink w:anchor="_Toc277199018" w:history="1">
         <w:r>
           <w:rPr>
             <w:rStyle w:val="Hipervnculo"/>
@@ -2268,7 +2350,7 @@
             <w:noProof/>
             <w:webHidden/>
           </w:rPr>
-          <w:instrText xml:space="preserve"> PAGEREF _Toc275299447 \h </w:instrText>
+          <w:instrText xml:space="preserve"> PAGEREF _Toc277199018 \h </w:instrText>
         </w:r>
         <w:r>
           <w:rPr>
@@ -2316,7 +2398,7 @@
           <w:lang w:val="es-AR" w:eastAsia="es-AR" w:bidi="ar-SA"/>
         </w:rPr>
       </w:pPr>
-      <w:hyperlink w:anchor="_Toc275299448" w:history="1">
+      <w:hyperlink w:anchor="_Toc277199019" w:history="1">
         <w:r>
           <w:rPr>
             <w:rStyle w:val="Hipervnculo"/>
@@ -2344,7 +2426,7 @@
             <w:noProof/>
             <w:webHidden/>
           </w:rPr>
-          <w:instrText xml:space="preserve"> PAGEREF _Toc275299448 \h </w:instrText>
+          <w:instrText xml:space="preserve"> PAGEREF _Toc277199019 \h </w:instrText>
         </w:r>
         <w:r>
           <w:rPr>
@@ -2390,7 +2472,7 @@
           <w:lang w:val="es-AR" w:eastAsia="es-AR" w:bidi="ar-SA"/>
         </w:rPr>
       </w:pPr>
-      <w:hyperlink w:anchor="_Toc275299449" w:history="1">
+      <w:hyperlink w:anchor="_Toc277199020" w:history="1">
         <w:r>
           <w:rPr>
             <w:rStyle w:val="Hipervnculo"/>
@@ -2418,7 +2500,7 @@
             <w:noProof/>
             <w:webHidden/>
           </w:rPr>
-          <w:instrText xml:space="preserve"> PAGEREF _Toc275299449 \h </w:instrText>
+          <w:instrText xml:space="preserve"> PAGEREF _Toc277199020 \h </w:instrText>
         </w:r>
         <w:r>
           <w:rPr>
@@ -2465,7 +2547,7 @@
           <w:lang w:val="es-AR" w:eastAsia="es-AR" w:bidi="ar-SA"/>
         </w:rPr>
       </w:pPr>
-      <w:hyperlink w:anchor="_Toc275299450" w:history="1">
+      <w:hyperlink w:anchor="_Toc277199021" w:history="1">
         <w:r>
           <w:rPr>
             <w:rStyle w:val="Hipervnculo"/>
@@ -2493,7 +2575,7 @@
             <w:noProof/>
             <w:webHidden/>
           </w:rPr>
-          <w:instrText xml:space="preserve"> PAGEREF _Toc275299450 \h </w:instrText>
+          <w:instrText xml:space="preserve"> PAGEREF _Toc277199021 \h </w:instrText>
         </w:r>
         <w:r>
           <w:rPr>
@@ -2540,7 +2622,7 @@
           <w:lang w:val="es-AR" w:eastAsia="es-AR" w:bidi="ar-SA"/>
         </w:rPr>
       </w:pPr>
-      <w:hyperlink w:anchor="_Toc275299451" w:history="1">
+      <w:hyperlink w:anchor="_Toc277199022" w:history="1">
         <w:r>
           <w:rPr>
             <w:rStyle w:val="Hipervnculo"/>
@@ -2568,7 +2650,7 @@
             <w:noProof/>
             <w:webHidden/>
           </w:rPr>
-          <w:instrText xml:space="preserve"> PAGEREF _Toc275299451 \h </w:instrText>
+          <w:instrText xml:space="preserve"> PAGEREF _Toc277199022 \h </w:instrText>
         </w:r>
         <w:r>
           <w:rPr>
@@ -2614,7 +2696,7 @@
           <w:lang w:val="es-AR" w:eastAsia="es-AR" w:bidi="ar-SA"/>
         </w:rPr>
       </w:pPr>
-      <w:hyperlink w:anchor="_Toc275299452" w:history="1">
+      <w:hyperlink w:anchor="_Toc277199023" w:history="1">
         <w:r>
           <w:rPr>
             <w:rStyle w:val="Hipervnculo"/>
@@ -2642,7 +2724,7 @@
             <w:noProof/>
             <w:webHidden/>
           </w:rPr>
-          <w:instrText xml:space="preserve"> PAGEREF _Toc275299452 \h </w:instrText>
+          <w:instrText xml:space="preserve"> PAGEREF _Toc277199023 \h </w:instrText>
         </w:r>
         <w:r>
           <w:rPr>
@@ -2689,7 +2771,7 @@
           <w:lang w:val="es-AR" w:eastAsia="es-AR" w:bidi="ar-SA"/>
         </w:rPr>
       </w:pPr>
-      <w:hyperlink w:anchor="_Toc275299453" w:history="1">
+      <w:hyperlink w:anchor="_Toc277199024" w:history="1">
         <w:r>
           <w:rPr>
             <w:rStyle w:val="Hipervnculo"/>
@@ -2717,7 +2799,7 @@
             <w:noProof/>
             <w:webHidden/>
           </w:rPr>
-          <w:instrText xml:space="preserve"> PAGEREF _Toc275299453 \h </w:instrText>
+          <w:instrText xml:space="preserve"> PAGEREF _Toc277199024 \h </w:instrText>
         </w:r>
         <w:r>
           <w:rPr>
@@ -2765,7 +2847,7 @@
           <w:lang w:val="es-AR" w:eastAsia="es-AR" w:bidi="ar-SA"/>
         </w:rPr>
       </w:pPr>
-      <w:hyperlink w:anchor="_Toc275299454" w:history="1">
+      <w:hyperlink w:anchor="_Toc277199025" w:history="1">
         <w:r>
           <w:rPr>
             <w:rStyle w:val="Hipervnculo"/>
@@ -2793,7 +2875,7 @@
             <w:noProof/>
             <w:webHidden/>
           </w:rPr>
-          <w:instrText xml:space="preserve"> PAGEREF _Toc275299454 \h </w:instrText>
+          <w:instrText xml:space="preserve"> PAGEREF _Toc277199025 \h </w:instrText>
         </w:r>
         <w:r>
           <w:rPr>
@@ -2841,7 +2923,7 @@
           <w:lang w:val="es-AR" w:eastAsia="es-AR" w:bidi="ar-SA"/>
         </w:rPr>
       </w:pPr>
-      <w:hyperlink w:anchor="_Toc275299455" w:history="1">
+      <w:hyperlink w:anchor="_Toc277199026" w:history="1">
         <w:r>
           <w:rPr>
             <w:rStyle w:val="Hipervnculo"/>
@@ -2869,7 +2951,7 @@
             <w:noProof/>
             <w:webHidden/>
           </w:rPr>
-          <w:instrText xml:space="preserve"> PAGEREF _Toc275299455 \h </w:instrText>
+          <w:instrText xml:space="preserve"> PAGEREF _Toc277199026 \h </w:instrText>
         </w:r>
         <w:r>
           <w:rPr>
@@ -2915,7 +2997,7 @@
           <w:lang w:val="es-AR" w:eastAsia="es-AR" w:bidi="ar-SA"/>
         </w:rPr>
       </w:pPr>
-      <w:hyperlink w:anchor="_Toc275299456" w:history="1">
+      <w:hyperlink w:anchor="_Toc277199027" w:history="1">
         <w:r>
           <w:rPr>
             <w:rStyle w:val="Hipervnculo"/>
@@ -2943,7 +3025,7 @@
             <w:noProof/>
             <w:webHidden/>
           </w:rPr>
-          <w:instrText xml:space="preserve"> PAGEREF _Toc275299456 \h </w:instrText>
+          <w:instrText xml:space="preserve"> PAGEREF _Toc277199027 \h </w:instrText>
         </w:r>
         <w:r>
           <w:rPr>
@@ -2989,7 +3071,7 @@
           <w:lang w:val="es-AR" w:eastAsia="es-AR" w:bidi="ar-SA"/>
         </w:rPr>
       </w:pPr>
-      <w:hyperlink w:anchor="_Toc275299457" w:history="1">
+      <w:hyperlink w:anchor="_Toc277199028" w:history="1">
         <w:r>
           <w:rPr>
             <w:rStyle w:val="Hipervnculo"/>
@@ -3017,7 +3099,7 @@
             <w:noProof/>
             <w:webHidden/>
           </w:rPr>
-          <w:instrText xml:space="preserve"> PAGEREF _Toc275299457 \h </w:instrText>
+          <w:instrText xml:space="preserve"> PAGEREF _Toc277199028 \h </w:instrText>
         </w:r>
         <w:r>
           <w:rPr>
@@ -3063,7 +3145,7 @@
           <w:lang w:val="es-AR" w:eastAsia="es-AR" w:bidi="ar-SA"/>
         </w:rPr>
       </w:pPr>
-      <w:hyperlink w:anchor="_Toc275299458" w:history="1">
+      <w:hyperlink w:anchor="_Toc277199029" w:history="1">
         <w:r>
           <w:rPr>
             <w:rStyle w:val="Hipervnculo"/>
@@ -3091,7 +3173,7 @@
             <w:noProof/>
             <w:webHidden/>
           </w:rPr>
-          <w:instrText xml:space="preserve"> PAGEREF _Toc275299458 \h </w:instrText>
+          <w:instrText xml:space="preserve"> PAGEREF _Toc277199029 \h </w:instrText>
         </w:r>
         <w:r>
           <w:rPr>
@@ -3137,7 +3219,7 @@
           <w:lang w:val="es-AR" w:eastAsia="es-AR" w:bidi="ar-SA"/>
         </w:rPr>
       </w:pPr>
-      <w:hyperlink w:anchor="_Toc275299459" w:history="1">
+      <w:hyperlink w:anchor="_Toc277199030" w:history="1">
         <w:r>
           <w:rPr>
             <w:rStyle w:val="Hipervnculo"/>
@@ -3165,7 +3247,7 @@
             <w:noProof/>
             <w:webHidden/>
           </w:rPr>
-          <w:instrText xml:space="preserve"> PAGEREF _Toc275299459 \h </w:instrText>
+          <w:instrText xml:space="preserve"> PAGEREF _Toc277199030 \h </w:instrText>
         </w:r>
         <w:r>
           <w:rPr>
@@ -3211,7 +3293,7 @@
           <w:lang w:val="es-AR" w:eastAsia="es-AR" w:bidi="ar-SA"/>
         </w:rPr>
       </w:pPr>
-      <w:hyperlink w:anchor="_Toc275299460" w:history="1">
+      <w:hyperlink w:anchor="_Toc277199031" w:history="1">
         <w:r>
           <w:rPr>
             <w:rStyle w:val="Hipervnculo"/>
@@ -3239,7 +3321,7 @@
             <w:noProof/>
             <w:webHidden/>
           </w:rPr>
-          <w:instrText xml:space="preserve"> PAGEREF _Toc275299460 \h </w:instrText>
+          <w:instrText xml:space="preserve"> PAGEREF _Toc277199031 \h </w:instrText>
         </w:r>
         <w:r>
           <w:rPr>
@@ -3285,7 +3367,7 @@
           <w:lang w:val="es-AR" w:eastAsia="es-AR" w:bidi="ar-SA"/>
         </w:rPr>
       </w:pPr>
-      <w:hyperlink w:anchor="_Toc275299461" w:history="1">
+      <w:hyperlink w:anchor="_Toc277199032" w:history="1">
         <w:r>
           <w:rPr>
             <w:rStyle w:val="Hipervnculo"/>
@@ -3313,7 +3395,7 @@
             <w:noProof/>
             <w:webHidden/>
           </w:rPr>
-          <w:instrText xml:space="preserve"> PAGEREF _Toc275299461 \h </w:instrText>
+          <w:instrText xml:space="preserve"> PAGEREF _Toc277199032 \h </w:instrText>
         </w:r>
         <w:r>
           <w:rPr>
@@ -3359,7 +3441,7 @@
           <w:lang w:val="es-AR" w:eastAsia="es-AR" w:bidi="ar-SA"/>
         </w:rPr>
       </w:pPr>
-      <w:hyperlink w:anchor="_Toc275299462" w:history="1">
+      <w:hyperlink w:anchor="_Toc277199033" w:history="1">
         <w:r>
           <w:rPr>
             <w:rStyle w:val="Hipervnculo"/>
@@ -3388,7 +3470,7 @@
             <w:noProof/>
             <w:webHidden/>
           </w:rPr>
-          <w:instrText xml:space="preserve"> PAGEREF _Toc275299462 \h </w:instrText>
+          <w:instrText xml:space="preserve"> PAGEREF _Toc277199033 \h </w:instrText>
         </w:r>
         <w:r>
           <w:rPr>
@@ -3434,7 +3516,7 @@
           <w:lang w:val="es-AR" w:eastAsia="es-AR" w:bidi="ar-SA"/>
         </w:rPr>
       </w:pPr>
-      <w:hyperlink w:anchor="_Toc275299463" w:history="1">
+      <w:hyperlink w:anchor="_Toc277199034" w:history="1">
         <w:r>
           <w:rPr>
             <w:rStyle w:val="Hipervnculo"/>
@@ -3463,7 +3545,7 @@
             <w:noProof/>
             <w:webHidden/>
           </w:rPr>
-          <w:instrText xml:space="preserve"> PAGEREF _Toc275299463 \h </w:instrText>
+          <w:instrText xml:space="preserve"> PAGEREF _Toc277199034 \h </w:instrText>
         </w:r>
         <w:r>
           <w:rPr>
@@ -3511,7 +3593,7 @@
           <w:lang w:val="es-AR" w:eastAsia="es-AR" w:bidi="ar-SA"/>
         </w:rPr>
       </w:pPr>
-      <w:hyperlink w:anchor="_Toc275299464" w:history="1">
+      <w:hyperlink w:anchor="_Toc277199035" w:history="1">
         <w:r>
           <w:rPr>
             <w:rStyle w:val="Hipervnculo"/>
@@ -3539,7 +3621,7 @@
             <w:noProof/>
             <w:webHidden/>
           </w:rPr>
-          <w:instrText xml:space="preserve"> PAGEREF _Toc275299464 \h </w:instrText>
+          <w:instrText xml:space="preserve"> PAGEREF _Toc277199035 \h </w:instrText>
         </w:r>
         <w:r>
           <w:rPr>
@@ -3585,7 +3667,7 @@
           <w:lang w:val="es-AR" w:eastAsia="es-AR" w:bidi="ar-SA"/>
         </w:rPr>
       </w:pPr>
-      <w:hyperlink w:anchor="_Toc275299465" w:history="1">
+      <w:hyperlink w:anchor="_Toc277199036" w:history="1">
         <w:r>
           <w:rPr>
             <w:rStyle w:val="Hipervnculo"/>
@@ -3613,7 +3695,7 @@
             <w:noProof/>
             <w:webHidden/>
           </w:rPr>
-          <w:instrText xml:space="preserve"> PAGEREF _Toc275299465 \h </w:instrText>
+          <w:instrText xml:space="preserve"> PAGEREF _Toc277199036 \h </w:instrText>
         </w:r>
         <w:r>
           <w:rPr>
@@ -3659,7 +3741,7 @@
           <w:lang w:val="es-AR" w:eastAsia="es-AR" w:bidi="ar-SA"/>
         </w:rPr>
       </w:pPr>
-      <w:hyperlink w:anchor="_Toc275299466" w:history="1">
+      <w:hyperlink w:anchor="_Toc277199037" w:history="1">
         <w:r>
           <w:rPr>
             <w:rStyle w:val="Hipervnculo"/>
@@ -3687,7 +3769,7 @@
             <w:noProof/>
             <w:webHidden/>
           </w:rPr>
-          <w:instrText xml:space="preserve"> PAGEREF _Toc275299466 \h </w:instrText>
+          <w:instrText xml:space="preserve"> PAGEREF _Toc277199037 \h </w:instrText>
         </w:r>
         <w:r>
           <w:rPr>
@@ -3733,7 +3815,7 @@
           <w:lang w:val="es-AR" w:eastAsia="es-AR" w:bidi="ar-SA"/>
         </w:rPr>
       </w:pPr>
-      <w:hyperlink w:anchor="_Toc275299467" w:history="1">
+      <w:hyperlink w:anchor="_Toc277199038" w:history="1">
         <w:r>
           <w:rPr>
             <w:rStyle w:val="Hipervnculo"/>
@@ -3761,7 +3843,7 @@
             <w:noProof/>
             <w:webHidden/>
           </w:rPr>
-          <w:instrText xml:space="preserve"> PAGEREF _Toc275299467 \h </w:instrText>
+          <w:instrText xml:space="preserve"> PAGEREF _Toc277199038 \h </w:instrText>
         </w:r>
         <w:r>
           <w:rPr>
@@ -3807,7 +3889,7 @@
           <w:lang w:val="es-AR" w:eastAsia="es-AR" w:bidi="ar-SA"/>
         </w:rPr>
       </w:pPr>
-      <w:hyperlink w:anchor="_Toc275299468" w:history="1">
+      <w:hyperlink w:anchor="_Toc277199039" w:history="1">
         <w:r>
           <w:rPr>
             <w:rStyle w:val="Hipervnculo"/>
@@ -3835,7 +3917,7 @@
             <w:noProof/>
             <w:webHidden/>
           </w:rPr>
-          <w:instrText xml:space="preserve"> PAGEREF _Toc275299468 \h </w:instrText>
+          <w:instrText xml:space="preserve"> PAGEREF _Toc277199039 \h </w:instrText>
         </w:r>
         <w:r>
           <w:rPr>
@@ -3881,7 +3963,7 @@
           <w:lang w:val="es-AR" w:eastAsia="es-AR" w:bidi="ar-SA"/>
         </w:rPr>
       </w:pPr>
-      <w:hyperlink w:anchor="_Toc275299469" w:history="1">
+      <w:hyperlink w:anchor="_Toc277199040" w:history="1">
         <w:r>
           <w:rPr>
             <w:rStyle w:val="Hipervnculo"/>
@@ -3909,7 +3991,7 @@
             <w:noProof/>
             <w:webHidden/>
           </w:rPr>
-          <w:instrText xml:space="preserve"> PAGEREF _Toc275299469 \h </w:instrText>
+          <w:instrText xml:space="preserve"> PAGEREF _Toc277199040 \h </w:instrText>
         </w:r>
         <w:r>
           <w:rPr>
@@ -3956,7 +4038,7 @@
           <w:lang w:val="es-AR" w:eastAsia="es-AR" w:bidi="ar-SA"/>
         </w:rPr>
       </w:pPr>
-      <w:hyperlink w:anchor="_Toc275299470" w:history="1">
+      <w:hyperlink w:anchor="_Toc277199041" w:history="1">
         <w:r>
           <w:rPr>
             <w:rStyle w:val="Hipervnculo"/>
@@ -3984,7 +4066,7 @@
             <w:noProof/>
             <w:webHidden/>
           </w:rPr>
-          <w:instrText xml:space="preserve"> PAGEREF _Toc275299470 \h </w:instrText>
+          <w:instrText xml:space="preserve"> PAGEREF _Toc277199041 \h </w:instrText>
         </w:r>
         <w:r>
           <w:rPr>
@@ -4030,7 +4112,7 @@
           <w:lang w:val="es-AR" w:eastAsia="es-AR" w:bidi="ar-SA"/>
         </w:rPr>
       </w:pPr>
-      <w:hyperlink w:anchor="_Toc275299471" w:history="1">
+      <w:hyperlink w:anchor="_Toc277199042" w:history="1">
         <w:r>
           <w:rPr>
             <w:rStyle w:val="Hipervnculo"/>
@@ -4058,7 +4140,7 @@
             <w:noProof/>
             <w:webHidden/>
           </w:rPr>
-          <w:instrText xml:space="preserve"> PAGEREF _Toc275299471 \h </w:instrText>
+          <w:instrText xml:space="preserve"> PAGEREF _Toc277199042 \h </w:instrText>
         </w:r>
         <w:r>
           <w:rPr>
@@ -4104,30 +4186,14 @@
           <w:lang w:val="es-AR" w:eastAsia="es-AR" w:bidi="ar-SA"/>
         </w:rPr>
       </w:pPr>
-      <w:hyperlink w:anchor="_Toc275299472" w:history="1">
+      <w:hyperlink w:anchor="_Toc277199043" w:history="1">
         <w:r>
           <w:rPr>
             <w:rStyle w:val="Hipervnculo"/>
             <w:noProof/>
             <w:lang w:val="es-AR"/>
           </w:rPr>
-          <w:t>Cronog</w:t>
-        </w:r>
-        <w:r>
-          <w:rPr>
-            <w:rStyle w:val="Hipervnculo"/>
-            <w:noProof/>
-            <w:lang w:val="es-AR"/>
-          </w:rPr>
-          <w:t>r</w:t>
-        </w:r>
-        <w:r>
-          <w:rPr>
-            <w:rStyle w:val="Hipervnculo"/>
-            <w:noProof/>
-            <w:lang w:val="es-AR"/>
-          </w:rPr>
-          <w:t>ama</w:t>
+          <w:t>Cronograma</w:t>
         </w:r>
         <w:r>
           <w:rPr>
@@ -4148,7 +4214,7 @@
             <w:noProof/>
             <w:webHidden/>
           </w:rPr>
-          <w:instrText xml:space="preserve"> PAGEREF _Toc275299472 \h </w:instrText>
+          <w:instrText xml:space="preserve"> PAGEREF _Toc277199043 \h </w:instrText>
         </w:r>
         <w:r>
           <w:rPr>
@@ -4196,7 +4262,7 @@
           <w:lang w:val="es-AR" w:eastAsia="es-AR" w:bidi="ar-SA"/>
         </w:rPr>
       </w:pPr>
-      <w:hyperlink w:anchor="_Toc275299473" w:history="1">
+      <w:hyperlink w:anchor="_Toc277199044" w:history="1">
         <w:r>
           <w:rPr>
             <w:rStyle w:val="Hipervnculo"/>
@@ -4224,7 +4290,7 @@
             <w:noProof/>
             <w:webHidden/>
           </w:rPr>
-          <w:instrText xml:space="preserve"> PAGEREF _Toc275299473 \h </w:instrText>
+          <w:instrText xml:space="preserve"> PAGEREF _Toc277199044 \h </w:instrText>
         </w:r>
         <w:r>
           <w:rPr>
@@ -4285,9 +4351,9 @@
         <w:br w:type="page"/>
       </w:r>
       <w:bookmarkStart w:id="10" w:name="_Toc152653709"/>
+      <w:bookmarkEnd w:id="6"/>
       <w:bookmarkEnd w:id="7"/>
       <w:bookmarkEnd w:id="8"/>
-      <w:bookmarkEnd w:id="9"/>
     </w:p>
     <w:p>
       <w:pPr>
@@ -4301,7 +4367,7 @@
       <w:bookmarkStart w:id="12" w:name="_Toc259137206"/>
       <w:bookmarkStart w:id="13" w:name="_Toc264447348"/>
       <w:bookmarkStart w:id="14" w:name="_Toc272680719"/>
-      <w:bookmarkStart w:id="15" w:name="_Toc275299443"/>
+      <w:bookmarkStart w:id="15" w:name="_Toc277199014"/>
       <w:r>
         <w:rPr>
           <w:lang w:val="es-AR"/>
@@ -4396,7 +4462,7 @@
       <w:bookmarkStart w:id="18" w:name="_Toc264447349"/>
       <w:bookmarkStart w:id="19" w:name="_Toc272680720"/>
       <w:bookmarkStart w:id="20" w:name="_Toc272776068"/>
-      <w:bookmarkStart w:id="21" w:name="_Toc275299444"/>
+      <w:bookmarkStart w:id="21" w:name="_Toc277199015"/>
       <w:r>
         <w:rPr>
           <w:lang w:val="es-AR"/>
@@ -4467,7 +4533,7 @@
         </w:rPr>
       </w:pPr>
       <w:bookmarkStart w:id="22" w:name="_Toc272776069"/>
-      <w:bookmarkStart w:id="23" w:name="_Toc275299445"/>
+      <w:bookmarkStart w:id="23" w:name="_Toc277199016"/>
       <w:r>
         <w:rPr>
           <w:lang w:val="es-AR"/>
@@ -4713,7 +4779,7 @@
       <w:bookmarkStart w:id="25" w:name="_Toc259137208"/>
       <w:bookmarkStart w:id="26" w:name="_Toc264447350"/>
       <w:bookmarkStart w:id="27" w:name="_Toc272680721"/>
-      <w:bookmarkStart w:id="28" w:name="_Toc275299446"/>
+      <w:bookmarkStart w:id="28" w:name="_Toc277199017"/>
       <w:r>
         <w:rPr>
           <w:lang w:val="es-ES"/>
@@ -4784,7 +4850,7 @@
       <w:bookmarkStart w:id="30" w:name="_Toc259137209"/>
       <w:bookmarkStart w:id="31" w:name="_Toc264447351"/>
       <w:bookmarkStart w:id="32" w:name="_Toc272680722"/>
-      <w:bookmarkStart w:id="33" w:name="_Toc275299447"/>
+      <w:bookmarkStart w:id="33" w:name="_Toc277199018"/>
       <w:r>
         <w:rPr>
           <w:lang w:val="es-AR"/>
@@ -5806,7 +5872,7 @@
       <w:bookmarkStart w:id="35" w:name="_Toc259137211"/>
       <w:bookmarkStart w:id="36" w:name="_Toc264447352"/>
       <w:bookmarkStart w:id="37" w:name="_Toc272680723"/>
-      <w:bookmarkStart w:id="38" w:name="_Toc275299448"/>
+      <w:bookmarkStart w:id="38" w:name="_Toc277199019"/>
       <w:r>
         <w:rPr>
           <w:lang w:val="es-AR"/>
@@ -5895,7 +5961,7 @@
           <w:lang w:val="es-AR"/>
         </w:rPr>
       </w:pPr>
-      <w:bookmarkStart w:id="43" w:name="_Toc275299449"/>
+      <w:bookmarkStart w:id="43" w:name="_Toc277199020"/>
       <w:r>
         <w:rPr>
           <w:lang w:val="es-AR"/>
@@ -5920,7 +5986,7 @@
       <w:bookmarkStart w:id="45" w:name="_Toc259137213"/>
       <w:bookmarkStart w:id="46" w:name="_Toc264447354"/>
       <w:bookmarkStart w:id="47" w:name="_Toc272680725"/>
-      <w:bookmarkStart w:id="48" w:name="_Toc275299450"/>
+      <w:bookmarkStart w:id="48" w:name="_Toc277199021"/>
       <w:r>
         <w:rPr>
           <w:lang w:val="es-AR"/>
@@ -6146,7 +6212,7 @@
       <w:bookmarkStart w:id="50" w:name="_Toc259137214"/>
       <w:bookmarkStart w:id="51" w:name="_Toc264447355"/>
       <w:bookmarkStart w:id="52" w:name="_Toc272680726"/>
-      <w:bookmarkStart w:id="53" w:name="_Toc275299451"/>
+      <w:bookmarkStart w:id="53" w:name="_Toc277199022"/>
       <w:r>
         <w:rPr>
           <w:lang w:val="es-AR"/>
@@ -6219,7 +6285,7 @@
       <w:bookmarkStart w:id="55" w:name="_Toc259137215"/>
       <w:bookmarkStart w:id="56" w:name="_Toc264447356"/>
       <w:bookmarkStart w:id="57" w:name="_Toc272680727"/>
-      <w:bookmarkStart w:id="58" w:name="_Toc275299452"/>
+      <w:bookmarkStart w:id="58" w:name="_Toc277199023"/>
       <w:r>
         <w:rPr>
           <w:lang w:val="es-AR"/>
@@ -6245,7 +6311,7 @@
       <w:bookmarkStart w:id="61" w:name="_Toc259137216"/>
       <w:bookmarkStart w:id="62" w:name="_Toc264447357"/>
       <w:bookmarkStart w:id="63" w:name="_Toc272680728"/>
-      <w:bookmarkStart w:id="64" w:name="_Toc275299453"/>
+      <w:bookmarkStart w:id="64" w:name="_Toc277199024"/>
       <w:r>
         <w:rPr>
           <w:lang w:val="es-AR"/>
@@ -6312,7 +6378,7 @@
       <w:bookmarkStart w:id="66" w:name="_Toc259137219"/>
       <w:bookmarkStart w:id="67" w:name="_Toc264447358"/>
       <w:bookmarkStart w:id="68" w:name="_Toc272680729"/>
-      <w:bookmarkStart w:id="69" w:name="_Toc275299454"/>
+      <w:bookmarkStart w:id="69" w:name="_Toc277199025"/>
       <w:r>
         <w:rPr>
           <w:lang w:val="es-AR"/>
@@ -7015,7 +7081,7 @@
           <w:lang w:val="es-AR"/>
         </w:rPr>
       </w:pPr>
-      <w:bookmarkStart w:id="74" w:name="_Toc275299455"/>
+      <w:bookmarkStart w:id="74" w:name="_Toc277199026"/>
       <w:r>
         <w:rPr>
           <w:lang w:val="es-AR"/>
@@ -7043,7 +7109,7 @@
       <w:bookmarkStart w:id="79" w:name="_Toc259137221"/>
       <w:bookmarkStart w:id="80" w:name="_Toc264447360"/>
       <w:bookmarkStart w:id="81" w:name="_Toc272680731"/>
-      <w:bookmarkStart w:id="82" w:name="_Toc275299456"/>
+      <w:bookmarkStart w:id="82" w:name="_Toc277199027"/>
       <w:r>
         <w:rPr>
           <w:lang w:val="es-AR"/>
@@ -7362,7 +7428,7 @@
       <w:bookmarkStart w:id="84" w:name="_Toc259137222"/>
       <w:bookmarkStart w:id="85" w:name="_Toc264447361"/>
       <w:bookmarkStart w:id="86" w:name="_Toc272680732"/>
-      <w:bookmarkStart w:id="87" w:name="_Toc275299457"/>
+      <w:bookmarkStart w:id="87" w:name="_Toc277199028"/>
       <w:r>
         <w:rPr>
           <w:lang w:val="es-AR"/>
@@ -7525,7 +7591,7 @@
           <w:lang w:val="es-AR"/>
         </w:rPr>
       </w:pPr>
-      <w:bookmarkStart w:id="88" w:name="_Toc275299458"/>
+      <w:bookmarkStart w:id="88" w:name="_Toc277199029"/>
       <w:r>
         <w:rPr>
           <w:lang w:val="es-AR"/>
@@ -7787,7 +7853,7 @@
           <w:lang w:val="es-AR"/>
         </w:rPr>
       </w:pPr>
-      <w:bookmarkStart w:id="89" w:name="_Toc275299459"/>
+      <w:bookmarkStart w:id="89" w:name="_Toc277199030"/>
       <w:r>
         <w:rPr>
           <w:lang w:val="es-AR"/>
@@ -7948,7 +8014,7 @@
           <w:lang w:val="es-AR"/>
         </w:rPr>
       </w:pPr>
-      <w:bookmarkStart w:id="90" w:name="_Toc275299460"/>
+      <w:bookmarkStart w:id="90" w:name="_Toc277199031"/>
       <w:r>
         <w:rPr>
           <w:lang w:val="es-AR"/>
@@ -8083,8 +8149,8 @@
       <w:bookmarkStart w:id="92" w:name="_Toc259137223"/>
       <w:bookmarkStart w:id="93" w:name="_Toc264447362"/>
       <w:bookmarkStart w:id="94" w:name="_Toc272680733"/>
-      <w:bookmarkStart w:id="95" w:name="_Toc275299461"/>
-      <w:bookmarkStart w:id="96" w:name="Calidad"/>
+      <w:bookmarkStart w:id="95" w:name="Calidad"/>
+      <w:bookmarkStart w:id="96" w:name="_Toc277199032"/>
       <w:r>
         <w:rPr>
           <w:lang w:val="es-AR"/>
@@ -8095,9 +8161,9 @@
       <w:bookmarkEnd w:id="92"/>
       <w:bookmarkEnd w:id="93"/>
       <w:bookmarkEnd w:id="94"/>
-      <w:bookmarkEnd w:id="95"/>
-    </w:p>
-    <w:bookmarkEnd w:id="96"/>
+      <w:bookmarkEnd w:id="96"/>
+    </w:p>
+    <w:bookmarkEnd w:id="95"/>
     <w:p>
       <w:pPr>
         <w:spacing w:after="0" w:line="240" w:lineRule="auto"/>
@@ -8173,7 +8239,7 @@
       </w:pPr>
       <w:bookmarkStart w:id="97" w:name="_Toc264447363"/>
       <w:bookmarkStart w:id="98" w:name="_Toc272680734"/>
-      <w:bookmarkStart w:id="99" w:name="_Toc275299462"/>
+      <w:bookmarkStart w:id="99" w:name="_Toc277199033"/>
       <w:proofErr w:type="spellStart"/>
       <w:r>
         <w:rPr>
@@ -8294,7 +8360,7 @@
       </w:pPr>
       <w:bookmarkStart w:id="100" w:name="_Toc264447364"/>
       <w:bookmarkStart w:id="101" w:name="_Toc272680735"/>
-      <w:bookmarkStart w:id="102" w:name="_Toc275299463"/>
+      <w:bookmarkStart w:id="102" w:name="_Toc277199034"/>
       <w:r>
         <w:rPr>
           <w:rFonts w:eastAsia="Lucida Sans Unicode"/>
@@ -8492,7 +8558,7 @@
       <w:bookmarkStart w:id="104" w:name="_Toc259137224"/>
       <w:bookmarkStart w:id="105" w:name="_Toc264447365"/>
       <w:bookmarkStart w:id="106" w:name="_Toc272680736"/>
-      <w:bookmarkStart w:id="107" w:name="_Toc275299464"/>
+      <w:bookmarkStart w:id="107" w:name="_Toc277199035"/>
       <w:r>
         <w:rPr>
           <w:lang w:val="es-AR"/>
@@ -8517,7 +8583,7 @@
       <w:bookmarkStart w:id="109" w:name="_Toc259137225"/>
       <w:bookmarkStart w:id="110" w:name="_Toc264447366"/>
       <w:bookmarkStart w:id="111" w:name="_Toc272680737"/>
-      <w:bookmarkStart w:id="112" w:name="_Toc275299465"/>
+      <w:bookmarkStart w:id="112" w:name="_Toc277199036"/>
       <w:r>
         <w:rPr>
           <w:lang w:val="es-AR"/>
@@ -8855,9 +8921,9 @@
       <w:bookmarkStart w:id="113" w:name="_Toc264447367"/>
       <w:bookmarkStart w:id="114" w:name="_Toc272680738"/>
       <w:bookmarkStart w:id="115" w:name="_Toc272776087"/>
-      <w:bookmarkStart w:id="116" w:name="_Toc275299466"/>
-      <w:bookmarkStart w:id="117" w:name="_Toc161721293"/>
-      <w:bookmarkStart w:id="118" w:name="_Toc259137226"/>
+      <w:bookmarkStart w:id="116" w:name="_Toc161721293"/>
+      <w:bookmarkStart w:id="117" w:name="_Toc259137226"/>
+      <w:bookmarkStart w:id="118" w:name="_Toc277199037"/>
       <w:r>
         <w:rPr>
           <w:lang w:val="es-AR"/>
@@ -8867,7 +8933,7 @@
       <w:bookmarkEnd w:id="113"/>
       <w:bookmarkEnd w:id="114"/>
       <w:bookmarkEnd w:id="115"/>
-      <w:bookmarkEnd w:id="116"/>
+      <w:bookmarkEnd w:id="118"/>
     </w:p>
     <w:p>
       <w:pPr>
@@ -8999,7 +9065,7 @@
           <w:lang w:val="es-AR"/>
         </w:rPr>
       </w:pPr>
-      <w:bookmarkStart w:id="122" w:name="_Toc275299467"/>
+      <w:bookmarkStart w:id="122" w:name="_Toc277199038"/>
       <w:r>
         <w:rPr>
           <w:lang w:val="es-AR"/>
@@ -9130,7 +9196,7 @@
       <w:bookmarkStart w:id="123" w:name="_Toc264447369"/>
       <w:bookmarkStart w:id="124" w:name="_Toc272680740"/>
       <w:bookmarkStart w:id="125" w:name="_Toc272776089"/>
-      <w:bookmarkStart w:id="126" w:name="_Toc275299468"/>
+      <w:bookmarkStart w:id="126" w:name="_Toc277199039"/>
       <w:r>
         <w:rPr>
           <w:lang w:val="es-AR"/>
@@ -9652,7 +9718,7 @@
       <w:bookmarkStart w:id="127" w:name="_Toc264447370"/>
       <w:bookmarkStart w:id="128" w:name="_Toc272680741"/>
       <w:bookmarkStart w:id="129" w:name="_Toc272776090"/>
-      <w:bookmarkStart w:id="130" w:name="_Toc275299469"/>
+      <w:bookmarkStart w:id="130" w:name="_Toc277199040"/>
       <w:r>
         <w:rPr>
           <w:lang w:val="es-AR"/>
@@ -9660,8 +9726,8 @@
         <w:lastRenderedPageBreak/>
         <w:t>Tecnología</w:t>
       </w:r>
+      <w:bookmarkEnd w:id="116"/>
       <w:bookmarkEnd w:id="117"/>
-      <w:bookmarkEnd w:id="118"/>
       <w:r>
         <w:rPr>
           <w:lang w:val="es-AR"/>
@@ -10005,7 +10071,7 @@
           <w:lang w:val="es-AR"/>
         </w:rPr>
       </w:pPr>
-      <w:bookmarkStart w:id="136" w:name="_Toc275299470"/>
+      <w:bookmarkStart w:id="136" w:name="_Toc277199041"/>
       <w:r>
         <w:rPr>
           <w:lang w:val="es-AR"/>
@@ -10697,7 +10763,7 @@
         </w:rPr>
       </w:pPr>
       <w:bookmarkStart w:id="141" w:name="_Toc272776092"/>
-      <w:bookmarkStart w:id="142" w:name="_Toc275299471"/>
+      <w:bookmarkStart w:id="142" w:name="_Toc277199042"/>
       <w:r>
         <w:rPr>
           <w:lang w:val="es-AR"/>
@@ -11072,7 +11138,7 @@
       <w:bookmarkStart w:id="146" w:name="_Toc264447373"/>
       <w:bookmarkStart w:id="147" w:name="_Toc272680744"/>
       <w:bookmarkStart w:id="148" w:name="_Toc272776093"/>
-      <w:bookmarkStart w:id="149" w:name="_Toc275299472"/>
+      <w:bookmarkStart w:id="149" w:name="_Toc277199043"/>
       <w:r>
         <w:rPr>
           <w:lang w:val="es-AR"/>
@@ -12283,6 +12349,14 @@
               <w:t>Story_9</w:t>
             </w:r>
           </w:p>
+          <w:p>
+            <w:pPr>
+              <w:spacing w:after="0" w:line="240" w:lineRule="auto"/>
+            </w:pPr>
+            <w:r>
+              <w:t>Story_11</w:t>
+            </w:r>
+          </w:p>
         </w:tc>
       </w:tr>
       <w:tr>
@@ -12501,7 +12575,7 @@
           <w:lang w:val="es-AR"/>
         </w:rPr>
       </w:pPr>
-      <w:bookmarkStart w:id="151" w:name="_Toc275299473"/>
+      <w:bookmarkStart w:id="151" w:name="_Toc277199044"/>
       <w:r>
         <w:rPr>
           <w:lang w:val="es-AR"/>
@@ -12637,7 +12711,7 @@
         <w:sz w:val="20"/>
         <w:lang w:val="es-AR"/>
       </w:rPr>
-      <w:t>10</w:t>
+      <w:t>3</w:t>
     </w:r>
     <w:r>
       <w:rPr>
@@ -18752,7 +18826,7 @@
 </file>
 
 <file path=customXml/itemProps1.xml><?xml version="1.0" encoding="utf-8"?>
-<ds:datastoreItem xmlns:ds="http://schemas.openxmlformats.org/officeDocument/2006/customXml" ds:itemID="{DA792FA9-FA75-4009-B0C8-E45765B10A50}">
+<ds:datastoreItem xmlns:ds="http://schemas.openxmlformats.org/officeDocument/2006/customXml" ds:itemID="{8EF877B0-F54F-4785-9FAA-35FBDAD54677}">
   <ds:schemaRefs>
     <ds:schemaRef ds:uri="http://schemas.openxmlformats.org/officeDocument/2006/bibliography"/>
   </ds:schemaRefs>

</xml_diff>

<commit_message>
# termine de actualizar el documento de Plan de Proyecto
</commit_message>
<xml_diff>
--- a/projectPlan.docx
+++ b/projectPlan.docx
@@ -318,7 +318,7 @@
       </w:pPr>
       <w:bookmarkStart w:id="0" w:name="_Toc264447345"/>
       <w:bookmarkStart w:id="1" w:name="_Toc272680717"/>
-      <w:bookmarkStart w:id="2" w:name="_Toc278736848"/>
+      <w:bookmarkStart w:id="2" w:name="_Toc278737805"/>
       <w:r>
         <w:rPr>
           <w:lang w:val="es-ES"/>
@@ -1638,7 +1638,7 @@
       </w:pPr>
       <w:bookmarkStart w:id="3" w:name="_Toc264447346"/>
       <w:bookmarkStart w:id="4" w:name="_Toc272680718"/>
-      <w:bookmarkStart w:id="5" w:name="_Toc278736849"/>
+      <w:bookmarkStart w:id="5" w:name="_Toc278737806"/>
       <w:r>
         <w:rPr>
           <w:rStyle w:val="Ttulo1Car"/>
@@ -1889,7 +1889,7 @@
       <w:bookmarkStart w:id="6" w:name="_Toc518227004"/>
       <w:bookmarkStart w:id="7" w:name="_Toc6991205"/>
       <w:bookmarkStart w:id="8" w:name="_Toc6994794"/>
-      <w:bookmarkStart w:id="9" w:name="_Toc278736850"/>
+      <w:bookmarkStart w:id="9" w:name="_Toc278737807"/>
       <w:r>
         <w:rPr>
           <w:rStyle w:val="Ttulo1Car"/>
@@ -1935,7 +1935,7 @@
         </w:rPr>
         <w:fldChar w:fldCharType="separate"/>
       </w:r>
-      <w:hyperlink w:anchor="_Toc278736848" w:history="1">
+      <w:hyperlink w:anchor="_Toc278737805" w:history="1">
         <w:r>
           <w:rPr>
             <w:rStyle w:val="Hipervnculo"/>
@@ -1963,7 +1963,7 @@
             <w:noProof/>
             <w:webHidden/>
           </w:rPr>
-          <w:instrText xml:space="preserve"> PAGEREF _Toc278736848 \h </w:instrText>
+          <w:instrText xml:space="preserve"> PAGEREF _Toc278737805 \h </w:instrText>
         </w:r>
         <w:r>
           <w:rPr>
@@ -2011,7 +2011,7 @@
           <w:lang w:val="es-AR" w:eastAsia="es-AR" w:bidi="ar-SA"/>
         </w:rPr>
       </w:pPr>
-      <w:hyperlink w:anchor="_Toc278736849" w:history="1">
+      <w:hyperlink w:anchor="_Toc278737806" w:history="1">
         <w:r>
           <w:rPr>
             <w:rStyle w:val="Hipervnculo"/>
@@ -2039,7 +2039,7 @@
             <w:noProof/>
             <w:webHidden/>
           </w:rPr>
-          <w:instrText xml:space="preserve"> PAGEREF _Toc278736849 \h </w:instrText>
+          <w:instrText xml:space="preserve"> PAGEREF _Toc278737806 \h </w:instrText>
         </w:r>
         <w:r>
           <w:rPr>
@@ -2087,7 +2087,7 @@
           <w:lang w:val="es-AR" w:eastAsia="es-AR" w:bidi="ar-SA"/>
         </w:rPr>
       </w:pPr>
-      <w:hyperlink w:anchor="_Toc278736850" w:history="1">
+      <w:hyperlink w:anchor="_Toc278737807" w:history="1">
         <w:r>
           <w:rPr>
             <w:rStyle w:val="Hipervnculo"/>
@@ -2115,7 +2115,7 @@
             <w:noProof/>
             <w:webHidden/>
           </w:rPr>
-          <w:instrText xml:space="preserve"> PAGEREF _Toc278736850 \h </w:instrText>
+          <w:instrText xml:space="preserve"> PAGEREF _Toc278737807 \h </w:instrText>
         </w:r>
         <w:r>
           <w:rPr>
@@ -2163,7 +2163,7 @@
           <w:lang w:val="es-AR" w:eastAsia="es-AR" w:bidi="ar-SA"/>
         </w:rPr>
       </w:pPr>
-      <w:hyperlink w:anchor="_Toc278736851" w:history="1">
+      <w:hyperlink w:anchor="_Toc278737808" w:history="1">
         <w:r>
           <w:rPr>
             <w:rStyle w:val="Hipervnculo"/>
@@ -2191,7 +2191,7 @@
             <w:noProof/>
             <w:webHidden/>
           </w:rPr>
-          <w:instrText xml:space="preserve"> PAGEREF _Toc278736851 \h </w:instrText>
+          <w:instrText xml:space="preserve"> PAGEREF _Toc278737808 \h </w:instrText>
         </w:r>
         <w:r>
           <w:rPr>
@@ -2239,7 +2239,7 @@
           <w:lang w:val="es-AR" w:eastAsia="es-AR" w:bidi="ar-SA"/>
         </w:rPr>
       </w:pPr>
-      <w:hyperlink w:anchor="_Toc278736852" w:history="1">
+      <w:hyperlink w:anchor="_Toc278737809" w:history="1">
         <w:r>
           <w:rPr>
             <w:rStyle w:val="Hipervnculo"/>
@@ -2267,7 +2267,7 @@
             <w:noProof/>
             <w:webHidden/>
           </w:rPr>
-          <w:instrText xml:space="preserve"> PAGEREF _Toc278736852 \h </w:instrText>
+          <w:instrText xml:space="preserve"> PAGEREF _Toc278737809 \h </w:instrText>
         </w:r>
         <w:r>
           <w:rPr>
@@ -2315,7 +2315,7 @@
           <w:lang w:val="es-AR" w:eastAsia="es-AR" w:bidi="ar-SA"/>
         </w:rPr>
       </w:pPr>
-      <w:hyperlink w:anchor="_Toc278736853" w:history="1">
+      <w:hyperlink w:anchor="_Toc278737810" w:history="1">
         <w:r>
           <w:rPr>
             <w:rStyle w:val="Hipervnculo"/>
@@ -2343,7 +2343,7 @@
             <w:noProof/>
             <w:webHidden/>
           </w:rPr>
-          <w:instrText xml:space="preserve"> PAGEREF _Toc278736853 \h </w:instrText>
+          <w:instrText xml:space="preserve"> PAGEREF _Toc278737810 \h </w:instrText>
         </w:r>
         <w:r>
           <w:rPr>
@@ -2391,7 +2391,7 @@
           <w:lang w:val="es-AR" w:eastAsia="es-AR" w:bidi="ar-SA"/>
         </w:rPr>
       </w:pPr>
-      <w:hyperlink w:anchor="_Toc278736854" w:history="1">
+      <w:hyperlink w:anchor="_Toc278737811" w:history="1">
         <w:r>
           <w:rPr>
             <w:rStyle w:val="Hipervnculo"/>
@@ -2419,7 +2419,7 @@
             <w:noProof/>
             <w:webHidden/>
           </w:rPr>
-          <w:instrText xml:space="preserve"> PAGEREF _Toc278736854 \h </w:instrText>
+          <w:instrText xml:space="preserve"> PAGEREF _Toc278737811 \h </w:instrText>
         </w:r>
         <w:r>
           <w:rPr>
@@ -2465,7 +2465,7 @@
           <w:lang w:val="es-AR" w:eastAsia="es-AR" w:bidi="ar-SA"/>
         </w:rPr>
       </w:pPr>
-      <w:hyperlink w:anchor="_Toc278736855" w:history="1">
+      <w:hyperlink w:anchor="_Toc278737812" w:history="1">
         <w:r>
           <w:rPr>
             <w:rStyle w:val="Hipervnculo"/>
@@ -2493,7 +2493,7 @@
             <w:noProof/>
             <w:webHidden/>
           </w:rPr>
-          <w:instrText xml:space="preserve"> PAGEREF _Toc278736855 \h </w:instrText>
+          <w:instrText xml:space="preserve"> PAGEREF _Toc278737812 \h </w:instrText>
         </w:r>
         <w:r>
           <w:rPr>
@@ -2541,7 +2541,7 @@
           <w:lang w:val="es-AR" w:eastAsia="es-AR" w:bidi="ar-SA"/>
         </w:rPr>
       </w:pPr>
-      <w:hyperlink w:anchor="_Toc278736856" w:history="1">
+      <w:hyperlink w:anchor="_Toc278737813" w:history="1">
         <w:r>
           <w:rPr>
             <w:rStyle w:val="Hipervnculo"/>
@@ -2569,7 +2569,7 @@
             <w:noProof/>
             <w:webHidden/>
           </w:rPr>
-          <w:instrText xml:space="preserve"> PAGEREF _Toc278736856 \h </w:instrText>
+          <w:instrText xml:space="preserve"> PAGEREF _Toc278737813 \h </w:instrText>
         </w:r>
         <w:r>
           <w:rPr>
@@ -2615,7 +2615,7 @@
           <w:lang w:val="es-AR" w:eastAsia="es-AR" w:bidi="ar-SA"/>
         </w:rPr>
       </w:pPr>
-      <w:hyperlink w:anchor="_Toc278736857" w:history="1">
+      <w:hyperlink w:anchor="_Toc278737814" w:history="1">
         <w:r>
           <w:rPr>
             <w:rStyle w:val="Hipervnculo"/>
@@ -2643,7 +2643,7 @@
             <w:noProof/>
             <w:webHidden/>
           </w:rPr>
-          <w:instrText xml:space="preserve"> PAGEREF _Toc278736857 \h </w:instrText>
+          <w:instrText xml:space="preserve"> PAGEREF _Toc278737814 \h </w:instrText>
         </w:r>
         <w:r>
           <w:rPr>
@@ -2690,7 +2690,7 @@
           <w:lang w:val="es-AR" w:eastAsia="es-AR" w:bidi="ar-SA"/>
         </w:rPr>
       </w:pPr>
-      <w:hyperlink w:anchor="_Toc278736858" w:history="1">
+      <w:hyperlink w:anchor="_Toc278737815" w:history="1">
         <w:r>
           <w:rPr>
             <w:rStyle w:val="Hipervnculo"/>
@@ -2718,7 +2718,7 @@
             <w:noProof/>
             <w:webHidden/>
           </w:rPr>
-          <w:instrText xml:space="preserve"> PAGEREF _Toc278736858 \h </w:instrText>
+          <w:instrText xml:space="preserve"> PAGEREF _Toc278737815 \h </w:instrText>
         </w:r>
         <w:r>
           <w:rPr>
@@ -2765,7 +2765,7 @@
           <w:lang w:val="es-AR" w:eastAsia="es-AR" w:bidi="ar-SA"/>
         </w:rPr>
       </w:pPr>
-      <w:hyperlink w:anchor="_Toc278736859" w:history="1">
+      <w:hyperlink w:anchor="_Toc278737816" w:history="1">
         <w:r>
           <w:rPr>
             <w:rStyle w:val="Hipervnculo"/>
@@ -2793,7 +2793,7 @@
             <w:noProof/>
             <w:webHidden/>
           </w:rPr>
-          <w:instrText xml:space="preserve"> PAGEREF _Toc278736859 \h </w:instrText>
+          <w:instrText xml:space="preserve"> PAGEREF _Toc278737816 \h </w:instrText>
         </w:r>
         <w:r>
           <w:rPr>
@@ -2839,7 +2839,7 @@
           <w:lang w:val="es-AR" w:eastAsia="es-AR" w:bidi="ar-SA"/>
         </w:rPr>
       </w:pPr>
-      <w:hyperlink w:anchor="_Toc278736860" w:history="1">
+      <w:hyperlink w:anchor="_Toc278737817" w:history="1">
         <w:r>
           <w:rPr>
             <w:rStyle w:val="Hipervnculo"/>
@@ -2867,7 +2867,7 @@
             <w:noProof/>
             <w:webHidden/>
           </w:rPr>
-          <w:instrText xml:space="preserve"> PAGEREF _Toc278736860 \h </w:instrText>
+          <w:instrText xml:space="preserve"> PAGEREF _Toc278737817 \h </w:instrText>
         </w:r>
         <w:r>
           <w:rPr>
@@ -2914,7 +2914,7 @@
           <w:lang w:val="es-AR" w:eastAsia="es-AR" w:bidi="ar-SA"/>
         </w:rPr>
       </w:pPr>
-      <w:hyperlink w:anchor="_Toc278736861" w:history="1">
+      <w:hyperlink w:anchor="_Toc278737818" w:history="1">
         <w:r>
           <w:rPr>
             <w:rStyle w:val="Hipervnculo"/>
@@ -2942,7 +2942,7 @@
             <w:noProof/>
             <w:webHidden/>
           </w:rPr>
-          <w:instrText xml:space="preserve"> PAGEREF _Toc278736861 \h </w:instrText>
+          <w:instrText xml:space="preserve"> PAGEREF _Toc278737818 \h </w:instrText>
         </w:r>
         <w:r>
           <w:rPr>
@@ -2990,7 +2990,7 @@
           <w:lang w:val="es-AR" w:eastAsia="es-AR" w:bidi="ar-SA"/>
         </w:rPr>
       </w:pPr>
-      <w:hyperlink w:anchor="_Toc278736862" w:history="1">
+      <w:hyperlink w:anchor="_Toc278737819" w:history="1">
         <w:r>
           <w:rPr>
             <w:rStyle w:val="Hipervnculo"/>
@@ -3018,7 +3018,7 @@
             <w:noProof/>
             <w:webHidden/>
           </w:rPr>
-          <w:instrText xml:space="preserve"> PAGEREF _Toc278736862 \h </w:instrText>
+          <w:instrText xml:space="preserve"> PAGEREF _Toc278737819 \h </w:instrText>
         </w:r>
         <w:r>
           <w:rPr>
@@ -3066,7 +3066,7 @@
           <w:lang w:val="es-AR" w:eastAsia="es-AR" w:bidi="ar-SA"/>
         </w:rPr>
       </w:pPr>
-      <w:hyperlink w:anchor="_Toc278736863" w:history="1">
+      <w:hyperlink w:anchor="_Toc278737820" w:history="1">
         <w:r>
           <w:rPr>
             <w:rStyle w:val="Hipervnculo"/>
@@ -3094,7 +3094,7 @@
             <w:noProof/>
             <w:webHidden/>
           </w:rPr>
-          <w:instrText xml:space="preserve"> PAGEREF _Toc278736863 \h </w:instrText>
+          <w:instrText xml:space="preserve"> PAGEREF _Toc278737820 \h </w:instrText>
         </w:r>
         <w:r>
           <w:rPr>
@@ -3140,7 +3140,7 @@
           <w:lang w:val="es-AR" w:eastAsia="es-AR" w:bidi="ar-SA"/>
         </w:rPr>
       </w:pPr>
-      <w:hyperlink w:anchor="_Toc278736864" w:history="1">
+      <w:hyperlink w:anchor="_Toc278737821" w:history="1">
         <w:r>
           <w:rPr>
             <w:rStyle w:val="Hipervnculo"/>
@@ -3168,7 +3168,7 @@
             <w:noProof/>
             <w:webHidden/>
           </w:rPr>
-          <w:instrText xml:space="preserve"> PAGEREF _Toc278736864 \h </w:instrText>
+          <w:instrText xml:space="preserve"> PAGEREF _Toc278737821 \h </w:instrText>
         </w:r>
         <w:r>
           <w:rPr>
@@ -3214,7 +3214,7 @@
           <w:lang w:val="es-AR" w:eastAsia="es-AR" w:bidi="ar-SA"/>
         </w:rPr>
       </w:pPr>
-      <w:hyperlink w:anchor="_Toc278736865" w:history="1">
+      <w:hyperlink w:anchor="_Toc278737822" w:history="1">
         <w:r>
           <w:rPr>
             <w:rStyle w:val="Hipervnculo"/>
@@ -3242,7 +3242,7 @@
             <w:noProof/>
             <w:webHidden/>
           </w:rPr>
-          <w:instrText xml:space="preserve"> PAGEREF _Toc278736865 \h </w:instrText>
+          <w:instrText xml:space="preserve"> PAGEREF _Toc278737822 \h </w:instrText>
         </w:r>
         <w:r>
           <w:rPr>
@@ -3288,7 +3288,7 @@
           <w:lang w:val="es-AR" w:eastAsia="es-AR" w:bidi="ar-SA"/>
         </w:rPr>
       </w:pPr>
-      <w:hyperlink w:anchor="_Toc278736866" w:history="1">
+      <w:hyperlink w:anchor="_Toc278737823" w:history="1">
         <w:r>
           <w:rPr>
             <w:rStyle w:val="Hipervnculo"/>
@@ -3316,7 +3316,7 @@
             <w:noProof/>
             <w:webHidden/>
           </w:rPr>
-          <w:instrText xml:space="preserve"> PAGEREF _Toc278736866 \h </w:instrText>
+          <w:instrText xml:space="preserve"> PAGEREF _Toc278737823 \h </w:instrText>
         </w:r>
         <w:r>
           <w:rPr>
@@ -3362,7 +3362,7 @@
           <w:lang w:val="es-AR" w:eastAsia="es-AR" w:bidi="ar-SA"/>
         </w:rPr>
       </w:pPr>
-      <w:hyperlink w:anchor="_Toc278736867" w:history="1">
+      <w:hyperlink w:anchor="_Toc278737824" w:history="1">
         <w:r>
           <w:rPr>
             <w:rStyle w:val="Hipervnculo"/>
@@ -3390,7 +3390,7 @@
             <w:noProof/>
             <w:webHidden/>
           </w:rPr>
-          <w:instrText xml:space="preserve"> PAGEREF _Toc278736867 \h </w:instrText>
+          <w:instrText xml:space="preserve"> PAGEREF _Toc278737824 \h </w:instrText>
         </w:r>
         <w:r>
           <w:rPr>
@@ -3436,7 +3436,7 @@
           <w:lang w:val="es-AR" w:eastAsia="es-AR" w:bidi="ar-SA"/>
         </w:rPr>
       </w:pPr>
-      <w:hyperlink w:anchor="_Toc278736868" w:history="1">
+      <w:hyperlink w:anchor="_Toc278737825" w:history="1">
         <w:r>
           <w:rPr>
             <w:rStyle w:val="Hipervnculo"/>
@@ -3464,7 +3464,7 @@
             <w:noProof/>
             <w:webHidden/>
           </w:rPr>
-          <w:instrText xml:space="preserve"> PAGEREF _Toc278736868 \h </w:instrText>
+          <w:instrText xml:space="preserve"> PAGEREF _Toc278737825 \h </w:instrText>
         </w:r>
         <w:r>
           <w:rPr>
@@ -3510,7 +3510,7 @@
           <w:lang w:val="es-AR" w:eastAsia="es-AR" w:bidi="ar-SA"/>
         </w:rPr>
       </w:pPr>
-      <w:hyperlink w:anchor="_Toc278736869" w:history="1">
+      <w:hyperlink w:anchor="_Toc278737826" w:history="1">
         <w:r>
           <w:rPr>
             <w:rStyle w:val="Hipervnculo"/>
@@ -3538,7 +3538,7 @@
             <w:noProof/>
             <w:webHidden/>
           </w:rPr>
-          <w:instrText xml:space="preserve"> PAGEREF _Toc278736869 \h </w:instrText>
+          <w:instrText xml:space="preserve"> PAGEREF _Toc278737826 \h </w:instrText>
         </w:r>
         <w:r>
           <w:rPr>
@@ -3584,7 +3584,7 @@
           <w:lang w:val="es-AR" w:eastAsia="es-AR" w:bidi="ar-SA"/>
         </w:rPr>
       </w:pPr>
-      <w:hyperlink w:anchor="_Toc278736870" w:history="1">
+      <w:hyperlink w:anchor="_Toc278737827" w:history="1">
         <w:r>
           <w:rPr>
             <w:rStyle w:val="Hipervnculo"/>
@@ -3612,7 +3612,7 @@
             <w:noProof/>
             <w:webHidden/>
           </w:rPr>
-          <w:instrText xml:space="preserve"> PAGEREF _Toc278736870 \h </w:instrText>
+          <w:instrText xml:space="preserve"> PAGEREF _Toc278737827 \h </w:instrText>
         </w:r>
         <w:r>
           <w:rPr>
@@ -3658,7 +3658,7 @@
           <w:lang w:val="es-AR" w:eastAsia="es-AR" w:bidi="ar-SA"/>
         </w:rPr>
       </w:pPr>
-      <w:hyperlink w:anchor="_Toc278736871" w:history="1">
+      <w:hyperlink w:anchor="_Toc278737828" w:history="1">
         <w:r>
           <w:rPr>
             <w:rStyle w:val="Hipervnculo"/>
@@ -3686,7 +3686,7 @@
             <w:noProof/>
             <w:webHidden/>
           </w:rPr>
-          <w:instrText xml:space="preserve"> PAGEREF _Toc278736871 \h </w:instrText>
+          <w:instrText xml:space="preserve"> PAGEREF _Toc278737828 \h </w:instrText>
         </w:r>
         <w:r>
           <w:rPr>
@@ -3734,7 +3734,7 @@
           <w:lang w:val="es-AR" w:eastAsia="es-AR" w:bidi="ar-SA"/>
         </w:rPr>
       </w:pPr>
-      <w:hyperlink w:anchor="_Toc278736872" w:history="1">
+      <w:hyperlink w:anchor="_Toc278737829" w:history="1">
         <w:r>
           <w:rPr>
             <w:rStyle w:val="Hipervnculo"/>
@@ -3762,7 +3762,7 @@
             <w:noProof/>
             <w:webHidden/>
           </w:rPr>
-          <w:instrText xml:space="preserve"> PAGEREF _Toc278736872 \h </w:instrText>
+          <w:instrText xml:space="preserve"> PAGEREF _Toc278737829 \h </w:instrText>
         </w:r>
         <w:r>
           <w:rPr>
@@ -3808,7 +3808,7 @@
           <w:lang w:val="es-AR" w:eastAsia="es-AR" w:bidi="ar-SA"/>
         </w:rPr>
       </w:pPr>
-      <w:hyperlink w:anchor="_Toc278736873" w:history="1">
+      <w:hyperlink w:anchor="_Toc278737830" w:history="1">
         <w:r>
           <w:rPr>
             <w:rStyle w:val="Hipervnculo"/>
@@ -3836,7 +3836,7 @@
             <w:noProof/>
             <w:webHidden/>
           </w:rPr>
-          <w:instrText xml:space="preserve"> PAGEREF _Toc278736873 \h </w:instrText>
+          <w:instrText xml:space="preserve"> PAGEREF _Toc278737830 \h </w:instrText>
         </w:r>
         <w:r>
           <w:rPr>
@@ -3882,7 +3882,7 @@
           <w:lang w:val="es-AR" w:eastAsia="es-AR" w:bidi="ar-SA"/>
         </w:rPr>
       </w:pPr>
-      <w:hyperlink w:anchor="_Toc278736874" w:history="1">
+      <w:hyperlink w:anchor="_Toc278737831" w:history="1">
         <w:r>
           <w:rPr>
             <w:rStyle w:val="Hipervnculo"/>
@@ -3910,7 +3910,7 @@
             <w:noProof/>
             <w:webHidden/>
           </w:rPr>
-          <w:instrText xml:space="preserve"> PAGEREF _Toc278736874 \h </w:instrText>
+          <w:instrText xml:space="preserve"> PAGEREF _Toc278737831 \h </w:instrText>
         </w:r>
         <w:r>
           <w:rPr>
@@ -3956,7 +3956,7 @@
           <w:lang w:val="es-AR" w:eastAsia="es-AR" w:bidi="ar-SA"/>
         </w:rPr>
       </w:pPr>
-      <w:hyperlink w:anchor="_Toc278736875" w:history="1">
+      <w:hyperlink w:anchor="_Toc278737832" w:history="1">
         <w:r>
           <w:rPr>
             <w:rStyle w:val="Hipervnculo"/>
@@ -3984,7 +3984,7 @@
             <w:noProof/>
             <w:webHidden/>
           </w:rPr>
-          <w:instrText xml:space="preserve"> PAGEREF _Toc278736875 \h </w:instrText>
+          <w:instrText xml:space="preserve"> PAGEREF _Toc278737832 \h </w:instrText>
         </w:r>
         <w:r>
           <w:rPr>
@@ -4030,7 +4030,7 @@
           <w:lang w:val="es-AR" w:eastAsia="es-AR" w:bidi="ar-SA"/>
         </w:rPr>
       </w:pPr>
-      <w:hyperlink w:anchor="_Toc278736876" w:history="1">
+      <w:hyperlink w:anchor="_Toc278737833" w:history="1">
         <w:r>
           <w:rPr>
             <w:rStyle w:val="Hipervnculo"/>
@@ -4058,7 +4058,7 @@
             <w:noProof/>
             <w:webHidden/>
           </w:rPr>
-          <w:instrText xml:space="preserve"> PAGEREF _Toc278736876 \h </w:instrText>
+          <w:instrText xml:space="preserve"> PAGEREF _Toc278737833 \h </w:instrText>
         </w:r>
         <w:r>
           <w:rPr>
@@ -4104,7 +4104,7 @@
           <w:lang w:val="es-AR" w:eastAsia="es-AR" w:bidi="ar-SA"/>
         </w:rPr>
       </w:pPr>
-      <w:hyperlink w:anchor="_Toc278736877" w:history="1">
+      <w:hyperlink w:anchor="_Toc278737834" w:history="1">
         <w:r>
           <w:rPr>
             <w:rStyle w:val="Hipervnculo"/>
@@ -4132,7 +4132,7 @@
             <w:noProof/>
             <w:webHidden/>
           </w:rPr>
-          <w:instrText xml:space="preserve"> PAGEREF _Toc278736877 \h </w:instrText>
+          <w:instrText xml:space="preserve"> PAGEREF _Toc278737834 \h </w:instrText>
         </w:r>
         <w:r>
           <w:rPr>
@@ -4178,7 +4178,7 @@
           <w:lang w:val="es-AR" w:eastAsia="es-AR" w:bidi="ar-SA"/>
         </w:rPr>
       </w:pPr>
-      <w:hyperlink w:anchor="_Toc278736878" w:history="1">
+      <w:hyperlink w:anchor="_Toc278737835" w:history="1">
         <w:r>
           <w:rPr>
             <w:rStyle w:val="Hipervnculo"/>
@@ -4206,7 +4206,7 @@
             <w:noProof/>
             <w:webHidden/>
           </w:rPr>
-          <w:instrText xml:space="preserve"> PAGEREF _Toc278736878 \h </w:instrText>
+          <w:instrText xml:space="preserve"> PAGEREF _Toc278737835 \h </w:instrText>
         </w:r>
         <w:r>
           <w:rPr>
@@ -4252,7 +4252,7 @@
           <w:lang w:val="es-AR" w:eastAsia="es-AR" w:bidi="ar-SA"/>
         </w:rPr>
       </w:pPr>
-      <w:hyperlink w:anchor="_Toc278736879" w:history="1">
+      <w:hyperlink w:anchor="_Toc278737836" w:history="1">
         <w:r>
           <w:rPr>
             <w:rStyle w:val="Hipervnculo"/>
@@ -4280,7 +4280,7 @@
             <w:noProof/>
             <w:webHidden/>
           </w:rPr>
-          <w:instrText xml:space="preserve"> PAGEREF _Toc278736879 \h </w:instrText>
+          <w:instrText xml:space="preserve"> PAGEREF _Toc278737836 \h </w:instrText>
         </w:r>
         <w:r>
           <w:rPr>
@@ -4326,7 +4326,7 @@
           <w:lang w:val="es-AR" w:eastAsia="es-AR" w:bidi="ar-SA"/>
         </w:rPr>
       </w:pPr>
-      <w:hyperlink w:anchor="_Toc278736880" w:history="1">
+      <w:hyperlink w:anchor="_Toc278737837" w:history="1">
         <w:r>
           <w:rPr>
             <w:rStyle w:val="Hipervnculo"/>
@@ -4354,7 +4354,7 @@
             <w:noProof/>
             <w:webHidden/>
           </w:rPr>
-          <w:instrText xml:space="preserve"> PAGEREF _Toc278736880 \h </w:instrText>
+          <w:instrText xml:space="preserve"> PAGEREF _Toc278737837 \h </w:instrText>
         </w:r>
         <w:r>
           <w:rPr>
@@ -4402,14 +4402,14 @@
           <w:lang w:val="es-AR" w:eastAsia="es-AR" w:bidi="ar-SA"/>
         </w:rPr>
       </w:pPr>
-      <w:hyperlink w:anchor="_Toc278736881" w:history="1">
+      <w:hyperlink w:anchor="_Toc278737838" w:history="1">
         <w:r>
           <w:rPr>
             <w:rStyle w:val="Hipervnculo"/>
             <w:noProof/>
             <w:lang w:val="es-ES"/>
           </w:rPr>
-          <w:t>Anexo: Contraseñas</w:t>
+          <w:t>Anexo: Acceso y Contraseñas</w:t>
         </w:r>
         <w:r>
           <w:rPr>
@@ -4430,7 +4430,7 @@
             <w:noProof/>
             <w:webHidden/>
           </w:rPr>
-          <w:instrText xml:space="preserve"> PAGEREF _Toc278736881 \h </w:instrText>
+          <w:instrText xml:space="preserve"> PAGEREF _Toc278737838 \h </w:instrText>
         </w:r>
         <w:r>
           <w:rPr>
@@ -4476,7 +4476,7 @@
           <w:lang w:val="es-AR" w:eastAsia="es-AR" w:bidi="ar-SA"/>
         </w:rPr>
       </w:pPr>
-      <w:hyperlink w:anchor="_Toc278736882" w:history="1">
+      <w:hyperlink w:anchor="_Toc278737839" w:history="1">
         <w:r>
           <w:rPr>
             <w:rStyle w:val="Hipervnculo"/>
@@ -4504,7 +4504,7 @@
             <w:noProof/>
             <w:webHidden/>
           </w:rPr>
-          <w:instrText xml:space="preserve"> PAGEREF _Toc278736882 \h </w:instrText>
+          <w:instrText xml:space="preserve"> PAGEREF _Toc278737839 \h </w:instrText>
         </w:r>
         <w:r>
           <w:rPr>
@@ -4550,14 +4550,14 @@
           <w:lang w:val="es-AR" w:eastAsia="es-AR" w:bidi="ar-SA"/>
         </w:rPr>
       </w:pPr>
-      <w:hyperlink w:anchor="_Toc278736883" w:history="1">
+      <w:hyperlink w:anchor="_Toc278737840" w:history="1">
         <w:r>
           <w:rPr>
             <w:rStyle w:val="Hipervnculo"/>
             <w:noProof/>
             <w:lang w:val="es-ES"/>
           </w:rPr>
-          <w:t>Sistema Wolof</w:t>
+          <w:t>Sistema SelfManagement</w:t>
         </w:r>
         <w:r>
           <w:rPr>
@@ -4578,7 +4578,7 @@
             <w:noProof/>
             <w:webHidden/>
           </w:rPr>
-          <w:instrText xml:space="preserve"> PAGEREF _Toc278736883 \h </w:instrText>
+          <w:instrText xml:space="preserve"> PAGEREF _Toc278737840 \h </w:instrText>
         </w:r>
         <w:r>
           <w:rPr>
@@ -4659,7 +4659,7 @@
       <w:bookmarkStart w:id="12" w:name="_Toc259137206"/>
       <w:bookmarkStart w:id="13" w:name="_Toc264447348"/>
       <w:bookmarkStart w:id="14" w:name="_Toc272680719"/>
-      <w:bookmarkStart w:id="15" w:name="_Toc278736851"/>
+      <w:bookmarkStart w:id="15" w:name="_Toc278737808"/>
       <w:r>
         <w:rPr>
           <w:rStyle w:val="Ttulo1Car"/>
@@ -4745,7 +4745,7 @@
       <w:bookmarkStart w:id="18" w:name="_Toc264447349"/>
       <w:bookmarkStart w:id="19" w:name="_Toc272680720"/>
       <w:bookmarkStart w:id="20" w:name="_Toc272776068"/>
-      <w:bookmarkStart w:id="21" w:name="_Toc278736852"/>
+      <w:bookmarkStart w:id="21" w:name="_Toc278737809"/>
       <w:r>
         <w:rPr>
           <w:rStyle w:val="Ttulo1Car"/>
@@ -4807,7 +4807,7 @@
         </w:rPr>
       </w:pPr>
       <w:bookmarkStart w:id="22" w:name="_Toc272776069"/>
-      <w:bookmarkStart w:id="23" w:name="_Toc278736853"/>
+      <w:bookmarkStart w:id="23" w:name="_Toc278737810"/>
       <w:r>
         <w:rPr>
           <w:rStyle w:val="Ttulo1Car"/>
@@ -4898,7 +4898,7 @@
           <w:lang w:val="es-ES"/>
         </w:rPr>
       </w:pPr>
-      <w:bookmarkStart w:id="28" w:name="_Toc278736854"/>
+      <w:bookmarkStart w:id="28" w:name="_Toc278737811"/>
       <w:r>
         <w:rPr>
           <w:rStyle w:val="Ttulo1Car"/>
@@ -4976,7 +4976,7 @@
       <w:bookmarkStart w:id="30" w:name="_Toc259137209"/>
       <w:bookmarkStart w:id="31" w:name="_Toc264447351"/>
       <w:bookmarkStart w:id="32" w:name="_Toc272680722"/>
-      <w:bookmarkStart w:id="33" w:name="_Toc278736855"/>
+      <w:bookmarkStart w:id="33" w:name="_Toc278737812"/>
       <w:r>
         <w:rPr>
           <w:lang w:val="es-ES"/>
@@ -5854,7 +5854,7 @@
           <w:lang w:val="es-ES"/>
         </w:rPr>
       </w:pPr>
-      <w:bookmarkStart w:id="38" w:name="_Toc278736856"/>
+      <w:bookmarkStart w:id="38" w:name="_Toc278737813"/>
       <w:r>
         <w:rPr>
           <w:rStyle w:val="Ttulo1Car"/>
@@ -5934,7 +5934,7 @@
           <w:lang w:val="es-ES"/>
         </w:rPr>
       </w:pPr>
-      <w:bookmarkStart w:id="43" w:name="_Toc278736857"/>
+      <w:bookmarkStart w:id="43" w:name="_Toc278737814"/>
       <w:r>
         <w:rPr>
           <w:lang w:val="es-ES"/>
@@ -5959,7 +5959,7 @@
       <w:bookmarkStart w:id="45" w:name="_Toc259137213"/>
       <w:bookmarkStart w:id="46" w:name="_Toc264447354"/>
       <w:bookmarkStart w:id="47" w:name="_Toc272680725"/>
-      <w:bookmarkStart w:id="48" w:name="_Toc278736858"/>
+      <w:bookmarkStart w:id="48" w:name="_Toc278737815"/>
       <w:r>
         <w:rPr>
           <w:lang w:val="es-ES"/>
@@ -6071,7 +6071,7 @@
       <w:bookmarkStart w:id="50" w:name="_Toc259137214"/>
       <w:bookmarkStart w:id="51" w:name="_Toc264447355"/>
       <w:bookmarkStart w:id="52" w:name="_Toc272680726"/>
-      <w:bookmarkStart w:id="53" w:name="_Toc278736859"/>
+      <w:bookmarkStart w:id="53" w:name="_Toc278737816"/>
       <w:r>
         <w:rPr>
           <w:lang w:val="es-ES"/>
@@ -6124,7 +6124,7 @@
       <w:bookmarkStart w:id="55" w:name="_Toc259137215"/>
       <w:bookmarkStart w:id="56" w:name="_Toc264447356"/>
       <w:bookmarkStart w:id="57" w:name="_Toc272680727"/>
-      <w:bookmarkStart w:id="58" w:name="_Toc278736860"/>
+      <w:bookmarkStart w:id="58" w:name="_Toc278737817"/>
       <w:r>
         <w:rPr>
           <w:lang w:val="es-ES"/>
@@ -6150,7 +6150,7 @@
       <w:bookmarkStart w:id="61" w:name="_Toc259137216"/>
       <w:bookmarkStart w:id="62" w:name="_Toc264447357"/>
       <w:bookmarkStart w:id="63" w:name="_Toc272680728"/>
-      <w:bookmarkStart w:id="64" w:name="_Toc278736861"/>
+      <w:bookmarkStart w:id="64" w:name="_Toc278737818"/>
       <w:r>
         <w:rPr>
           <w:lang w:val="es-ES"/>
@@ -6208,7 +6208,7 @@
       <w:bookmarkStart w:id="66" w:name="_Toc259137219"/>
       <w:bookmarkStart w:id="67" w:name="_Toc264447358"/>
       <w:bookmarkStart w:id="68" w:name="_Toc272680729"/>
-      <w:bookmarkStart w:id="69" w:name="_Toc278736862"/>
+      <w:bookmarkStart w:id="69" w:name="_Toc278737819"/>
       <w:r>
         <w:rPr>
           <w:rStyle w:val="Ttulo1Car"/>
@@ -6946,7 +6946,7 @@
           <w:lang w:val="es-ES"/>
         </w:rPr>
       </w:pPr>
-      <w:bookmarkStart w:id="74" w:name="_Toc278736863"/>
+      <w:bookmarkStart w:id="74" w:name="_Toc278737820"/>
       <w:r>
         <w:rPr>
           <w:rStyle w:val="Ttulo1Car"/>
@@ -6976,7 +6976,7 @@
       <w:bookmarkStart w:id="79" w:name="_Toc259137221"/>
       <w:bookmarkStart w:id="80" w:name="_Toc264447360"/>
       <w:bookmarkStart w:id="81" w:name="_Toc272680731"/>
-      <w:bookmarkStart w:id="82" w:name="_Toc278736864"/>
+      <w:bookmarkStart w:id="82" w:name="_Toc278737821"/>
       <w:r>
         <w:rPr>
           <w:lang w:val="es-ES"/>
@@ -7296,7 +7296,7 @@
       <w:bookmarkStart w:id="84" w:name="_Toc259137222"/>
       <w:bookmarkStart w:id="85" w:name="_Toc264447361"/>
       <w:bookmarkStart w:id="86" w:name="_Toc272680732"/>
-      <w:bookmarkStart w:id="87" w:name="_Toc278736865"/>
+      <w:bookmarkStart w:id="87" w:name="_Toc278737822"/>
       <w:r>
         <w:rPr>
           <w:lang w:val="es-ES"/>
@@ -7486,7 +7486,7 @@
           <w:lang w:val="es-ES"/>
         </w:rPr>
       </w:pPr>
-      <w:bookmarkStart w:id="88" w:name="_Toc278736866"/>
+      <w:bookmarkStart w:id="88" w:name="_Toc278737823"/>
       <w:r>
         <w:rPr>
           <w:lang w:val="es-ES"/>
@@ -7721,7 +7721,7 @@
           <w:lang w:val="es-ES"/>
         </w:rPr>
       </w:pPr>
-      <w:bookmarkStart w:id="89" w:name="_Toc278736867"/>
+      <w:bookmarkStart w:id="89" w:name="_Toc278737824"/>
       <w:r>
         <w:rPr>
           <w:lang w:val="es-ES"/>
@@ -7851,7 +7851,7 @@
           <w:lang w:val="es-ES"/>
         </w:rPr>
       </w:pPr>
-      <w:bookmarkStart w:id="90" w:name="_Toc278736868"/>
+      <w:bookmarkStart w:id="90" w:name="_Toc278737825"/>
       <w:r>
         <w:rPr>
           <w:lang w:val="es-ES"/>
@@ -7970,7 +7970,7 @@
       <w:bookmarkStart w:id="93" w:name="_Toc264447362"/>
       <w:bookmarkStart w:id="94" w:name="_Toc272680733"/>
       <w:bookmarkStart w:id="95" w:name="Calidad"/>
-      <w:bookmarkStart w:id="96" w:name="_Toc278736869"/>
+      <w:bookmarkStart w:id="96" w:name="_Toc278737826"/>
       <w:r>
         <w:rPr>
           <w:lang w:val="es-ES"/>
@@ -8050,7 +8050,7 @@
       </w:pPr>
       <w:bookmarkStart w:id="97" w:name="_Toc264447363"/>
       <w:bookmarkStart w:id="98" w:name="_Toc272680734"/>
-      <w:bookmarkStart w:id="99" w:name="_Toc278736870"/>
+      <w:bookmarkStart w:id="99" w:name="_Toc278737827"/>
       <w:proofErr w:type="spellStart"/>
       <w:r>
         <w:rPr>
@@ -8198,7 +8198,7 @@
       </w:pPr>
       <w:bookmarkStart w:id="100" w:name="_Toc264447364"/>
       <w:bookmarkStart w:id="101" w:name="_Toc272680735"/>
-      <w:bookmarkStart w:id="102" w:name="_Toc278736871"/>
+      <w:bookmarkStart w:id="102" w:name="_Toc278737828"/>
       <w:r>
         <w:rPr>
           <w:lang w:val="es-ES"/>
@@ -8456,7 +8456,7 @@
           <w:lang w:val="es-ES"/>
         </w:rPr>
       </w:pPr>
-      <w:bookmarkStart w:id="107" w:name="_Toc278736872"/>
+      <w:bookmarkStart w:id="107" w:name="_Toc278737829"/>
       <w:r>
         <w:rPr>
           <w:rStyle w:val="Ttulo1Car"/>
@@ -8483,7 +8483,7 @@
       <w:bookmarkStart w:id="109" w:name="_Toc259137225"/>
       <w:bookmarkStart w:id="110" w:name="_Toc264447366"/>
       <w:bookmarkStart w:id="111" w:name="_Toc272680737"/>
-      <w:bookmarkStart w:id="112" w:name="_Toc278736873"/>
+      <w:bookmarkStart w:id="112" w:name="_Toc278737830"/>
       <w:r>
         <w:rPr>
           <w:lang w:val="es-ES"/>
@@ -8803,7 +8803,7 @@
       <w:bookmarkStart w:id="115" w:name="_Toc272776087"/>
       <w:bookmarkStart w:id="116" w:name="_Toc161721293"/>
       <w:bookmarkStart w:id="117" w:name="_Toc259137226"/>
-      <w:bookmarkStart w:id="118" w:name="_Toc278736874"/>
+      <w:bookmarkStart w:id="118" w:name="_Toc278737831"/>
       <w:r>
         <w:rPr>
           <w:lang w:val="es-ES"/>
@@ -8924,7 +8924,7 @@
           <w:lang w:val="es-ES"/>
         </w:rPr>
       </w:pPr>
-      <w:bookmarkStart w:id="122" w:name="_Toc278736875"/>
+      <w:bookmarkStart w:id="122" w:name="_Toc278737832"/>
       <w:r>
         <w:rPr>
           <w:lang w:val="es-ES"/>
@@ -9008,7 +9008,7 @@
       <w:bookmarkStart w:id="123" w:name="_Toc264447369"/>
       <w:bookmarkStart w:id="124" w:name="_Toc272680740"/>
       <w:bookmarkStart w:id="125" w:name="_Toc272776089"/>
-      <w:bookmarkStart w:id="126" w:name="_Toc278736876"/>
+      <w:bookmarkStart w:id="126" w:name="_Toc278737833"/>
       <w:r>
         <w:rPr>
           <w:lang w:val="es-ES"/>
@@ -9415,7 +9415,7 @@
       <w:bookmarkStart w:id="127" w:name="_Toc264447370"/>
       <w:bookmarkStart w:id="128" w:name="_Toc272680741"/>
       <w:bookmarkStart w:id="129" w:name="_Toc272776090"/>
-      <w:bookmarkStart w:id="130" w:name="_Toc278736877"/>
+      <w:bookmarkStart w:id="130" w:name="_Toc278737834"/>
       <w:r>
         <w:rPr>
           <w:lang w:val="es-ES"/>
@@ -9774,7 +9774,7 @@
       <w:bookmarkStart w:id="133" w:name="_Toc264447371"/>
       <w:bookmarkStart w:id="134" w:name="_Toc272680742"/>
       <w:bookmarkStart w:id="135" w:name="_Toc272776091"/>
-      <w:bookmarkStart w:id="136" w:name="_Toc278736878"/>
+      <w:bookmarkStart w:id="136" w:name="_Toc278737835"/>
       <w:r>
         <w:rPr>
           <w:lang w:val="es-ES"/>
@@ -10421,7 +10421,7 @@
                 <v:shape id="_x0000_i1025" type="#_x0000_t75" style="width:80.85pt;height:53.65pt" o:ole="">
                   <v:imagedata r:id="rId31" o:title=""/>
                 </v:shape>
-                <o:OLEObject Type="Embed" ProgID="PBrush" ShapeID="_x0000_i1025" DrawAspect="Content" ObjectID="_1352479169" r:id="rId32"/>
+                <o:OLEObject Type="Embed" ProgID="PBrush" ShapeID="_x0000_i1025" DrawAspect="Content" ObjectID="_1352479639" r:id="rId32"/>
               </w:object>
             </w:r>
           </w:p>
@@ -10441,7 +10441,7 @@
       <w:bookmarkStart w:id="139" w:name="_Toc264447372"/>
       <w:bookmarkStart w:id="140" w:name="_Toc272680743"/>
       <w:bookmarkStart w:id="141" w:name="_Toc272776092"/>
-      <w:bookmarkStart w:id="142" w:name="_Toc278736879"/>
+      <w:bookmarkStart w:id="142" w:name="_Toc278737836"/>
       <w:r>
         <w:rPr>
           <w:lang w:val="es-ES"/>
@@ -10659,7 +10659,7 @@
       <w:bookmarkStart w:id="146" w:name="_Toc264447373"/>
       <w:bookmarkStart w:id="147" w:name="_Toc272680744"/>
       <w:bookmarkStart w:id="148" w:name="_Toc272776093"/>
-      <w:bookmarkStart w:id="149" w:name="_Toc278736880"/>
+      <w:bookmarkStart w:id="149" w:name="_Toc278737837"/>
       <w:r>
         <w:rPr>
           <w:lang w:val="es-ES"/>
@@ -12314,7 +12314,7 @@
           <w:lang w:val="es-ES"/>
         </w:rPr>
       </w:pPr>
-      <w:bookmarkStart w:id="151" w:name="_Toc278736881"/>
+      <w:bookmarkStart w:id="151" w:name="_Toc278737838"/>
       <w:r>
         <w:rPr>
           <w:rStyle w:val="Ttulo1Car"/>
@@ -12328,7 +12328,21 @@
           <w:rStyle w:val="Ttulo1Car"/>
           <w:lang w:val="es-ES"/>
         </w:rPr>
-        <w:t>: Contraseñas</w:t>
+        <w:t xml:space="preserve">: </w:t>
+      </w:r>
+      <w:r>
+        <w:rPr>
+          <w:rStyle w:val="Ttulo1Car"/>
+          <w:lang w:val="es-ES"/>
+        </w:rPr>
+        <w:t xml:space="preserve">Acceso y </w:t>
+      </w:r>
+      <w:r>
+        <w:rPr>
+          <w:rStyle w:val="Ttulo1Car"/>
+          <w:lang w:val="es-ES"/>
+        </w:rPr>
+        <w:t>Contraseñas</w:t>
       </w:r>
       <w:bookmarkEnd w:id="151"/>
     </w:p>
@@ -12340,7 +12354,7 @@
           <w:lang w:val="es-ES"/>
         </w:rPr>
       </w:pPr>
-      <w:bookmarkStart w:id="152" w:name="_Toc278736882"/>
+      <w:bookmarkStart w:id="152" w:name="_Toc278737839"/>
       <w:r>
         <w:rPr>
           <w:lang w:val="es-ES"/>
@@ -12895,6 +12909,10 @@
         </w:rPr>
       </w:pPr>
       <w:r>
+        <w:rPr>
+          <w:noProof/>
+          <w:lang w:val="es-AR" w:eastAsia="es-AR" w:bidi="ar-SA"/>
+        </w:rPr>
         <w:drawing>
           <wp:inline distT="0" distB="0" distL="0" distR="0">
             <wp:extent cx="5004000" cy="3319778"/>
@@ -12950,7 +12968,7 @@
           <w:lang w:val="es-ES"/>
         </w:rPr>
       </w:pPr>
-      <w:bookmarkStart w:id="153" w:name="_Toc278736883"/>
+      <w:bookmarkStart w:id="153" w:name="_Toc278737840"/>
       <w:r>
         <w:rPr>
           <w:lang w:val="es-ES"/>
@@ -12962,7 +12980,7 @@
         <w:rPr>
           <w:lang w:val="es-ES"/>
         </w:rPr>
-        <w:t>Wolof</w:t>
+        <w:t>SelfManagement</w:t>
       </w:r>
       <w:bookmarkEnd w:id="153"/>
       <w:proofErr w:type="spellEnd"/>
@@ -13019,21 +13037,7 @@
             <w:rStyle w:val="Hipervnculo"/>
             <w:lang w:val="es-ES"/>
           </w:rPr>
-          <w:t>http://mconverti</w:t>
-        </w:r>
-        <w:r>
-          <w:rPr>
-            <w:rStyle w:val="Hipervnculo"/>
-            <w:lang w:val="es-ES"/>
-          </w:rPr>
-          <w:t>2</w:t>
-        </w:r>
-        <w:r>
-          <w:rPr>
-            <w:rStyle w:val="Hipervnculo"/>
-            <w:lang w:val="es-ES"/>
-          </w:rPr>
-          <w:t>007.kicks-ass.net</w:t>
+          <w:t>http://mconverti2007.kicks-ass.net</w:t>
         </w:r>
       </w:hyperlink>
       <w:r>
@@ -13484,7 +13488,8 @@
       </w:r>
       <w:r>
         <w:rPr>
-          <w:lang w:val="es-ES"/>
+          <w:noProof/>
+          <w:lang w:val="es-AR" w:eastAsia="es-AR" w:bidi="ar-SA"/>
         </w:rPr>
         <w:drawing>
           <wp:inline distT="0" distB="0" distL="0" distR="0">
@@ -13601,7 +13606,8 @@
       </w:r>
       <w:r>
         <w:rPr>
-          <w:lang w:val="es-ES"/>
+          <w:noProof/>
+          <w:lang w:val="es-AR" w:eastAsia="es-AR" w:bidi="ar-SA"/>
         </w:rPr>
         <w:drawing>
           <wp:inline distT="0" distB="0" distL="0" distR="0">
@@ -13745,10 +13751,185 @@
           <w:lang w:val="es-ES"/>
         </w:rPr>
       </w:pPr>
+      <w:hyperlink r:id="rId45" w:history="1">
+        <w:r>
+          <w:rPr>
+            <w:rStyle w:val="Hipervnculo"/>
+            <w:lang w:val="es-ES"/>
+          </w:rPr>
+          <w:t>.\</w:t>
+        </w:r>
+        <w:proofErr w:type="spellStart"/>
+        <w:r>
+          <w:rPr>
+            <w:rStyle w:val="Hipervnculo"/>
+            <w:lang w:val="es-ES"/>
+          </w:rPr>
+          <w:t>manuals</w:t>
+        </w:r>
+        <w:proofErr w:type="spellEnd"/>
+        <w:r>
+          <w:rPr>
+            <w:rStyle w:val="Hipervnculo"/>
+            <w:lang w:val="es-ES"/>
+          </w:rPr>
+          <w:t>\</w:t>
+        </w:r>
+        <w:proofErr w:type="spellStart"/>
+        <w:r>
+          <w:rPr>
+            <w:rStyle w:val="Hipervnculo"/>
+            <w:lang w:val="es-ES"/>
+          </w:rPr>
+          <w:t>ManualDeUsuario.Agente.docx</w:t>
+        </w:r>
+        <w:proofErr w:type="spellEnd"/>
+      </w:hyperlink>
+    </w:p>
+    <w:p>
+      <w:pPr>
+        <w:pStyle w:val="Prrafodelista"/>
+        <w:numPr>
+          <w:ilvl w:val="1"/>
+          <w:numId w:val="37"/>
+        </w:numPr>
+        <w:spacing w:after="0" w:line="240" w:lineRule="auto"/>
+        <w:rPr>
+          <w:lang w:val="es-ES"/>
+        </w:rPr>
+      </w:pPr>
+      <w:hyperlink r:id="rId46" w:history="1">
+        <w:r>
+          <w:rPr>
+            <w:rStyle w:val="Hipervnculo"/>
+            <w:lang w:val="es-ES"/>
+          </w:rPr>
+          <w:t>.\</w:t>
+        </w:r>
+        <w:proofErr w:type="spellStart"/>
+        <w:r>
+          <w:rPr>
+            <w:rStyle w:val="Hipervnculo"/>
+            <w:lang w:val="es-ES"/>
+          </w:rPr>
+          <w:t>manuals</w:t>
+        </w:r>
+        <w:proofErr w:type="spellEnd"/>
+        <w:r>
+          <w:rPr>
+            <w:rStyle w:val="Hipervnculo"/>
+            <w:lang w:val="es-ES"/>
+          </w:rPr>
+          <w:t>\</w:t>
+        </w:r>
+        <w:proofErr w:type="spellStart"/>
+        <w:r>
+          <w:rPr>
+            <w:rStyle w:val="Hipervnculo"/>
+            <w:lang w:val="es-ES"/>
+          </w:rPr>
+          <w:t>ManualDeUsuario.JefeDeCuentas.docx</w:t>
+        </w:r>
+        <w:proofErr w:type="spellEnd"/>
+      </w:hyperlink>
+    </w:p>
+    <w:p>
+      <w:pPr>
+        <w:pStyle w:val="Prrafodelista"/>
+        <w:numPr>
+          <w:ilvl w:val="1"/>
+          <w:numId w:val="37"/>
+        </w:numPr>
+        <w:spacing w:after="0" w:line="240" w:lineRule="auto"/>
+        <w:rPr>
+          <w:lang w:val="es-ES"/>
+        </w:rPr>
+      </w:pPr>
+      <w:hyperlink r:id="rId47" w:history="1">
+        <w:r>
+          <w:rPr>
+            <w:rStyle w:val="Hipervnculo"/>
+            <w:lang w:val="es-ES"/>
+          </w:rPr>
+          <w:t>.\</w:t>
+        </w:r>
+        <w:proofErr w:type="spellStart"/>
+        <w:r>
+          <w:rPr>
+            <w:rStyle w:val="Hipervnculo"/>
+            <w:lang w:val="es-ES"/>
+          </w:rPr>
+          <w:t>manuals</w:t>
+        </w:r>
+        <w:proofErr w:type="spellEnd"/>
+        <w:r>
+          <w:rPr>
+            <w:rStyle w:val="Hipervnculo"/>
+            <w:lang w:val="es-ES"/>
+          </w:rPr>
+          <w:t>\</w:t>
+        </w:r>
+        <w:proofErr w:type="spellStart"/>
+        <w:r>
+          <w:rPr>
+            <w:rStyle w:val="Hipervnculo"/>
+            <w:lang w:val="es-ES"/>
+          </w:rPr>
+          <w:t>ManualDeUsuario.ResponsableIT.docx</w:t>
+        </w:r>
+        <w:proofErr w:type="spellEnd"/>
+      </w:hyperlink>
+    </w:p>
+    <w:p>
+      <w:pPr>
+        <w:pStyle w:val="Prrafodelista"/>
+        <w:numPr>
+          <w:ilvl w:val="1"/>
+          <w:numId w:val="37"/>
+        </w:numPr>
+        <w:spacing w:after="0" w:line="240" w:lineRule="auto"/>
+        <w:rPr>
+          <w:lang w:val="es-ES"/>
+        </w:rPr>
+      </w:pPr>
+      <w:hyperlink r:id="rId48" w:history="1">
+        <w:r>
+          <w:rPr>
+            <w:rStyle w:val="Hipervnculo"/>
+            <w:lang w:val="es-ES"/>
+          </w:rPr>
+          <w:t>.\</w:t>
+        </w:r>
+        <w:proofErr w:type="spellStart"/>
+        <w:r>
+          <w:rPr>
+            <w:rStyle w:val="Hipervnculo"/>
+            <w:lang w:val="es-ES"/>
+          </w:rPr>
+          <w:t>manuals</w:t>
+        </w:r>
+        <w:proofErr w:type="spellEnd"/>
+        <w:r>
+          <w:rPr>
+            <w:rStyle w:val="Hipervnculo"/>
+            <w:lang w:val="es-ES"/>
+          </w:rPr>
+          <w:t>\</w:t>
+        </w:r>
+        <w:proofErr w:type="spellStart"/>
+        <w:r>
+          <w:rPr>
+            <w:rStyle w:val="Hipervnculo"/>
+            <w:lang w:val="es-ES"/>
+          </w:rPr>
+          <w:t>ManualDeUsuario.Supervisor.docx</w:t>
+        </w:r>
+        <w:proofErr w:type="spellEnd"/>
+      </w:hyperlink>
     </w:p>
     <w:sectPr>
-      <w:headerReference w:type="default" r:id="rId45"/>
-      <w:footerReference w:type="default" r:id="rId46"/>
+      <w:headerReference w:type="default" r:id="rId49"/>
+      <w:footerReference w:type="default" r:id="rId50"/>
       <w:type w:val="continuous"/>
       <w:pgSz w:w="11907" w:h="16839" w:code="9"/>
       <w:pgMar w:top="1304" w:right="1304" w:bottom="1304" w:left="1304" w:header="794" w:footer="680" w:gutter="0"/>
@@ -19225,6 +19406,7 @@
   <w:style w:type="character" w:default="1" w:styleId="Fuentedeprrafopredeter">
     <w:name w:val="Default Paragraph Font"/>
     <w:uiPriority w:val="1"/>
+    <w:semiHidden/>
     <w:unhideWhenUsed/>
   </w:style>
   <w:style w:type="table" w:default="1" w:styleId="Tablanormal">
@@ -20480,7 +20662,7 @@
 </file>
 
 <file path=customXml/itemProps1.xml><?xml version="1.0" encoding="utf-8"?>
-<ds:datastoreItem xmlns:ds="http://schemas.openxmlformats.org/officeDocument/2006/customXml" ds:itemID="{40634B3C-D27F-421E-B5D8-A784C16D05A2}">
+<ds:datastoreItem xmlns:ds="http://schemas.openxmlformats.org/officeDocument/2006/customXml" ds:itemID="{36FB5267-A54C-412C-9554-8EE73E3FAFBB}">
   <ds:schemaRefs>
     <ds:schemaRef ds:uri="http://schemas.openxmlformats.org/officeDocument/2006/bibliography"/>
   </ds:schemaRefs>

</xml_diff>